<commit_message>
Merge project plan. (Kaii)
</commit_message>
<xml_diff>
--- a/PCB/02 Plans & Actuals/2.1_Project Plan/SE761-VEL-ProjectPlan.docx
+++ b/PCB/02 Plans & Actuals/2.1_Project Plan/SE761-VEL-ProjectPlan.docx
@@ -392,12 +392,14 @@
           <w:pPr>
             <w:pStyle w:val="11"/>
             <w:tabs>
-              <w:tab w:val="left" w:pos="440"/>
+              <w:tab w:val="left" w:pos="407"/>
               <w:tab w:val="right" w:leader="dot" w:pos="8296"/>
             </w:tabs>
             <w:rPr>
               <w:noProof/>
-              <w:lang w:val="en-NZ" w:eastAsia="zh-CN"/>
+              <w:sz w:val="24"/>
+              <w:szCs w:val="24"/>
+              <w:lang w:eastAsia="zh-CN"/>
             </w:rPr>
           </w:pPr>
           <w:r>
@@ -409,1421 +411,1306 @@
           <w:r>
             <w:fldChar w:fldCharType="separate"/>
           </w:r>
-          <w:hyperlink w:anchor="_Toc427102507" w:history="1">
-            <w:r>
-              <w:rPr>
-                <w:rStyle w:val="ab"/>
-                <w:noProof/>
-              </w:rPr>
-              <w:t>1.</w:t>
-            </w:r>
-            <w:r>
-              <w:rPr>
-                <w:noProof/>
-                <w:lang w:val="en-NZ" w:eastAsia="zh-CN"/>
-              </w:rPr>
-              <w:tab/>
-            </w:r>
-            <w:r>
-              <w:rPr>
-                <w:rStyle w:val="ab"/>
-                <w:noProof/>
-              </w:rPr>
-              <w:t>Introduction</w:t>
-            </w:r>
-            <w:r>
-              <w:rPr>
-                <w:noProof/>
-                <w:webHidden/>
-              </w:rPr>
-              <w:tab/>
-            </w:r>
-            <w:r>
-              <w:rPr>
-                <w:noProof/>
-                <w:webHidden/>
-              </w:rPr>
-              <w:fldChar w:fldCharType="begin"/>
-            </w:r>
-            <w:r>
-              <w:rPr>
-                <w:noProof/>
-                <w:webHidden/>
-              </w:rPr>
-              <w:instrText xml:space="preserve"> PAGEREF _Toc427102507 \h </w:instrText>
-            </w:r>
-            <w:r>
-              <w:rPr>
-                <w:noProof/>
-                <w:webHidden/>
-              </w:rPr>
-            </w:r>
-            <w:r>
-              <w:rPr>
-                <w:noProof/>
-                <w:webHidden/>
-              </w:rPr>
-              <w:fldChar w:fldCharType="separate"/>
-            </w:r>
-            <w:r>
-              <w:rPr>
-                <w:noProof/>
-                <w:webHidden/>
-              </w:rPr>
-              <w:t>3</w:t>
-            </w:r>
-            <w:r>
-              <w:rPr>
-                <w:noProof/>
-                <w:webHidden/>
-              </w:rPr>
-              <w:fldChar w:fldCharType="end"/>
-            </w:r>
-          </w:hyperlink>
+          <w:r>
+            <w:rPr>
+              <w:noProof/>
+            </w:rPr>
+            <w:t>1.</w:t>
+          </w:r>
+          <w:r>
+            <w:rPr>
+              <w:noProof/>
+              <w:sz w:val="24"/>
+              <w:szCs w:val="24"/>
+              <w:lang w:eastAsia="zh-CN"/>
+            </w:rPr>
+            <w:tab/>
+          </w:r>
+          <w:r>
+            <w:rPr>
+              <w:noProof/>
+            </w:rPr>
+            <w:t>Introduction</w:t>
+          </w:r>
+          <w:r>
+            <w:rPr>
+              <w:noProof/>
+            </w:rPr>
+            <w:tab/>
+          </w:r>
+          <w:r>
+            <w:rPr>
+              <w:noProof/>
+            </w:rPr>
+            <w:fldChar w:fldCharType="begin"/>
+          </w:r>
+          <w:r>
+            <w:rPr>
+              <w:noProof/>
+            </w:rPr>
+            <w:instrText xml:space="preserve"> PAGEREF _Toc301163543 \h </w:instrText>
+          </w:r>
+          <w:r>
+            <w:rPr>
+              <w:noProof/>
+            </w:rPr>
+          </w:r>
+          <w:r>
+            <w:rPr>
+              <w:noProof/>
+            </w:rPr>
+            <w:fldChar w:fldCharType="separate"/>
+          </w:r>
+          <w:r>
+            <w:rPr>
+              <w:noProof/>
+            </w:rPr>
+            <w:t>3</w:t>
+          </w:r>
+          <w:r>
+            <w:rPr>
+              <w:noProof/>
+            </w:rPr>
+            <w:fldChar w:fldCharType="end"/>
+          </w:r>
         </w:p>
         <w:p>
           <w:pPr>
             <w:pStyle w:val="21"/>
             <w:tabs>
-              <w:tab w:val="left" w:pos="880"/>
+              <w:tab w:val="left" w:pos="794"/>
               <w:tab w:val="right" w:leader="dot" w:pos="8296"/>
             </w:tabs>
             <w:rPr>
               <w:noProof/>
-              <w:lang w:val="en-NZ" w:eastAsia="zh-CN"/>
+              <w:sz w:val="24"/>
+              <w:szCs w:val="24"/>
+              <w:lang w:eastAsia="zh-CN"/>
             </w:rPr>
           </w:pPr>
-          <w:hyperlink w:anchor="_Toc427102508" w:history="1">
-            <w:r>
-              <w:rPr>
-                <w:rStyle w:val="ab"/>
-                <w:noProof/>
-              </w:rPr>
-              <w:t>1.1.</w:t>
-            </w:r>
-            <w:r>
-              <w:rPr>
-                <w:noProof/>
-                <w:lang w:val="en-NZ" w:eastAsia="zh-CN"/>
-              </w:rPr>
-              <w:tab/>
-            </w:r>
-            <w:r>
-              <w:rPr>
-                <w:rStyle w:val="ab"/>
-                <w:noProof/>
-              </w:rPr>
-              <w:t>Project Overview</w:t>
-            </w:r>
-            <w:r>
-              <w:rPr>
-                <w:noProof/>
-                <w:webHidden/>
-              </w:rPr>
-              <w:tab/>
-            </w:r>
-            <w:r>
-              <w:rPr>
-                <w:noProof/>
-                <w:webHidden/>
-              </w:rPr>
-              <w:fldChar w:fldCharType="begin"/>
-            </w:r>
-            <w:r>
-              <w:rPr>
-                <w:noProof/>
-                <w:webHidden/>
-              </w:rPr>
-              <w:instrText xml:space="preserve"> PAGEREF _Toc427102508 \h </w:instrText>
-            </w:r>
-            <w:r>
-              <w:rPr>
-                <w:noProof/>
-                <w:webHidden/>
-              </w:rPr>
-            </w:r>
-            <w:r>
-              <w:rPr>
-                <w:noProof/>
-                <w:webHidden/>
-              </w:rPr>
-              <w:fldChar w:fldCharType="separate"/>
-            </w:r>
-            <w:r>
-              <w:rPr>
-                <w:noProof/>
-                <w:webHidden/>
-              </w:rPr>
-              <w:t>3</w:t>
-            </w:r>
-            <w:r>
-              <w:rPr>
-                <w:noProof/>
-                <w:webHidden/>
-              </w:rPr>
-              <w:fldChar w:fldCharType="end"/>
-            </w:r>
-          </w:hyperlink>
+          <w:r>
+            <w:rPr>
+              <w:noProof/>
+            </w:rPr>
+            <w:t>1.1.</w:t>
+          </w:r>
+          <w:r>
+            <w:rPr>
+              <w:noProof/>
+              <w:sz w:val="24"/>
+              <w:szCs w:val="24"/>
+              <w:lang w:eastAsia="zh-CN"/>
+            </w:rPr>
+            <w:tab/>
+          </w:r>
+          <w:r>
+            <w:rPr>
+              <w:noProof/>
+            </w:rPr>
+            <w:t>Project Overview</w:t>
+          </w:r>
+          <w:r>
+            <w:rPr>
+              <w:noProof/>
+            </w:rPr>
+            <w:tab/>
+          </w:r>
+          <w:r>
+            <w:rPr>
+              <w:noProof/>
+            </w:rPr>
+            <w:fldChar w:fldCharType="begin"/>
+          </w:r>
+          <w:r>
+            <w:rPr>
+              <w:noProof/>
+            </w:rPr>
+            <w:instrText xml:space="preserve"> PAGEREF _Toc301163544 \h </w:instrText>
+          </w:r>
+          <w:r>
+            <w:rPr>
+              <w:noProof/>
+            </w:rPr>
+          </w:r>
+          <w:r>
+            <w:rPr>
+              <w:noProof/>
+            </w:rPr>
+            <w:fldChar w:fldCharType="separate"/>
+          </w:r>
+          <w:r>
+            <w:rPr>
+              <w:noProof/>
+            </w:rPr>
+            <w:t>3</w:t>
+          </w:r>
+          <w:r>
+            <w:rPr>
+              <w:noProof/>
+            </w:rPr>
+            <w:fldChar w:fldCharType="end"/>
+          </w:r>
         </w:p>
         <w:p>
           <w:pPr>
             <w:pStyle w:val="21"/>
             <w:tabs>
-              <w:tab w:val="left" w:pos="880"/>
+              <w:tab w:val="left" w:pos="794"/>
               <w:tab w:val="right" w:leader="dot" w:pos="8296"/>
             </w:tabs>
             <w:rPr>
               <w:noProof/>
-              <w:lang w:val="en-NZ" w:eastAsia="zh-CN"/>
+              <w:sz w:val="24"/>
+              <w:szCs w:val="24"/>
+              <w:lang w:eastAsia="zh-CN"/>
             </w:rPr>
           </w:pPr>
-          <w:hyperlink w:anchor="_Toc427102509" w:history="1">
-            <w:r>
-              <w:rPr>
-                <w:rStyle w:val="ab"/>
-                <w:noProof/>
-              </w:rPr>
-              <w:t>1.2.</w:t>
-            </w:r>
-            <w:r>
-              <w:rPr>
-                <w:noProof/>
-                <w:lang w:val="en-NZ" w:eastAsia="zh-CN"/>
-              </w:rPr>
-              <w:tab/>
-            </w:r>
-            <w:r>
-              <w:rPr>
-                <w:rStyle w:val="ab"/>
-                <w:noProof/>
-              </w:rPr>
-              <w:t>Project Approach</w:t>
-            </w:r>
-            <w:r>
-              <w:rPr>
-                <w:noProof/>
-                <w:webHidden/>
-              </w:rPr>
-              <w:tab/>
-            </w:r>
-            <w:r>
-              <w:rPr>
-                <w:noProof/>
-                <w:webHidden/>
-              </w:rPr>
-              <w:fldChar w:fldCharType="begin"/>
-            </w:r>
-            <w:r>
-              <w:rPr>
-                <w:noProof/>
-                <w:webHidden/>
-              </w:rPr>
-              <w:instrText xml:space="preserve"> PAGEREF _Toc427102509 \h </w:instrText>
-            </w:r>
-            <w:r>
-              <w:rPr>
-                <w:noProof/>
-                <w:webHidden/>
-              </w:rPr>
-            </w:r>
-            <w:r>
-              <w:rPr>
-                <w:noProof/>
-                <w:webHidden/>
-              </w:rPr>
-              <w:fldChar w:fldCharType="separate"/>
-            </w:r>
-            <w:r>
-              <w:rPr>
-                <w:noProof/>
-                <w:webHidden/>
-              </w:rPr>
-              <w:t>3</w:t>
-            </w:r>
-            <w:r>
-              <w:rPr>
-                <w:noProof/>
-                <w:webHidden/>
-              </w:rPr>
-              <w:fldChar w:fldCharType="end"/>
-            </w:r>
-          </w:hyperlink>
+          <w:r>
+            <w:rPr>
+              <w:noProof/>
+            </w:rPr>
+            <w:t>1.2.</w:t>
+          </w:r>
+          <w:r>
+            <w:rPr>
+              <w:noProof/>
+              <w:sz w:val="24"/>
+              <w:szCs w:val="24"/>
+              <w:lang w:eastAsia="zh-CN"/>
+            </w:rPr>
+            <w:tab/>
+          </w:r>
+          <w:r>
+            <w:rPr>
+              <w:noProof/>
+            </w:rPr>
+            <w:t>Project Approach</w:t>
+          </w:r>
+          <w:r>
+            <w:rPr>
+              <w:noProof/>
+            </w:rPr>
+            <w:tab/>
+          </w:r>
+          <w:r>
+            <w:rPr>
+              <w:noProof/>
+            </w:rPr>
+            <w:fldChar w:fldCharType="begin"/>
+          </w:r>
+          <w:r>
+            <w:rPr>
+              <w:noProof/>
+            </w:rPr>
+            <w:instrText xml:space="preserve"> PAGEREF _Toc301163545 \h </w:instrText>
+          </w:r>
+          <w:r>
+            <w:rPr>
+              <w:noProof/>
+            </w:rPr>
+          </w:r>
+          <w:r>
+            <w:rPr>
+              <w:noProof/>
+            </w:rPr>
+            <w:fldChar w:fldCharType="separate"/>
+          </w:r>
+          <w:r>
+            <w:rPr>
+              <w:noProof/>
+            </w:rPr>
+            <w:t>3</w:t>
+          </w:r>
+          <w:r>
+            <w:rPr>
+              <w:noProof/>
+            </w:rPr>
+            <w:fldChar w:fldCharType="end"/>
+          </w:r>
         </w:p>
         <w:p>
           <w:pPr>
             <w:pStyle w:val="21"/>
             <w:tabs>
-              <w:tab w:val="left" w:pos="880"/>
+              <w:tab w:val="left" w:pos="794"/>
               <w:tab w:val="right" w:leader="dot" w:pos="8296"/>
             </w:tabs>
             <w:rPr>
               <w:noProof/>
-              <w:lang w:val="en-NZ" w:eastAsia="zh-CN"/>
+              <w:sz w:val="24"/>
+              <w:szCs w:val="24"/>
+              <w:lang w:eastAsia="zh-CN"/>
             </w:rPr>
           </w:pPr>
-          <w:hyperlink w:anchor="_Toc427102510" w:history="1">
-            <w:r>
-              <w:rPr>
-                <w:rStyle w:val="ab"/>
-                <w:noProof/>
-              </w:rPr>
-              <w:t>1.3.</w:t>
-            </w:r>
-            <w:r>
-              <w:rPr>
-                <w:noProof/>
-                <w:lang w:val="en-NZ" w:eastAsia="zh-CN"/>
-              </w:rPr>
-              <w:tab/>
-            </w:r>
-            <w:r>
-              <w:rPr>
-                <w:rStyle w:val="ab"/>
-                <w:noProof/>
-              </w:rPr>
-              <w:t>Project Practices</w:t>
-            </w:r>
-            <w:r>
-              <w:rPr>
-                <w:noProof/>
-                <w:webHidden/>
-              </w:rPr>
-              <w:tab/>
-            </w:r>
-            <w:r>
-              <w:rPr>
-                <w:noProof/>
-                <w:webHidden/>
-              </w:rPr>
-              <w:fldChar w:fldCharType="begin"/>
-            </w:r>
-            <w:r>
-              <w:rPr>
-                <w:noProof/>
-                <w:webHidden/>
-              </w:rPr>
-              <w:instrText xml:space="preserve"> PAGEREF _Toc427102510 \h </w:instrText>
-            </w:r>
-            <w:r>
-              <w:rPr>
-                <w:noProof/>
-                <w:webHidden/>
-              </w:rPr>
-            </w:r>
-            <w:r>
-              <w:rPr>
-                <w:noProof/>
-                <w:webHidden/>
-              </w:rPr>
-              <w:fldChar w:fldCharType="separate"/>
-            </w:r>
-            <w:r>
-              <w:rPr>
-                <w:noProof/>
-                <w:webHidden/>
-              </w:rPr>
-              <w:t>3</w:t>
-            </w:r>
-            <w:r>
-              <w:rPr>
-                <w:noProof/>
-                <w:webHidden/>
-              </w:rPr>
-              <w:fldChar w:fldCharType="end"/>
-            </w:r>
-          </w:hyperlink>
+          <w:r>
+            <w:rPr>
+              <w:noProof/>
+            </w:rPr>
+            <w:t>1.3.</w:t>
+          </w:r>
+          <w:r>
+            <w:rPr>
+              <w:noProof/>
+              <w:sz w:val="24"/>
+              <w:szCs w:val="24"/>
+              <w:lang w:eastAsia="zh-CN"/>
+            </w:rPr>
+            <w:tab/>
+          </w:r>
+          <w:r>
+            <w:rPr>
+              <w:noProof/>
+            </w:rPr>
+            <w:t>Project Practices</w:t>
+          </w:r>
+          <w:r>
+            <w:rPr>
+              <w:noProof/>
+            </w:rPr>
+            <w:tab/>
+          </w:r>
+          <w:r>
+            <w:rPr>
+              <w:noProof/>
+            </w:rPr>
+            <w:fldChar w:fldCharType="begin"/>
+          </w:r>
+          <w:r>
+            <w:rPr>
+              <w:noProof/>
+            </w:rPr>
+            <w:instrText xml:space="preserve"> PAGEREF _Toc301163546 \h </w:instrText>
+          </w:r>
+          <w:r>
+            <w:rPr>
+              <w:noProof/>
+            </w:rPr>
+          </w:r>
+          <w:r>
+            <w:rPr>
+              <w:noProof/>
+            </w:rPr>
+            <w:fldChar w:fldCharType="separate"/>
+          </w:r>
+          <w:r>
+            <w:rPr>
+              <w:noProof/>
+            </w:rPr>
+            <w:t>4</w:t>
+          </w:r>
+          <w:r>
+            <w:rPr>
+              <w:noProof/>
+            </w:rPr>
+            <w:fldChar w:fldCharType="end"/>
+          </w:r>
         </w:p>
         <w:p>
           <w:pPr>
             <w:pStyle w:val="21"/>
             <w:tabs>
-              <w:tab w:val="left" w:pos="880"/>
+              <w:tab w:val="left" w:pos="794"/>
               <w:tab w:val="right" w:leader="dot" w:pos="8296"/>
             </w:tabs>
             <w:rPr>
               <w:noProof/>
-              <w:lang w:val="en-NZ" w:eastAsia="zh-CN"/>
+              <w:sz w:val="24"/>
+              <w:szCs w:val="24"/>
+              <w:lang w:eastAsia="zh-CN"/>
             </w:rPr>
           </w:pPr>
-          <w:hyperlink w:anchor="_Toc427102511" w:history="1">
-            <w:r>
-              <w:rPr>
-                <w:rStyle w:val="ab"/>
-                <w:noProof/>
-              </w:rPr>
-              <w:t>1.4.</w:t>
-            </w:r>
-            <w:r>
-              <w:rPr>
-                <w:noProof/>
-                <w:lang w:val="en-NZ" w:eastAsia="zh-CN"/>
-              </w:rPr>
-              <w:tab/>
-            </w:r>
-            <w:r>
-              <w:rPr>
-                <w:rStyle w:val="ab"/>
-                <w:noProof/>
-              </w:rPr>
-              <w:t>Project Artefacts</w:t>
-            </w:r>
-            <w:r>
-              <w:rPr>
-                <w:noProof/>
-                <w:webHidden/>
-              </w:rPr>
-              <w:tab/>
-            </w:r>
-            <w:r>
-              <w:rPr>
-                <w:noProof/>
-                <w:webHidden/>
-              </w:rPr>
-              <w:fldChar w:fldCharType="begin"/>
-            </w:r>
-            <w:r>
-              <w:rPr>
-                <w:noProof/>
-                <w:webHidden/>
-              </w:rPr>
-              <w:instrText xml:space="preserve"> PAGEREF _Toc427102511 \h </w:instrText>
-            </w:r>
-            <w:r>
-              <w:rPr>
-                <w:noProof/>
-                <w:webHidden/>
-              </w:rPr>
-            </w:r>
-            <w:r>
-              <w:rPr>
-                <w:noProof/>
-                <w:webHidden/>
-              </w:rPr>
-              <w:fldChar w:fldCharType="separate"/>
-            </w:r>
-            <w:r>
-              <w:rPr>
-                <w:noProof/>
-                <w:webHidden/>
-              </w:rPr>
-              <w:t>4</w:t>
-            </w:r>
-            <w:r>
-              <w:rPr>
-                <w:noProof/>
-                <w:webHidden/>
-              </w:rPr>
-              <w:fldChar w:fldCharType="end"/>
-            </w:r>
-          </w:hyperlink>
+          <w:r>
+            <w:rPr>
+              <w:noProof/>
+            </w:rPr>
+            <w:t>1.4.</w:t>
+          </w:r>
+          <w:r>
+            <w:rPr>
+              <w:noProof/>
+              <w:sz w:val="24"/>
+              <w:szCs w:val="24"/>
+              <w:lang w:eastAsia="zh-CN"/>
+            </w:rPr>
+            <w:tab/>
+          </w:r>
+          <w:r>
+            <w:rPr>
+              <w:noProof/>
+            </w:rPr>
+            <w:t>Project Artefacts</w:t>
+          </w:r>
+          <w:r>
+            <w:rPr>
+              <w:noProof/>
+            </w:rPr>
+            <w:tab/>
+          </w:r>
+          <w:r>
+            <w:rPr>
+              <w:noProof/>
+            </w:rPr>
+            <w:fldChar w:fldCharType="begin"/>
+          </w:r>
+          <w:r>
+            <w:rPr>
+              <w:noProof/>
+            </w:rPr>
+            <w:instrText xml:space="preserve"> PAGEREF _Toc301163547 \h </w:instrText>
+          </w:r>
+          <w:r>
+            <w:rPr>
+              <w:noProof/>
+            </w:rPr>
+          </w:r>
+          <w:r>
+            <w:rPr>
+              <w:noProof/>
+            </w:rPr>
+            <w:fldChar w:fldCharType="separate"/>
+          </w:r>
+          <w:r>
+            <w:rPr>
+              <w:noProof/>
+            </w:rPr>
+            <w:t>4</w:t>
+          </w:r>
+          <w:r>
+            <w:rPr>
+              <w:noProof/>
+            </w:rPr>
+            <w:fldChar w:fldCharType="end"/>
+          </w:r>
         </w:p>
         <w:p>
           <w:pPr>
             <w:pStyle w:val="11"/>
             <w:tabs>
-              <w:tab w:val="left" w:pos="440"/>
+              <w:tab w:val="left" w:pos="407"/>
               <w:tab w:val="right" w:leader="dot" w:pos="8296"/>
             </w:tabs>
             <w:rPr>
               <w:noProof/>
-              <w:lang w:val="en-NZ" w:eastAsia="zh-CN"/>
+              <w:sz w:val="24"/>
+              <w:szCs w:val="24"/>
+              <w:lang w:eastAsia="zh-CN"/>
             </w:rPr>
           </w:pPr>
-          <w:hyperlink w:anchor="_Toc427102512" w:history="1">
-            <w:r>
-              <w:rPr>
-                <w:rStyle w:val="ab"/>
-                <w:noProof/>
-              </w:rPr>
-              <w:t>2.</w:t>
-            </w:r>
-            <w:r>
-              <w:rPr>
-                <w:noProof/>
-                <w:lang w:val="en-NZ" w:eastAsia="zh-CN"/>
-              </w:rPr>
-              <w:tab/>
-            </w:r>
-            <w:r>
-              <w:rPr>
-                <w:rStyle w:val="ab"/>
-                <w:noProof/>
-              </w:rPr>
-              <w:t>Requirement</w:t>
-            </w:r>
-            <w:r>
-              <w:rPr>
-                <w:noProof/>
-                <w:webHidden/>
-              </w:rPr>
-              <w:tab/>
-            </w:r>
-            <w:r>
-              <w:rPr>
-                <w:noProof/>
-                <w:webHidden/>
-              </w:rPr>
-              <w:fldChar w:fldCharType="begin"/>
-            </w:r>
-            <w:r>
-              <w:rPr>
-                <w:noProof/>
-                <w:webHidden/>
-              </w:rPr>
-              <w:instrText xml:space="preserve"> PAGEREF _Toc427102512 \h </w:instrText>
-            </w:r>
-            <w:r>
-              <w:rPr>
-                <w:noProof/>
-                <w:webHidden/>
-              </w:rPr>
-            </w:r>
-            <w:r>
-              <w:rPr>
-                <w:noProof/>
-                <w:webHidden/>
-              </w:rPr>
-              <w:fldChar w:fldCharType="separate"/>
-            </w:r>
-            <w:r>
-              <w:rPr>
-                <w:noProof/>
-                <w:webHidden/>
-              </w:rPr>
-              <w:t>5</w:t>
-            </w:r>
-            <w:r>
-              <w:rPr>
-                <w:noProof/>
-                <w:webHidden/>
-              </w:rPr>
-              <w:fldChar w:fldCharType="end"/>
-            </w:r>
-          </w:hyperlink>
+          <w:r>
+            <w:rPr>
+              <w:noProof/>
+            </w:rPr>
+            <w:t>2.</w:t>
+          </w:r>
+          <w:r>
+            <w:rPr>
+              <w:noProof/>
+              <w:sz w:val="24"/>
+              <w:szCs w:val="24"/>
+              <w:lang w:eastAsia="zh-CN"/>
+            </w:rPr>
+            <w:tab/>
+          </w:r>
+          <w:r>
+            <w:rPr>
+              <w:noProof/>
+            </w:rPr>
+            <w:t>Requirement</w:t>
+          </w:r>
+          <w:r>
+            <w:rPr>
+              <w:noProof/>
+            </w:rPr>
+            <w:tab/>
+          </w:r>
+          <w:r>
+            <w:rPr>
+              <w:noProof/>
+            </w:rPr>
+            <w:fldChar w:fldCharType="begin"/>
+          </w:r>
+          <w:r>
+            <w:rPr>
+              <w:noProof/>
+            </w:rPr>
+            <w:instrText xml:space="preserve"> PAGEREF _Toc301163548 \h </w:instrText>
+          </w:r>
+          <w:r>
+            <w:rPr>
+              <w:noProof/>
+            </w:rPr>
+          </w:r>
+          <w:r>
+            <w:rPr>
+              <w:noProof/>
+            </w:rPr>
+            <w:fldChar w:fldCharType="separate"/>
+          </w:r>
+          <w:r>
+            <w:rPr>
+              <w:noProof/>
+            </w:rPr>
+            <w:t>5</w:t>
+          </w:r>
+          <w:r>
+            <w:rPr>
+              <w:noProof/>
+            </w:rPr>
+            <w:fldChar w:fldCharType="end"/>
+          </w:r>
         </w:p>
         <w:p>
           <w:pPr>
             <w:pStyle w:val="21"/>
             <w:tabs>
-              <w:tab w:val="left" w:pos="880"/>
+              <w:tab w:val="left" w:pos="794"/>
               <w:tab w:val="right" w:leader="dot" w:pos="8296"/>
             </w:tabs>
             <w:rPr>
               <w:noProof/>
-              <w:lang w:val="en-NZ" w:eastAsia="zh-CN"/>
+              <w:sz w:val="24"/>
+              <w:szCs w:val="24"/>
+              <w:lang w:eastAsia="zh-CN"/>
             </w:rPr>
           </w:pPr>
-          <w:hyperlink w:anchor="_Toc427102515" w:history="1">
-            <w:r>
-              <w:rPr>
-                <w:rStyle w:val="ab"/>
-                <w:noProof/>
-              </w:rPr>
-              <w:t>2.1.</w:t>
-            </w:r>
-            <w:r>
-              <w:rPr>
-                <w:noProof/>
-                <w:lang w:val="en-NZ" w:eastAsia="zh-CN"/>
-              </w:rPr>
-              <w:tab/>
-            </w:r>
-            <w:r>
-              <w:rPr>
-                <w:rStyle w:val="ab"/>
-                <w:noProof/>
-              </w:rPr>
-              <w:t>Product Backlog</w:t>
-            </w:r>
-            <w:r>
-              <w:rPr>
-                <w:noProof/>
-                <w:webHidden/>
-              </w:rPr>
-              <w:tab/>
-            </w:r>
-            <w:r>
-              <w:rPr>
-                <w:noProof/>
-                <w:webHidden/>
-              </w:rPr>
-              <w:fldChar w:fldCharType="begin"/>
-            </w:r>
-            <w:r>
-              <w:rPr>
-                <w:noProof/>
-                <w:webHidden/>
-              </w:rPr>
-              <w:instrText xml:space="preserve"> PAGEREF _Toc427102515 \h </w:instrText>
-            </w:r>
-            <w:r>
-              <w:rPr>
-                <w:noProof/>
-                <w:webHidden/>
-              </w:rPr>
-            </w:r>
-            <w:r>
-              <w:rPr>
-                <w:noProof/>
-                <w:webHidden/>
-              </w:rPr>
-              <w:fldChar w:fldCharType="separate"/>
-            </w:r>
-            <w:r>
-              <w:rPr>
-                <w:noProof/>
-                <w:webHidden/>
-              </w:rPr>
-              <w:t>5</w:t>
-            </w:r>
-            <w:r>
-              <w:rPr>
-                <w:noProof/>
-                <w:webHidden/>
-              </w:rPr>
-              <w:fldChar w:fldCharType="end"/>
-            </w:r>
-          </w:hyperlink>
+          <w:r>
+            <w:rPr>
+              <w:noProof/>
+            </w:rPr>
+            <w:t>2.1.</w:t>
+          </w:r>
+          <w:r>
+            <w:rPr>
+              <w:noProof/>
+              <w:sz w:val="24"/>
+              <w:szCs w:val="24"/>
+              <w:lang w:eastAsia="zh-CN"/>
+            </w:rPr>
+            <w:tab/>
+          </w:r>
+          <w:r>
+            <w:rPr>
+              <w:noProof/>
+            </w:rPr>
+            <w:t>Product</w:t>
+          </w:r>
+          <w:r>
+            <w:rPr>
+              <w:noProof/>
+            </w:rPr>
+            <w:t xml:space="preserve"> Backlog</w:t>
+          </w:r>
+          <w:r>
+            <w:rPr>
+              <w:noProof/>
+            </w:rPr>
+            <w:tab/>
+          </w:r>
+          <w:r>
+            <w:rPr>
+              <w:noProof/>
+            </w:rPr>
+            <w:fldChar w:fldCharType="begin"/>
+          </w:r>
+          <w:r>
+            <w:rPr>
+              <w:noProof/>
+            </w:rPr>
+            <w:instrText xml:space="preserve"> PAGEREF _Toc301163549 \h </w:instrText>
+          </w:r>
+          <w:r>
+            <w:rPr>
+              <w:noProof/>
+            </w:rPr>
+          </w:r>
+          <w:r>
+            <w:rPr>
+              <w:noProof/>
+            </w:rPr>
+            <w:fldChar w:fldCharType="separate"/>
+          </w:r>
+          <w:r>
+            <w:rPr>
+              <w:noProof/>
+            </w:rPr>
+            <w:t>5</w:t>
+          </w:r>
+          <w:r>
+            <w:rPr>
+              <w:noProof/>
+            </w:rPr>
+            <w:fldChar w:fldCharType="end"/>
+          </w:r>
         </w:p>
         <w:p>
           <w:pPr>
             <w:pStyle w:val="21"/>
             <w:tabs>
-              <w:tab w:val="left" w:pos="880"/>
+              <w:tab w:val="left" w:pos="794"/>
               <w:tab w:val="right" w:leader="dot" w:pos="8296"/>
             </w:tabs>
             <w:rPr>
               <w:noProof/>
-              <w:lang w:val="en-NZ" w:eastAsia="zh-CN"/>
+              <w:sz w:val="24"/>
+              <w:szCs w:val="24"/>
+              <w:lang w:eastAsia="zh-CN"/>
             </w:rPr>
           </w:pPr>
-          <w:hyperlink w:anchor="_Toc427102516" w:history="1">
-            <w:r>
-              <w:rPr>
-                <w:rStyle w:val="ab"/>
-                <w:noProof/>
-              </w:rPr>
-              <w:t>2.2.</w:t>
-            </w:r>
-            <w:r>
-              <w:rPr>
-                <w:noProof/>
-                <w:lang w:val="en-NZ" w:eastAsia="zh-CN"/>
-              </w:rPr>
-              <w:tab/>
-            </w:r>
-            <w:r>
-              <w:rPr>
-                <w:rStyle w:val="ab"/>
-                <w:noProof/>
-              </w:rPr>
-              <w:t>Sprint Backlog</w:t>
-            </w:r>
-            <w:r>
-              <w:rPr>
-                <w:noProof/>
-                <w:webHidden/>
-              </w:rPr>
-              <w:tab/>
-            </w:r>
-            <w:r>
-              <w:rPr>
-                <w:noProof/>
-                <w:webHidden/>
-              </w:rPr>
-              <w:fldChar w:fldCharType="begin"/>
-            </w:r>
-            <w:r>
-              <w:rPr>
-                <w:noProof/>
-                <w:webHidden/>
-              </w:rPr>
-              <w:instrText xml:space="preserve"> PAGEREF _Toc427102516 \h </w:instrText>
-            </w:r>
-            <w:r>
-              <w:rPr>
-                <w:noProof/>
-                <w:webHidden/>
-              </w:rPr>
-            </w:r>
-            <w:r>
-              <w:rPr>
-                <w:noProof/>
-                <w:webHidden/>
-              </w:rPr>
-              <w:fldChar w:fldCharType="separate"/>
-            </w:r>
-            <w:r>
-              <w:rPr>
-                <w:noProof/>
-                <w:webHidden/>
-              </w:rPr>
-              <w:t>5</w:t>
-            </w:r>
-            <w:r>
-              <w:rPr>
-                <w:noProof/>
-                <w:webHidden/>
-              </w:rPr>
-              <w:fldChar w:fldCharType="end"/>
-            </w:r>
-          </w:hyperlink>
+          <w:r>
+            <w:rPr>
+              <w:noProof/>
+            </w:rPr>
+            <w:t>2.2.</w:t>
+          </w:r>
+          <w:r>
+            <w:rPr>
+              <w:noProof/>
+              <w:sz w:val="24"/>
+              <w:szCs w:val="24"/>
+              <w:lang w:eastAsia="zh-CN"/>
+            </w:rPr>
+            <w:tab/>
+          </w:r>
+          <w:r>
+            <w:rPr>
+              <w:noProof/>
+            </w:rPr>
+            <w:t>Sprint Backlog</w:t>
+          </w:r>
+          <w:r>
+            <w:rPr>
+              <w:noProof/>
+            </w:rPr>
+            <w:tab/>
+          </w:r>
+          <w:r>
+            <w:rPr>
+              <w:noProof/>
+            </w:rPr>
+            <w:fldChar w:fldCharType="begin"/>
+          </w:r>
+          <w:r>
+            <w:rPr>
+              <w:noProof/>
+            </w:rPr>
+            <w:instrText xml:space="preserve"> PAGEREF _Toc301163550 \h </w:instrText>
+          </w:r>
+          <w:r>
+            <w:rPr>
+              <w:noProof/>
+            </w:rPr>
+          </w:r>
+          <w:r>
+            <w:rPr>
+              <w:noProof/>
+            </w:rPr>
+            <w:fldChar w:fldCharType="separate"/>
+          </w:r>
+          <w:r>
+            <w:rPr>
+              <w:noProof/>
+            </w:rPr>
+            <w:t>5</w:t>
+          </w:r>
+          <w:r>
+            <w:rPr>
+              <w:noProof/>
+            </w:rPr>
+            <w:fldChar w:fldCharType="end"/>
+          </w:r>
         </w:p>
         <w:p>
           <w:pPr>
             <w:pStyle w:val="11"/>
             <w:tabs>
-              <w:tab w:val="left" w:pos="440"/>
+              <w:tab w:val="left" w:pos="407"/>
               <w:tab w:val="right" w:leader="dot" w:pos="8296"/>
             </w:tabs>
             <w:rPr>
               <w:noProof/>
-              <w:lang w:val="en-NZ" w:eastAsia="zh-CN"/>
+              <w:sz w:val="24"/>
+              <w:szCs w:val="24"/>
+              <w:lang w:eastAsia="zh-CN"/>
             </w:rPr>
           </w:pPr>
-          <w:hyperlink w:anchor="_Toc427102517" w:history="1">
-            <w:r>
-              <w:rPr>
-                <w:rStyle w:val="ab"/>
-                <w:noProof/>
-              </w:rPr>
-              <w:t>3.</w:t>
-            </w:r>
-            <w:r>
-              <w:rPr>
-                <w:noProof/>
-                <w:lang w:val="en-NZ" w:eastAsia="zh-CN"/>
-              </w:rPr>
-              <w:tab/>
-            </w:r>
-            <w:r>
-              <w:rPr>
-                <w:rStyle w:val="ab"/>
-                <w:noProof/>
-              </w:rPr>
-              <w:t>Project Timetable and Schedule Monitoring</w:t>
-            </w:r>
-            <w:r>
-              <w:rPr>
-                <w:noProof/>
-                <w:webHidden/>
-              </w:rPr>
-              <w:tab/>
-            </w:r>
-            <w:r>
-              <w:rPr>
-                <w:noProof/>
-                <w:webHidden/>
-              </w:rPr>
-              <w:fldChar w:fldCharType="begin"/>
-            </w:r>
-            <w:r>
-              <w:rPr>
-                <w:noProof/>
-                <w:webHidden/>
-              </w:rPr>
-              <w:instrText xml:space="preserve"> PAGEREF _Toc427102517 \h </w:instrText>
-            </w:r>
-            <w:r>
-              <w:rPr>
-                <w:noProof/>
-                <w:webHidden/>
-              </w:rPr>
-            </w:r>
-            <w:r>
-              <w:rPr>
-                <w:noProof/>
-                <w:webHidden/>
-              </w:rPr>
-              <w:fldChar w:fldCharType="separate"/>
-            </w:r>
-            <w:r>
-              <w:rPr>
-                <w:noProof/>
-                <w:webHidden/>
-              </w:rPr>
-              <w:t>6</w:t>
-            </w:r>
-            <w:r>
-              <w:rPr>
-                <w:noProof/>
-                <w:webHidden/>
-              </w:rPr>
-              <w:fldChar w:fldCharType="end"/>
-            </w:r>
-          </w:hyperlink>
+          <w:r>
+            <w:rPr>
+              <w:noProof/>
+            </w:rPr>
+            <w:t>3.</w:t>
+          </w:r>
+          <w:r>
+            <w:rPr>
+              <w:noProof/>
+              <w:sz w:val="24"/>
+              <w:szCs w:val="24"/>
+              <w:lang w:eastAsia="zh-CN"/>
+            </w:rPr>
+            <w:tab/>
+          </w:r>
+          <w:r>
+            <w:rPr>
+              <w:noProof/>
+            </w:rPr>
+            <w:t>Project Timetable and Schedule Monitoring</w:t>
+          </w:r>
+          <w:r>
+            <w:rPr>
+              <w:noProof/>
+            </w:rPr>
+            <w:tab/>
+          </w:r>
+          <w:r>
+            <w:rPr>
+              <w:noProof/>
+            </w:rPr>
+            <w:fldChar w:fldCharType="begin"/>
+          </w:r>
+          <w:r>
+            <w:rPr>
+              <w:noProof/>
+            </w:rPr>
+            <w:instrText xml:space="preserve"> PAGEREF _Toc301163551 \h </w:instrText>
+          </w:r>
+          <w:r>
+            <w:rPr>
+              <w:noProof/>
+            </w:rPr>
+          </w:r>
+          <w:r>
+            <w:rPr>
+              <w:noProof/>
+            </w:rPr>
+            <w:fldChar w:fldCharType="separate"/>
+          </w:r>
+          <w:r>
+            <w:rPr>
+              <w:noProof/>
+            </w:rPr>
+            <w:t>7</w:t>
+          </w:r>
+          <w:r>
+            <w:rPr>
+              <w:noProof/>
+            </w:rPr>
+            <w:fldChar w:fldCharType="end"/>
+          </w:r>
         </w:p>
         <w:p>
           <w:pPr>
             <w:pStyle w:val="21"/>
             <w:tabs>
-              <w:tab w:val="left" w:pos="880"/>
+              <w:tab w:val="left" w:pos="794"/>
               <w:tab w:val="right" w:leader="dot" w:pos="8296"/>
             </w:tabs>
             <w:rPr>
               <w:noProof/>
-              <w:lang w:val="en-NZ" w:eastAsia="zh-CN"/>
+              <w:sz w:val="24"/>
+              <w:szCs w:val="24"/>
+              <w:lang w:eastAsia="zh-CN"/>
             </w:rPr>
           </w:pPr>
-          <w:hyperlink w:anchor="_Toc427102521" w:history="1">
-            <w:r>
-              <w:rPr>
-                <w:rStyle w:val="ab"/>
-                <w:noProof/>
-              </w:rPr>
-              <w:t>3.1.</w:t>
-            </w:r>
-            <w:r>
-              <w:rPr>
-                <w:noProof/>
-                <w:lang w:val="en-NZ" w:eastAsia="zh-CN"/>
-              </w:rPr>
-              <w:tab/>
-            </w:r>
-            <w:r>
-              <w:rPr>
-                <w:rStyle w:val="ab"/>
-                <w:noProof/>
-              </w:rPr>
-              <w:t>Client Meeting Plan</w:t>
-            </w:r>
-            <w:r>
-              <w:rPr>
-                <w:noProof/>
-                <w:webHidden/>
-              </w:rPr>
-              <w:tab/>
-            </w:r>
-            <w:r>
-              <w:rPr>
-                <w:noProof/>
-                <w:webHidden/>
-              </w:rPr>
-              <w:fldChar w:fldCharType="begin"/>
-            </w:r>
-            <w:r>
-              <w:rPr>
-                <w:noProof/>
-                <w:webHidden/>
-              </w:rPr>
-              <w:instrText xml:space="preserve"> PAGEREF _Toc427102521 \h </w:instrText>
-            </w:r>
-            <w:r>
-              <w:rPr>
-                <w:noProof/>
-                <w:webHidden/>
-              </w:rPr>
-            </w:r>
-            <w:r>
-              <w:rPr>
-                <w:noProof/>
-                <w:webHidden/>
-              </w:rPr>
-              <w:fldChar w:fldCharType="separate"/>
-            </w:r>
-            <w:r>
-              <w:rPr>
-                <w:noProof/>
-                <w:webHidden/>
-              </w:rPr>
-              <w:t>6</w:t>
-            </w:r>
-            <w:r>
-              <w:rPr>
-                <w:noProof/>
-                <w:webHidden/>
-              </w:rPr>
-              <w:fldChar w:fldCharType="end"/>
-            </w:r>
-          </w:hyperlink>
+          <w:r>
+            <w:rPr>
+              <w:noProof/>
+            </w:rPr>
+            <w:t>3.1.</w:t>
+          </w:r>
+          <w:r>
+            <w:rPr>
+              <w:noProof/>
+              <w:sz w:val="24"/>
+              <w:szCs w:val="24"/>
+              <w:lang w:eastAsia="zh-CN"/>
+            </w:rPr>
+            <w:tab/>
+          </w:r>
+          <w:r>
+            <w:rPr>
+              <w:noProof/>
+            </w:rPr>
+            <w:t>Client Meeting Plan</w:t>
+          </w:r>
+          <w:r>
+            <w:rPr>
+              <w:noProof/>
+            </w:rPr>
+            <w:tab/>
+          </w:r>
+          <w:r>
+            <w:rPr>
+              <w:noProof/>
+            </w:rPr>
+            <w:fldChar w:fldCharType="begin"/>
+          </w:r>
+          <w:r>
+            <w:rPr>
+              <w:noProof/>
+            </w:rPr>
+            <w:instrText xml:space="preserve"> PAGEREF _Toc301163552 \h </w:instrText>
+          </w:r>
+          <w:r>
+            <w:rPr>
+              <w:noProof/>
+            </w:rPr>
+          </w:r>
+          <w:r>
+            <w:rPr>
+              <w:noProof/>
+            </w:rPr>
+            <w:fldChar w:fldCharType="separate"/>
+          </w:r>
+          <w:r>
+            <w:rPr>
+              <w:noProof/>
+            </w:rPr>
+            <w:t>7</w:t>
+          </w:r>
+          <w:r>
+            <w:rPr>
+              <w:noProof/>
+            </w:rPr>
+            <w:fldChar w:fldCharType="end"/>
+          </w:r>
         </w:p>
         <w:p>
           <w:pPr>
             <w:pStyle w:val="21"/>
             <w:tabs>
-              <w:tab w:val="left" w:pos="880"/>
+              <w:tab w:val="left" w:pos="794"/>
               <w:tab w:val="right" w:leader="dot" w:pos="8296"/>
             </w:tabs>
             <w:rPr>
               <w:noProof/>
-              <w:lang w:val="en-NZ" w:eastAsia="zh-CN"/>
+              <w:sz w:val="24"/>
+              <w:szCs w:val="24"/>
+              <w:lang w:eastAsia="zh-CN"/>
             </w:rPr>
           </w:pPr>
-          <w:hyperlink w:anchor="_Toc427102522" w:history="1">
-            <w:r>
-              <w:rPr>
-                <w:rStyle w:val="ab"/>
-                <w:noProof/>
-              </w:rPr>
-              <w:t>3.2.</w:t>
-            </w:r>
-            <w:r>
-              <w:rPr>
-                <w:noProof/>
-                <w:lang w:val="en-NZ" w:eastAsia="zh-CN"/>
-              </w:rPr>
-              <w:tab/>
-            </w:r>
-            <w:r>
-              <w:rPr>
-                <w:rStyle w:val="ab"/>
-                <w:noProof/>
-              </w:rPr>
-              <w:t>Team Meeting Plan</w:t>
-            </w:r>
-            <w:r>
-              <w:rPr>
-                <w:noProof/>
-                <w:webHidden/>
-              </w:rPr>
-              <w:tab/>
-            </w:r>
-            <w:r>
-              <w:rPr>
-                <w:noProof/>
-                <w:webHidden/>
-              </w:rPr>
-              <w:fldChar w:fldCharType="begin"/>
-            </w:r>
-            <w:r>
-              <w:rPr>
-                <w:noProof/>
-                <w:webHidden/>
-              </w:rPr>
-              <w:instrText xml:space="preserve"> PAGEREF _Toc427102522 \h </w:instrText>
-            </w:r>
-            <w:r>
-              <w:rPr>
-                <w:noProof/>
-                <w:webHidden/>
-              </w:rPr>
-            </w:r>
-            <w:r>
-              <w:rPr>
-                <w:noProof/>
-                <w:webHidden/>
-              </w:rPr>
-              <w:fldChar w:fldCharType="separate"/>
-            </w:r>
-            <w:r>
-              <w:rPr>
-                <w:noProof/>
-                <w:webHidden/>
-              </w:rPr>
-              <w:t>6</w:t>
-            </w:r>
-            <w:r>
-              <w:rPr>
-                <w:noProof/>
-                <w:webHidden/>
-              </w:rPr>
-              <w:fldChar w:fldCharType="end"/>
-            </w:r>
-          </w:hyperlink>
+          <w:r>
+            <w:rPr>
+              <w:noProof/>
+            </w:rPr>
+            <w:t>3.2.</w:t>
+          </w:r>
+          <w:r>
+            <w:rPr>
+              <w:noProof/>
+              <w:sz w:val="24"/>
+              <w:szCs w:val="24"/>
+              <w:lang w:eastAsia="zh-CN"/>
+            </w:rPr>
+            <w:tab/>
+          </w:r>
+          <w:r>
+            <w:rPr>
+              <w:noProof/>
+            </w:rPr>
+            <w:t>Team Meeting Plan</w:t>
+          </w:r>
+          <w:r>
+            <w:rPr>
+              <w:noProof/>
+            </w:rPr>
+            <w:tab/>
+          </w:r>
+          <w:r>
+            <w:rPr>
+              <w:noProof/>
+            </w:rPr>
+            <w:fldChar w:fldCharType="begin"/>
+          </w:r>
+          <w:r>
+            <w:rPr>
+              <w:noProof/>
+            </w:rPr>
+            <w:instrText xml:space="preserve"> PAGEREF _Toc301163553 \h </w:instrText>
+          </w:r>
+          <w:r>
+            <w:rPr>
+              <w:noProof/>
+            </w:rPr>
+          </w:r>
+          <w:r>
+            <w:rPr>
+              <w:noProof/>
+            </w:rPr>
+            <w:fldChar w:fldCharType="separate"/>
+          </w:r>
+          <w:r>
+            <w:rPr>
+              <w:noProof/>
+            </w:rPr>
+            <w:t>7</w:t>
+          </w:r>
+          <w:r>
+            <w:rPr>
+              <w:noProof/>
+            </w:rPr>
+            <w:fldChar w:fldCharType="end"/>
+          </w:r>
         </w:p>
         <w:p>
           <w:pPr>
             <w:pStyle w:val="21"/>
             <w:tabs>
-              <w:tab w:val="left" w:pos="880"/>
+              <w:tab w:val="left" w:pos="794"/>
               <w:tab w:val="right" w:leader="dot" w:pos="8296"/>
             </w:tabs>
             <w:rPr>
               <w:noProof/>
-              <w:lang w:val="en-NZ" w:eastAsia="zh-CN"/>
+              <w:sz w:val="24"/>
+              <w:szCs w:val="24"/>
+              <w:lang w:eastAsia="zh-CN"/>
             </w:rPr>
           </w:pPr>
-          <w:hyperlink w:anchor="_Toc427102523" w:history="1">
-            <w:r>
-              <w:rPr>
-                <w:rStyle w:val="ab"/>
-                <w:noProof/>
-              </w:rPr>
-              <w:t>3.3.</w:t>
-            </w:r>
-            <w:r>
-              <w:rPr>
-                <w:noProof/>
-                <w:lang w:val="en-NZ" w:eastAsia="zh-CN"/>
-              </w:rPr>
-              <w:tab/>
-            </w:r>
-            <w:r>
-              <w:rPr>
-                <w:rStyle w:val="ab"/>
-                <w:noProof/>
-              </w:rPr>
-              <w:t>Project Development Plan</w:t>
-            </w:r>
-            <w:r>
-              <w:rPr>
-                <w:noProof/>
-                <w:webHidden/>
-              </w:rPr>
-              <w:tab/>
-            </w:r>
-            <w:r>
-              <w:rPr>
-                <w:noProof/>
-                <w:webHidden/>
-              </w:rPr>
-              <w:fldChar w:fldCharType="begin"/>
-            </w:r>
-            <w:r>
-              <w:rPr>
-                <w:noProof/>
-                <w:webHidden/>
-              </w:rPr>
-              <w:instrText xml:space="preserve"> PAGEREF _Toc427102523 \h </w:instrText>
-            </w:r>
-            <w:r>
-              <w:rPr>
-                <w:noProof/>
-                <w:webHidden/>
-              </w:rPr>
-            </w:r>
-            <w:r>
-              <w:rPr>
-                <w:noProof/>
-                <w:webHidden/>
-              </w:rPr>
-              <w:fldChar w:fldCharType="separate"/>
-            </w:r>
-            <w:r>
-              <w:rPr>
-                <w:noProof/>
-                <w:webHidden/>
-              </w:rPr>
-              <w:t>6</w:t>
-            </w:r>
-            <w:r>
-              <w:rPr>
-                <w:noProof/>
-                <w:webHidden/>
-              </w:rPr>
-              <w:fldChar w:fldCharType="end"/>
-            </w:r>
-          </w:hyperlink>
+          <w:r>
+            <w:rPr>
+              <w:noProof/>
+            </w:rPr>
+            <w:t>3.3.</w:t>
+          </w:r>
+          <w:r>
+            <w:rPr>
+              <w:noProof/>
+              <w:sz w:val="24"/>
+              <w:szCs w:val="24"/>
+              <w:lang w:eastAsia="zh-CN"/>
+            </w:rPr>
+            <w:tab/>
+          </w:r>
+          <w:r>
+            <w:rPr>
+              <w:noProof/>
+            </w:rPr>
+            <w:t>Project Development Plan</w:t>
+          </w:r>
+          <w:r>
+            <w:rPr>
+              <w:noProof/>
+            </w:rPr>
+            <w:tab/>
+          </w:r>
+          <w:r>
+            <w:rPr>
+              <w:noProof/>
+            </w:rPr>
+            <w:fldChar w:fldCharType="begin"/>
+          </w:r>
+          <w:r>
+            <w:rPr>
+              <w:noProof/>
+            </w:rPr>
+            <w:instrText xml:space="preserve"> PAGEREF _Toc301163554 \h </w:instrText>
+          </w:r>
+          <w:r>
+            <w:rPr>
+              <w:noProof/>
+            </w:rPr>
+          </w:r>
+          <w:r>
+            <w:rPr>
+              <w:noProof/>
+            </w:rPr>
+            <w:fldChar w:fldCharType="separate"/>
+          </w:r>
+          <w:r>
+            <w:rPr>
+              <w:noProof/>
+            </w:rPr>
+            <w:t>8</w:t>
+          </w:r>
+          <w:r>
+            <w:rPr>
+              <w:noProof/>
+            </w:rPr>
+            <w:fldChar w:fldCharType="end"/>
+          </w:r>
         </w:p>
         <w:p>
           <w:pPr>
             <w:pStyle w:val="21"/>
             <w:tabs>
-              <w:tab w:val="left" w:pos="880"/>
+              <w:tab w:val="left" w:pos="794"/>
               <w:tab w:val="right" w:leader="dot" w:pos="8296"/>
             </w:tabs>
             <w:rPr>
               <w:noProof/>
-              <w:lang w:val="en-NZ" w:eastAsia="zh-CN"/>
+              <w:sz w:val="24"/>
+              <w:szCs w:val="24"/>
+              <w:lang w:eastAsia="zh-CN"/>
             </w:rPr>
           </w:pPr>
-          <w:hyperlink w:anchor="_Toc427102524" w:history="1">
-            <w:r>
-              <w:rPr>
-                <w:rStyle w:val="ab"/>
-                <w:noProof/>
-              </w:rPr>
-              <w:t>3.4.</w:t>
-            </w:r>
-            <w:r>
-              <w:rPr>
-                <w:noProof/>
-                <w:lang w:val="en-NZ" w:eastAsia="zh-CN"/>
-              </w:rPr>
-              <w:tab/>
-            </w:r>
-            <w:r>
-              <w:rPr>
-                <w:rStyle w:val="ab"/>
-                <w:noProof/>
-              </w:rPr>
-              <w:t>Risk Management Plan</w:t>
-            </w:r>
-            <w:r>
-              <w:rPr>
-                <w:noProof/>
-                <w:webHidden/>
-              </w:rPr>
-              <w:tab/>
-            </w:r>
-            <w:r>
-              <w:rPr>
-                <w:noProof/>
-                <w:webHidden/>
-              </w:rPr>
-              <w:fldChar w:fldCharType="begin"/>
-            </w:r>
-            <w:r>
-              <w:rPr>
-                <w:noProof/>
-                <w:webHidden/>
-              </w:rPr>
-              <w:instrText xml:space="preserve"> PAGEREF _Toc427102524 \h </w:instrText>
-            </w:r>
-            <w:r>
-              <w:rPr>
-                <w:noProof/>
-                <w:webHidden/>
-              </w:rPr>
-            </w:r>
-            <w:r>
-              <w:rPr>
-                <w:noProof/>
-                <w:webHidden/>
-              </w:rPr>
-              <w:fldChar w:fldCharType="separate"/>
-            </w:r>
-            <w:r>
-              <w:rPr>
-                <w:noProof/>
-                <w:webHidden/>
-              </w:rPr>
-              <w:t>6</w:t>
-            </w:r>
-            <w:r>
-              <w:rPr>
-                <w:noProof/>
-                <w:webHidden/>
-              </w:rPr>
-              <w:fldChar w:fldCharType="end"/>
-            </w:r>
-          </w:hyperlink>
+          <w:r>
+            <w:rPr>
+              <w:noProof/>
+            </w:rPr>
+            <w:t>3.4.</w:t>
+          </w:r>
+          <w:r>
+            <w:rPr>
+              <w:noProof/>
+              <w:sz w:val="24"/>
+              <w:szCs w:val="24"/>
+              <w:lang w:eastAsia="zh-CN"/>
+            </w:rPr>
+            <w:tab/>
+          </w:r>
+          <w:r>
+            <w:rPr>
+              <w:noProof/>
+            </w:rPr>
+            <w:t>Risk Management Plan</w:t>
+          </w:r>
+          <w:r>
+            <w:rPr>
+              <w:noProof/>
+            </w:rPr>
+            <w:tab/>
+          </w:r>
+          <w:r>
+            <w:rPr>
+              <w:noProof/>
+            </w:rPr>
+            <w:fldChar w:fldCharType="begin"/>
+          </w:r>
+          <w:r>
+            <w:rPr>
+              <w:noProof/>
+            </w:rPr>
+            <w:instrText xml:space="preserve"> PAGEREF _Toc301163555 \h </w:instrText>
+          </w:r>
+          <w:r>
+            <w:rPr>
+              <w:noProof/>
+            </w:rPr>
+          </w:r>
+          <w:r>
+            <w:rPr>
+              <w:noProof/>
+            </w:rPr>
+            <w:fldChar w:fldCharType="separate"/>
+          </w:r>
+          <w:r>
+            <w:rPr>
+              <w:noProof/>
+            </w:rPr>
+            <w:t>10</w:t>
+          </w:r>
+          <w:r>
+            <w:rPr>
+              <w:noProof/>
+            </w:rPr>
+            <w:fldChar w:fldCharType="end"/>
+          </w:r>
         </w:p>
         <w:p>
           <w:pPr>
             <w:pStyle w:val="21"/>
             <w:tabs>
-              <w:tab w:val="left" w:pos="880"/>
+              <w:tab w:val="left" w:pos="794"/>
               <w:tab w:val="right" w:leader="dot" w:pos="8296"/>
             </w:tabs>
             <w:rPr>
               <w:noProof/>
-              <w:lang w:val="en-NZ" w:eastAsia="zh-CN"/>
+              <w:sz w:val="24"/>
+              <w:szCs w:val="24"/>
+              <w:lang w:eastAsia="zh-CN"/>
             </w:rPr>
           </w:pPr>
-          <w:hyperlink w:anchor="_Toc427102525" w:history="1">
-            <w:r>
-              <w:rPr>
-                <w:rStyle w:val="ab"/>
-                <w:noProof/>
-              </w:rPr>
-              <w:t>3.5.</w:t>
-            </w:r>
-            <w:r>
-              <w:rPr>
-                <w:noProof/>
-                <w:lang w:val="en-NZ" w:eastAsia="zh-CN"/>
-              </w:rPr>
-              <w:tab/>
-            </w:r>
-            <w:r>
-              <w:rPr>
-                <w:rStyle w:val="ab"/>
-                <w:noProof/>
-              </w:rPr>
-              <w:t>Change Management Plan</w:t>
-            </w:r>
-            <w:r>
-              <w:rPr>
-                <w:noProof/>
-                <w:webHidden/>
-              </w:rPr>
-              <w:tab/>
-            </w:r>
-            <w:r>
-              <w:rPr>
-                <w:noProof/>
-                <w:webHidden/>
-              </w:rPr>
-              <w:fldChar w:fldCharType="begin"/>
-            </w:r>
-            <w:r>
-              <w:rPr>
-                <w:noProof/>
-                <w:webHidden/>
-              </w:rPr>
-              <w:instrText xml:space="preserve"> PAGEREF _Toc427102525 \h </w:instrText>
-            </w:r>
-            <w:r>
-              <w:rPr>
-                <w:noProof/>
-                <w:webHidden/>
-              </w:rPr>
-            </w:r>
-            <w:r>
-              <w:rPr>
-                <w:noProof/>
-                <w:webHidden/>
-              </w:rPr>
-              <w:fldChar w:fldCharType="separate"/>
-            </w:r>
-            <w:r>
-              <w:rPr>
-                <w:noProof/>
-                <w:webHidden/>
-              </w:rPr>
-              <w:t>7</w:t>
-            </w:r>
-            <w:r>
-              <w:rPr>
-                <w:noProof/>
-                <w:webHidden/>
-              </w:rPr>
-              <w:fldChar w:fldCharType="end"/>
-            </w:r>
-          </w:hyperlink>
+          <w:r>
+            <w:rPr>
+              <w:noProof/>
+            </w:rPr>
+            <w:t>3.5.</w:t>
+          </w:r>
+          <w:r>
+            <w:rPr>
+              <w:noProof/>
+              <w:sz w:val="24"/>
+              <w:szCs w:val="24"/>
+              <w:lang w:eastAsia="zh-CN"/>
+            </w:rPr>
+            <w:tab/>
+          </w:r>
+          <w:r>
+            <w:rPr>
+              <w:noProof/>
+            </w:rPr>
+            <w:t>Change Management Plan</w:t>
+          </w:r>
+          <w:r>
+            <w:rPr>
+              <w:noProof/>
+            </w:rPr>
+            <w:tab/>
+          </w:r>
+          <w:r>
+            <w:rPr>
+              <w:noProof/>
+            </w:rPr>
+            <w:fldChar w:fldCharType="begin"/>
+          </w:r>
+          <w:r>
+            <w:rPr>
+              <w:noProof/>
+            </w:rPr>
+            <w:instrText xml:space="preserve"> PAGEREF _Toc301163556 \h </w:instrText>
+          </w:r>
+          <w:r>
+            <w:rPr>
+              <w:noProof/>
+            </w:rPr>
+          </w:r>
+          <w:r>
+            <w:rPr>
+              <w:noProof/>
+            </w:rPr>
+            <w:fldChar w:fldCharType="separate"/>
+          </w:r>
+          <w:r>
+            <w:rPr>
+              <w:noProof/>
+            </w:rPr>
+            <w:t>10</w:t>
+          </w:r>
+          <w:r>
+            <w:rPr>
+              <w:noProof/>
+            </w:rPr>
+            <w:fldChar w:fldCharType="end"/>
+          </w:r>
         </w:p>
         <w:p>
           <w:pPr>
             <w:pStyle w:val="11"/>
             <w:tabs>
-              <w:tab w:val="left" w:pos="440"/>
+              <w:tab w:val="left" w:pos="407"/>
               <w:tab w:val="right" w:leader="dot" w:pos="8296"/>
             </w:tabs>
             <w:rPr>
               <w:noProof/>
-              <w:lang w:val="en-NZ" w:eastAsia="zh-CN"/>
+              <w:sz w:val="24"/>
+              <w:szCs w:val="24"/>
+              <w:lang w:eastAsia="zh-CN"/>
             </w:rPr>
           </w:pPr>
-          <w:hyperlink w:anchor="_Toc427102526" w:history="1">
-            <w:r>
-              <w:rPr>
-                <w:rStyle w:val="ab"/>
-                <w:noProof/>
-              </w:rPr>
-              <w:t>4.</w:t>
-            </w:r>
-            <w:r>
-              <w:rPr>
-                <w:noProof/>
-                <w:lang w:val="en-NZ" w:eastAsia="zh-CN"/>
-              </w:rPr>
-              <w:tab/>
-            </w:r>
-            <w:r>
-              <w:rPr>
-                <w:rStyle w:val="ab"/>
-                <w:noProof/>
-              </w:rPr>
-              <w:t>Project Configuration</w:t>
-            </w:r>
-            <w:r>
-              <w:rPr>
-                <w:noProof/>
-                <w:webHidden/>
-              </w:rPr>
-              <w:tab/>
-            </w:r>
-            <w:r>
-              <w:rPr>
-                <w:noProof/>
-                <w:webHidden/>
-              </w:rPr>
-              <w:fldChar w:fldCharType="begin"/>
-            </w:r>
-            <w:r>
-              <w:rPr>
-                <w:noProof/>
-                <w:webHidden/>
-              </w:rPr>
-              <w:instrText xml:space="preserve"> PAGEREF _Toc427102526 \h </w:instrText>
-            </w:r>
-            <w:r>
-              <w:rPr>
-                <w:noProof/>
-                <w:webHidden/>
-              </w:rPr>
-            </w:r>
-            <w:r>
-              <w:rPr>
-                <w:noProof/>
-                <w:webHidden/>
-              </w:rPr>
-              <w:fldChar w:fldCharType="separate"/>
-            </w:r>
-            <w:r>
-              <w:rPr>
-                <w:noProof/>
-                <w:webHidden/>
-              </w:rPr>
-              <w:t>8</w:t>
-            </w:r>
-            <w:r>
-              <w:rPr>
-                <w:noProof/>
-                <w:webHidden/>
-              </w:rPr>
-              <w:fldChar w:fldCharType="end"/>
-            </w:r>
-          </w:hyperlink>
+          <w:r>
+            <w:rPr>
+              <w:noProof/>
+            </w:rPr>
+            <w:t>4.</w:t>
+          </w:r>
+          <w:r>
+            <w:rPr>
+              <w:noProof/>
+              <w:sz w:val="24"/>
+              <w:szCs w:val="24"/>
+              <w:lang w:eastAsia="zh-CN"/>
+            </w:rPr>
+            <w:tab/>
+          </w:r>
+          <w:r>
+            <w:rPr>
+              <w:noProof/>
+            </w:rPr>
+            <w:t>Project Configuration</w:t>
+          </w:r>
+          <w:r>
+            <w:rPr>
+              <w:noProof/>
+            </w:rPr>
+            <w:tab/>
+          </w:r>
+          <w:r>
+            <w:rPr>
+              <w:noProof/>
+            </w:rPr>
+            <w:fldChar w:fldCharType="begin"/>
+          </w:r>
+          <w:r>
+            <w:rPr>
+              <w:noProof/>
+            </w:rPr>
+            <w:instrText xml:space="preserve"> PAGEREF _Toc301163557 \h </w:instrText>
+          </w:r>
+          <w:r>
+            <w:rPr>
+              <w:noProof/>
+            </w:rPr>
+          </w:r>
+          <w:r>
+            <w:rPr>
+              <w:noProof/>
+            </w:rPr>
+            <w:fldChar w:fldCharType="separate"/>
+          </w:r>
+          <w:r>
+            <w:rPr>
+              <w:noProof/>
+            </w:rPr>
+            <w:t>11</w:t>
+          </w:r>
+          <w:r>
+            <w:rPr>
+              <w:noProof/>
+            </w:rPr>
+            <w:fldChar w:fldCharType="end"/>
+          </w:r>
         </w:p>
         <w:p>
           <w:pPr>
             <w:pStyle w:val="21"/>
             <w:tabs>
-              <w:tab w:val="left" w:pos="880"/>
+              <w:tab w:val="left" w:pos="794"/>
               <w:tab w:val="right" w:leader="dot" w:pos="8296"/>
             </w:tabs>
             <w:rPr>
               <w:noProof/>
-              <w:lang w:val="en-NZ" w:eastAsia="zh-CN"/>
+              <w:sz w:val="24"/>
+              <w:szCs w:val="24"/>
+              <w:lang w:eastAsia="zh-CN"/>
             </w:rPr>
           </w:pPr>
-          <w:hyperlink w:anchor="_Toc427102528" w:history="1">
-            <w:r>
-              <w:rPr>
-                <w:rStyle w:val="ab"/>
-                <w:noProof/>
-              </w:rPr>
-              <w:t>4.1.</w:t>
-            </w:r>
-            <w:r>
-              <w:rPr>
-                <w:noProof/>
-                <w:lang w:val="en-NZ" w:eastAsia="zh-CN"/>
-              </w:rPr>
-              <w:tab/>
-            </w:r>
-            <w:r>
-              <w:rPr>
-                <w:rStyle w:val="ab"/>
-                <w:noProof/>
-              </w:rPr>
-              <w:t>Plan Management Tool</w:t>
-            </w:r>
-            <w:r>
-              <w:rPr>
-                <w:noProof/>
-                <w:webHidden/>
-              </w:rPr>
-              <w:tab/>
-            </w:r>
-            <w:r>
-              <w:rPr>
-                <w:noProof/>
-                <w:webHidden/>
-              </w:rPr>
-              <w:fldChar w:fldCharType="begin"/>
-            </w:r>
-            <w:r>
-              <w:rPr>
-                <w:noProof/>
-                <w:webHidden/>
-              </w:rPr>
-              <w:instrText xml:space="preserve"> PAGEREF _Toc427102528 \h </w:instrText>
-            </w:r>
-            <w:r>
-              <w:rPr>
-                <w:noProof/>
-                <w:webHidden/>
-              </w:rPr>
-            </w:r>
-            <w:r>
-              <w:rPr>
-                <w:noProof/>
-                <w:webHidden/>
-              </w:rPr>
-              <w:fldChar w:fldCharType="separate"/>
-            </w:r>
-            <w:r>
-              <w:rPr>
-                <w:noProof/>
-                <w:webHidden/>
-              </w:rPr>
-              <w:t>8</w:t>
-            </w:r>
-            <w:r>
-              <w:rPr>
-                <w:noProof/>
-                <w:webHidden/>
-              </w:rPr>
-              <w:fldChar w:fldCharType="end"/>
-            </w:r>
-          </w:hyperlink>
+          <w:r>
+            <w:rPr>
+              <w:noProof/>
+            </w:rPr>
+            <w:t>4.1.</w:t>
+          </w:r>
+          <w:r>
+            <w:rPr>
+              <w:noProof/>
+              <w:sz w:val="24"/>
+              <w:szCs w:val="24"/>
+              <w:lang w:eastAsia="zh-CN"/>
+            </w:rPr>
+            <w:tab/>
+          </w:r>
+          <w:r>
+            <w:rPr>
+              <w:noProof/>
+            </w:rPr>
+            <w:t>Plan Management Tool</w:t>
+          </w:r>
+          <w:r>
+            <w:rPr>
+              <w:noProof/>
+            </w:rPr>
+            <w:tab/>
+          </w:r>
+          <w:r>
+            <w:rPr>
+              <w:noProof/>
+            </w:rPr>
+            <w:fldChar w:fldCharType="begin"/>
+          </w:r>
+          <w:r>
+            <w:rPr>
+              <w:noProof/>
+            </w:rPr>
+            <w:instrText xml:space="preserve"> PAGEREF _Toc301163558 \h </w:instrText>
+          </w:r>
+          <w:r>
+            <w:rPr>
+              <w:noProof/>
+            </w:rPr>
+          </w:r>
+          <w:r>
+            <w:rPr>
+              <w:noProof/>
+            </w:rPr>
+            <w:fldChar w:fldCharType="separate"/>
+          </w:r>
+          <w:r>
+            <w:rPr>
+              <w:noProof/>
+            </w:rPr>
+            <w:t>11</w:t>
+          </w:r>
+          <w:r>
+            <w:rPr>
+              <w:noProof/>
+            </w:rPr>
+            <w:fldChar w:fldCharType="end"/>
+          </w:r>
         </w:p>
         <w:p>
           <w:pPr>
             <w:pStyle w:val="21"/>
             <w:tabs>
-              <w:tab w:val="left" w:pos="880"/>
+              <w:tab w:val="left" w:pos="794"/>
               <w:tab w:val="right" w:leader="dot" w:pos="8296"/>
             </w:tabs>
             <w:rPr>
               <w:noProof/>
-              <w:lang w:val="en-NZ" w:eastAsia="zh-CN"/>
+              <w:sz w:val="24"/>
+              <w:szCs w:val="24"/>
+              <w:lang w:eastAsia="zh-CN"/>
             </w:rPr>
           </w:pPr>
-          <w:hyperlink w:anchor="_Toc427102529" w:history="1">
-            <w:r>
-              <w:rPr>
-                <w:rStyle w:val="ab"/>
-                <w:noProof/>
-              </w:rPr>
-              <w:t>4.2.</w:t>
-            </w:r>
-            <w:r>
-              <w:rPr>
-                <w:noProof/>
-                <w:lang w:val="en-NZ" w:eastAsia="zh-CN"/>
-              </w:rPr>
-              <w:tab/>
-            </w:r>
-            <w:r>
-              <w:rPr>
-                <w:rStyle w:val="ab"/>
-                <w:noProof/>
-              </w:rPr>
-              <w:t>Source Management Tool</w:t>
-            </w:r>
-            <w:r>
-              <w:rPr>
-                <w:noProof/>
-                <w:webHidden/>
-              </w:rPr>
-              <w:tab/>
-            </w:r>
-            <w:r>
-              <w:rPr>
-                <w:noProof/>
-                <w:webHidden/>
-              </w:rPr>
-              <w:fldChar w:fldCharType="begin"/>
-            </w:r>
-            <w:r>
-              <w:rPr>
-                <w:noProof/>
-                <w:webHidden/>
-              </w:rPr>
-              <w:instrText xml:space="preserve"> PAGEREF _Toc427102529 \h </w:instrText>
-            </w:r>
-            <w:r>
-              <w:rPr>
-                <w:noProof/>
-                <w:webHidden/>
-              </w:rPr>
-            </w:r>
-            <w:r>
-              <w:rPr>
-                <w:noProof/>
-                <w:webHidden/>
-              </w:rPr>
-              <w:fldChar w:fldCharType="separate"/>
-            </w:r>
-            <w:r>
-              <w:rPr>
-                <w:noProof/>
-                <w:webHidden/>
-              </w:rPr>
-              <w:t>9</w:t>
-            </w:r>
-            <w:r>
-              <w:rPr>
-                <w:noProof/>
-                <w:webHidden/>
-              </w:rPr>
-              <w:fldChar w:fldCharType="end"/>
-            </w:r>
-          </w:hyperlink>
+          <w:r>
+            <w:rPr>
+              <w:noProof/>
+            </w:rPr>
+            <w:t>4.2.</w:t>
+          </w:r>
+          <w:r>
+            <w:rPr>
+              <w:noProof/>
+              <w:sz w:val="24"/>
+              <w:szCs w:val="24"/>
+              <w:lang w:eastAsia="zh-CN"/>
+            </w:rPr>
+            <w:tab/>
+          </w:r>
+          <w:r>
+            <w:rPr>
+              <w:noProof/>
+            </w:rPr>
+            <w:t>Source Management Tool</w:t>
+          </w:r>
+          <w:r>
+            <w:rPr>
+              <w:noProof/>
+            </w:rPr>
+            <w:tab/>
+          </w:r>
+          <w:r>
+            <w:rPr>
+              <w:noProof/>
+            </w:rPr>
+            <w:fldChar w:fldCharType="begin"/>
+          </w:r>
+          <w:r>
+            <w:rPr>
+              <w:noProof/>
+            </w:rPr>
+            <w:instrText xml:space="preserve"> PAGEREF _Toc301163559 \h </w:instrText>
+          </w:r>
+          <w:r>
+            <w:rPr>
+              <w:noProof/>
+            </w:rPr>
+          </w:r>
+          <w:r>
+            <w:rPr>
+              <w:noProof/>
+            </w:rPr>
+            <w:fldChar w:fldCharType="separate"/>
+          </w:r>
+          <w:r>
+            <w:rPr>
+              <w:noProof/>
+            </w:rPr>
+            <w:t>12</w:t>
+          </w:r>
+          <w:r>
+            <w:rPr>
+              <w:noProof/>
+            </w:rPr>
+            <w:fldChar w:fldCharType="end"/>
+          </w:r>
         </w:p>
         <w:p>
           <w:r>
@@ -1864,7 +1751,7 @@
           <w:numId w:val="2"/>
         </w:numPr>
       </w:pPr>
-      <w:bookmarkStart w:id="0" w:name="_Toc427102507"/>
+      <w:bookmarkStart w:id="0" w:name="_Toc301163543"/>
       <w:r>
         <w:t>Introduction</w:t>
       </w:r>
@@ -1905,7 +1792,7 @@
           <w:numId w:val="3"/>
         </w:numPr>
       </w:pPr>
-      <w:bookmarkStart w:id="1" w:name="_Toc427102508"/>
+      <w:bookmarkStart w:id="1" w:name="_Toc301163544"/>
       <w:r>
         <w:t>Project Overview</w:t>
       </w:r>
@@ -1946,6 +1833,7 @@
         <w:pStyle w:val="aa"/>
         <w:ind w:left="1080"/>
         <w:rPr>
+          <w:rFonts w:hint="eastAsia"/>
           <w:lang w:val="en-US"/>
         </w:rPr>
       </w:pPr>
@@ -1961,6 +1849,7 @@
         <w:pStyle w:val="aa"/>
         <w:ind w:left="1080"/>
         <w:rPr>
+          <w:rFonts w:hint="eastAsia"/>
           <w:lang w:val="en-US"/>
         </w:rPr>
       </w:pPr>
@@ -2054,7 +1943,7 @@
           <w:numId w:val="3"/>
         </w:numPr>
       </w:pPr>
-      <w:bookmarkStart w:id="2" w:name="_Toc427102509"/>
+      <w:bookmarkStart w:id="2" w:name="_Toc301163545"/>
       <w:r>
         <w:t>Project Approach</w:t>
       </w:r>
@@ -2195,8 +2084,6 @@
         <w:pStyle w:val="aa"/>
         <w:ind w:left="1080"/>
       </w:pPr>
-      <w:bookmarkStart w:id="3" w:name="_GoBack"/>
-      <w:bookmarkEnd w:id="3"/>
     </w:p>
     <w:p>
       <w:pPr>
@@ -2206,14 +2093,14 @@
           <w:numId w:val="3"/>
         </w:numPr>
       </w:pPr>
-      <w:bookmarkStart w:id="4" w:name="_Toc427102510"/>
+      <w:bookmarkStart w:id="3" w:name="_Toc301163546"/>
       <w:r>
         <w:t>Project P</w:t>
       </w:r>
       <w:r>
         <w:t>ractices</w:t>
       </w:r>
-      <w:bookmarkEnd w:id="4"/>
+      <w:bookmarkEnd w:id="3"/>
     </w:p>
     <w:p>
       <w:pPr>
@@ -2376,7 +2263,7 @@
           <w:numId w:val="3"/>
         </w:numPr>
       </w:pPr>
-      <w:bookmarkStart w:id="5" w:name="_Toc427102511"/>
+      <w:bookmarkStart w:id="4" w:name="_Toc301163547"/>
       <w:r>
         <w:t>Project</w:t>
       </w:r>
@@ -2389,7 +2276,7 @@
       <w:r>
         <w:t>rtefacts</w:t>
       </w:r>
-      <w:bookmarkEnd w:id="5"/>
+      <w:bookmarkEnd w:id="4"/>
     </w:p>
     <w:p>
       <w:pPr>
@@ -2510,11 +2397,6 @@
       <w:r>
         <w:t>Burn-down charts</w:t>
       </w:r>
-    </w:p>
-    <w:p>
-      <w:pPr>
-        <w:ind w:left="1440"/>
-      </w:pPr>
     </w:p>
     <w:p>
       <w:r>
@@ -2529,11 +2411,11 @@
           <w:numId w:val="2"/>
         </w:numPr>
       </w:pPr>
-      <w:bookmarkStart w:id="6" w:name="_Toc427102512"/>
+      <w:bookmarkStart w:id="5" w:name="_Toc301163548"/>
       <w:r>
         <w:t>Requirement</w:t>
       </w:r>
-      <w:bookmarkEnd w:id="6"/>
+      <w:bookmarkEnd w:id="5"/>
     </w:p>
     <w:p>
       <w:pPr>
@@ -2566,12 +2448,12 @@
           <w:szCs w:val="26"/>
         </w:rPr>
       </w:pPr>
-      <w:bookmarkStart w:id="7" w:name="_Toc427097165"/>
-      <w:bookmarkStart w:id="8" w:name="_Toc427101271"/>
-      <w:bookmarkStart w:id="9" w:name="_Toc427102513"/>
+      <w:bookmarkStart w:id="6" w:name="_Toc427097165"/>
+      <w:bookmarkStart w:id="7" w:name="_Toc427101271"/>
+      <w:bookmarkStart w:id="8" w:name="_Toc427102513"/>
+      <w:bookmarkEnd w:id="6"/>
       <w:bookmarkEnd w:id="7"/>
       <w:bookmarkEnd w:id="8"/>
-      <w:bookmarkEnd w:id="9"/>
     </w:p>
     <w:p>
       <w:pPr>
@@ -2595,12 +2477,12 @@
           <w:szCs w:val="26"/>
         </w:rPr>
       </w:pPr>
-      <w:bookmarkStart w:id="10" w:name="_Toc427097166"/>
-      <w:bookmarkStart w:id="11" w:name="_Toc427101272"/>
-      <w:bookmarkStart w:id="12" w:name="_Toc427102514"/>
+      <w:bookmarkStart w:id="9" w:name="_Toc427097166"/>
+      <w:bookmarkStart w:id="10" w:name="_Toc427101272"/>
+      <w:bookmarkStart w:id="11" w:name="_Toc427102514"/>
+      <w:bookmarkEnd w:id="9"/>
       <w:bookmarkEnd w:id="10"/>
       <w:bookmarkEnd w:id="11"/>
-      <w:bookmarkEnd w:id="12"/>
     </w:p>
     <w:p>
       <w:pPr>
@@ -2613,7 +2495,7 @@
           <w:rFonts w:asciiTheme="minorHAnsi" w:hAnsiTheme="minorHAnsi"/>
         </w:rPr>
       </w:pPr>
-      <w:bookmarkStart w:id="13" w:name="_Toc427102515"/>
+      <w:bookmarkStart w:id="12" w:name="_Toc301163549"/>
       <w:r>
         <w:t>Product</w:t>
       </w:r>
@@ -2623,7 +2505,7 @@
         </w:rPr>
         <w:t xml:space="preserve"> Backlog</w:t>
       </w:r>
-      <w:bookmarkEnd w:id="13"/>
+      <w:bookmarkEnd w:id="12"/>
     </w:p>
     <w:p>
       <w:pPr>
@@ -2660,44 +2542,1574 @@
           <w:numId w:val="10"/>
         </w:numPr>
       </w:pPr>
-      <w:bookmarkStart w:id="14" w:name="_Toc427102516"/>
+      <w:bookmarkStart w:id="13" w:name="_Toc301163550"/>
       <w:r>
         <w:t>Sprint Backlog</w:t>
       </w:r>
+      <w:bookmarkEnd w:id="13"/>
+    </w:p>
+    <w:p>
+      <w:pPr>
+        <w:pStyle w:val="aa"/>
+        <w:ind w:left="1080"/>
+      </w:pPr>
+      <w:r>
+        <w:t>This is the Sprint Backlog for the first Sprint, which will start from 17 August to 30 August, 2015. According to the product backlog which is prioritized by customers, they value more about the self- adaptability and basic functions of the website. Considering there is no conflict between these two aspects, in the coming sprint, the team will focus on the user stories list here.</w:t>
+      </w:r>
+    </w:p>
+    <w:p>
+      <w:pPr>
+        <w:pStyle w:val="aa"/>
+        <w:ind w:left="1080"/>
+      </w:pPr>
+    </w:p>
+    <w:tbl>
+      <w:tblPr>
+        <w:tblStyle w:val="a9"/>
+        <w:tblpPr w:leftFromText="180" w:rightFromText="180" w:vertAnchor="text" w:horzAnchor="margin" w:tblpXSpec="center" w:tblpY="115"/>
+        <w:tblW w:w="8686" w:type="dxa"/>
+        <w:tblLayout w:type="fixed"/>
+        <w:tblLook w:val="04A0" w:firstRow="1" w:lastRow="0" w:firstColumn="1" w:lastColumn="0" w:noHBand="0" w:noVBand="1"/>
+      </w:tblPr>
+      <w:tblGrid>
+        <w:gridCol w:w="681"/>
+        <w:gridCol w:w="1297"/>
+        <w:gridCol w:w="627"/>
+        <w:gridCol w:w="1379"/>
+        <w:gridCol w:w="2078"/>
+        <w:gridCol w:w="647"/>
+        <w:gridCol w:w="660"/>
+        <w:gridCol w:w="560"/>
+        <w:gridCol w:w="757"/>
+      </w:tblGrid>
+      <w:tr>
+        <w:trPr>
+          <w:trHeight w:val="675"/>
+        </w:trPr>
+        <w:tc>
+          <w:tcPr>
+            <w:tcW w:w="681" w:type="dxa"/>
+            <w:shd w:val="clear" w:color="auto" w:fill="C6D9F1" w:themeFill="text2" w:themeFillTint="33"/>
+            <w:hideMark/>
+          </w:tcPr>
+          <w:p>
+            <w:pPr>
+              <w:rPr>
+                <w:b/>
+                <w:bCs/>
+              </w:rPr>
+            </w:pPr>
+            <w:r>
+              <w:rPr>
+                <w:rFonts w:hint="eastAsia"/>
+                <w:b/>
+                <w:bCs/>
+              </w:rPr>
+              <w:t>User</w:t>
+            </w:r>
+            <w:r>
+              <w:rPr>
+                <w:rFonts w:hint="eastAsia"/>
+                <w:b/>
+                <w:bCs/>
+              </w:rPr>
+              <w:br/>
+              <w:t>story #</w:t>
+            </w:r>
+          </w:p>
+        </w:tc>
+        <w:tc>
+          <w:tcPr>
+            <w:tcW w:w="1297" w:type="dxa"/>
+            <w:shd w:val="clear" w:color="auto" w:fill="C6D9F1" w:themeFill="text2" w:themeFillTint="33"/>
+            <w:noWrap/>
+            <w:hideMark/>
+          </w:tcPr>
+          <w:p>
+            <w:pPr>
+              <w:rPr>
+                <w:b/>
+                <w:bCs/>
+              </w:rPr>
+            </w:pPr>
+            <w:r>
+              <w:rPr>
+                <w:rFonts w:hint="eastAsia"/>
+                <w:b/>
+                <w:bCs/>
+              </w:rPr>
+              <w:t xml:space="preserve"> Theme</w:t>
+            </w:r>
+          </w:p>
+        </w:tc>
+        <w:tc>
+          <w:tcPr>
+            <w:tcW w:w="627" w:type="dxa"/>
+            <w:shd w:val="clear" w:color="auto" w:fill="C6D9F1" w:themeFill="text2" w:themeFillTint="33"/>
+            <w:noWrap/>
+            <w:hideMark/>
+          </w:tcPr>
+          <w:p>
+            <w:pPr>
+              <w:rPr>
+                <w:b/>
+                <w:bCs/>
+              </w:rPr>
+            </w:pPr>
+            <w:r>
+              <w:rPr>
+                <w:rFonts w:hint="eastAsia"/>
+                <w:b/>
+                <w:bCs/>
+              </w:rPr>
+              <w:t>Task #</w:t>
+            </w:r>
+          </w:p>
+        </w:tc>
+        <w:tc>
+          <w:tcPr>
+            <w:tcW w:w="1379" w:type="dxa"/>
+            <w:shd w:val="clear" w:color="auto" w:fill="C6D9F1" w:themeFill="text2" w:themeFillTint="33"/>
+            <w:noWrap/>
+            <w:hideMark/>
+          </w:tcPr>
+          <w:p>
+            <w:pPr>
+              <w:rPr>
+                <w:b/>
+                <w:bCs/>
+              </w:rPr>
+            </w:pPr>
+            <w:r>
+              <w:rPr>
+                <w:rFonts w:hint="eastAsia"/>
+                <w:b/>
+                <w:bCs/>
+              </w:rPr>
+              <w:t>Task</w:t>
+            </w:r>
+          </w:p>
+        </w:tc>
+        <w:tc>
+          <w:tcPr>
+            <w:tcW w:w="2078" w:type="dxa"/>
+            <w:shd w:val="clear" w:color="auto" w:fill="C6D9F1" w:themeFill="text2" w:themeFillTint="33"/>
+            <w:noWrap/>
+            <w:hideMark/>
+          </w:tcPr>
+          <w:p>
+            <w:pPr>
+              <w:rPr>
+                <w:b/>
+                <w:bCs/>
+              </w:rPr>
+            </w:pPr>
+            <w:r>
+              <w:rPr>
+                <w:rFonts w:hint="eastAsia"/>
+                <w:b/>
+                <w:bCs/>
+              </w:rPr>
+              <w:t>Description</w:t>
+            </w:r>
+          </w:p>
+        </w:tc>
+        <w:tc>
+          <w:tcPr>
+            <w:tcW w:w="647" w:type="dxa"/>
+            <w:shd w:val="clear" w:color="auto" w:fill="C6D9F1" w:themeFill="text2" w:themeFillTint="33"/>
+            <w:noWrap/>
+            <w:hideMark/>
+          </w:tcPr>
+          <w:p>
+            <w:pPr>
+              <w:rPr>
+                <w:b/>
+                <w:bCs/>
+              </w:rPr>
+            </w:pPr>
+            <w:r>
+              <w:rPr>
+                <w:rFonts w:hint="eastAsia"/>
+                <w:b/>
+                <w:bCs/>
+              </w:rPr>
+              <w:t>Estimate</w:t>
+            </w:r>
+          </w:p>
+        </w:tc>
+        <w:tc>
+          <w:tcPr>
+            <w:tcW w:w="660" w:type="dxa"/>
+            <w:shd w:val="clear" w:color="auto" w:fill="C6D9F1" w:themeFill="text2" w:themeFillTint="33"/>
+            <w:noWrap/>
+            <w:hideMark/>
+          </w:tcPr>
+          <w:p>
+            <w:pPr>
+              <w:rPr>
+                <w:b/>
+                <w:bCs/>
+              </w:rPr>
+            </w:pPr>
+            <w:r>
+              <w:rPr>
+                <w:rFonts w:hint="eastAsia"/>
+                <w:b/>
+                <w:bCs/>
+              </w:rPr>
+              <w:t>Start</w:t>
+            </w:r>
+          </w:p>
+        </w:tc>
+        <w:tc>
+          <w:tcPr>
+            <w:tcW w:w="560" w:type="dxa"/>
+            <w:shd w:val="clear" w:color="auto" w:fill="C6D9F1" w:themeFill="text2" w:themeFillTint="33"/>
+            <w:noWrap/>
+            <w:hideMark/>
+          </w:tcPr>
+          <w:p>
+            <w:pPr>
+              <w:rPr>
+                <w:b/>
+                <w:bCs/>
+              </w:rPr>
+            </w:pPr>
+            <w:r>
+              <w:rPr>
+                <w:rFonts w:hint="eastAsia"/>
+                <w:b/>
+                <w:bCs/>
+              </w:rPr>
+              <w:t>End</w:t>
+            </w:r>
+          </w:p>
+        </w:tc>
+        <w:tc>
+          <w:tcPr>
+            <w:tcW w:w="757" w:type="dxa"/>
+            <w:shd w:val="clear" w:color="auto" w:fill="C6D9F1" w:themeFill="text2" w:themeFillTint="33"/>
+            <w:noWrap/>
+            <w:hideMark/>
+          </w:tcPr>
+          <w:p>
+            <w:pPr>
+              <w:rPr>
+                <w:b/>
+                <w:bCs/>
+              </w:rPr>
+            </w:pPr>
+            <w:r>
+              <w:rPr>
+                <w:rFonts w:hint="eastAsia"/>
+                <w:b/>
+                <w:bCs/>
+              </w:rPr>
+              <w:t>Comment</w:t>
+            </w:r>
+          </w:p>
+        </w:tc>
+      </w:tr>
+      <w:tr>
+        <w:trPr>
+          <w:trHeight w:val="1035"/>
+        </w:trPr>
+        <w:tc>
+          <w:tcPr>
+            <w:tcW w:w="681" w:type="dxa"/>
+            <w:vMerge w:val="restart"/>
+            <w:noWrap/>
+            <w:hideMark/>
+          </w:tcPr>
+          <w:p>
+            <w:r>
+              <w:rPr>
+                <w:rFonts w:hint="eastAsia"/>
+              </w:rPr>
+              <w:t>1</w:t>
+            </w:r>
+          </w:p>
+        </w:tc>
+        <w:tc>
+          <w:tcPr>
+            <w:tcW w:w="1297" w:type="dxa"/>
+            <w:vMerge w:val="restart"/>
+            <w:noWrap/>
+            <w:hideMark/>
+          </w:tcPr>
+          <w:p>
+            <w:r>
+              <w:rPr>
+                <w:rFonts w:hint="eastAsia"/>
+              </w:rPr>
+              <w:t>Self-adaptability</w:t>
+            </w:r>
+          </w:p>
+        </w:tc>
+        <w:tc>
+          <w:tcPr>
+            <w:tcW w:w="627" w:type="dxa"/>
+            <w:noWrap/>
+            <w:hideMark/>
+          </w:tcPr>
+          <w:p>
+            <w:r>
+              <w:rPr>
+                <w:rFonts w:hint="eastAsia"/>
+              </w:rPr>
+              <w:t>1.1</w:t>
+            </w:r>
+          </w:p>
+        </w:tc>
+        <w:tc>
+          <w:tcPr>
+            <w:tcW w:w="1379" w:type="dxa"/>
+            <w:noWrap/>
+            <w:hideMark/>
+          </w:tcPr>
+          <w:p>
+            <w:r>
+              <w:rPr>
+                <w:rFonts w:hint="eastAsia"/>
+              </w:rPr>
+              <w:t>CSS learning</w:t>
+            </w:r>
+          </w:p>
+        </w:tc>
+        <w:tc>
+          <w:tcPr>
+            <w:tcW w:w="2078" w:type="dxa"/>
+            <w:hideMark/>
+          </w:tcPr>
+          <w:p>
+            <w:r>
+              <w:t>Training team</w:t>
+            </w:r>
+            <w:r>
+              <w:rPr>
+                <w:rFonts w:hint="eastAsia"/>
+              </w:rPr>
+              <w:t xml:space="preserve"> CSS for adjusting layout a</w:t>
+            </w:r>
+            <w:r>
+              <w:rPr>
+                <w:rFonts w:hint="eastAsia"/>
+              </w:rPr>
+              <w:t>nd content dynamically</w:t>
+            </w:r>
+          </w:p>
+        </w:tc>
+        <w:tc>
+          <w:tcPr>
+            <w:tcW w:w="647" w:type="dxa"/>
+            <w:noWrap/>
+            <w:hideMark/>
+          </w:tcPr>
+          <w:p>
+            <w:r>
+              <w:rPr>
+                <w:rFonts w:hint="eastAsia"/>
+              </w:rPr>
+              <w:t>1</w:t>
+            </w:r>
+          </w:p>
+        </w:tc>
+        <w:tc>
+          <w:tcPr>
+            <w:tcW w:w="660" w:type="dxa"/>
+            <w:noWrap/>
+            <w:hideMark/>
+          </w:tcPr>
+          <w:p/>
+        </w:tc>
+        <w:tc>
+          <w:tcPr>
+            <w:tcW w:w="560" w:type="dxa"/>
+            <w:noWrap/>
+            <w:hideMark/>
+          </w:tcPr>
+          <w:p/>
+        </w:tc>
+        <w:tc>
+          <w:tcPr>
+            <w:tcW w:w="757" w:type="dxa"/>
+            <w:noWrap/>
+            <w:hideMark/>
+          </w:tcPr>
+          <w:p/>
+        </w:tc>
+      </w:tr>
+      <w:tr>
+        <w:trPr>
+          <w:trHeight w:val="735"/>
+        </w:trPr>
+        <w:tc>
+          <w:tcPr>
+            <w:tcW w:w="681" w:type="dxa"/>
+            <w:vMerge/>
+            <w:noWrap/>
+            <w:hideMark/>
+          </w:tcPr>
+          <w:p/>
+        </w:tc>
+        <w:tc>
+          <w:tcPr>
+            <w:tcW w:w="1297" w:type="dxa"/>
+            <w:vMerge/>
+            <w:noWrap/>
+            <w:hideMark/>
+          </w:tcPr>
+          <w:p/>
+        </w:tc>
+        <w:tc>
+          <w:tcPr>
+            <w:tcW w:w="627" w:type="dxa"/>
+            <w:noWrap/>
+            <w:hideMark/>
+          </w:tcPr>
+          <w:p>
+            <w:r>
+              <w:rPr>
+                <w:rFonts w:hint="eastAsia"/>
+              </w:rPr>
+              <w:t>1.2</w:t>
+            </w:r>
+          </w:p>
+        </w:tc>
+        <w:tc>
+          <w:tcPr>
+            <w:tcW w:w="1379" w:type="dxa"/>
+            <w:noWrap/>
+            <w:hideMark/>
+          </w:tcPr>
+          <w:p>
+            <w:r>
+              <w:rPr>
+                <w:rFonts w:hint="eastAsia"/>
+              </w:rPr>
+              <w:t>Dpi detection</w:t>
+            </w:r>
+          </w:p>
+        </w:tc>
+        <w:tc>
+          <w:tcPr>
+            <w:tcW w:w="2078" w:type="dxa"/>
+            <w:hideMark/>
+          </w:tcPr>
+          <w:p>
+            <w:r>
+              <w:rPr>
+                <w:rFonts w:hint="eastAsia"/>
+              </w:rPr>
+              <w:t xml:space="preserve">Detecting and </w:t>
+            </w:r>
+            <w:r>
+              <w:t>obtain</w:t>
+            </w:r>
+            <w:r>
+              <w:rPr>
+                <w:rFonts w:hint="eastAsia"/>
+              </w:rPr>
+              <w:t xml:space="preserve"> the dpi </w:t>
+            </w:r>
+            <w:r>
+              <w:rPr>
+                <w:rFonts w:hint="eastAsia"/>
+              </w:rPr>
+              <w:t>of user's s</w:t>
+            </w:r>
+            <w:r>
+              <w:rPr>
+                <w:rFonts w:hint="eastAsia"/>
+              </w:rPr>
+              <w:t>c</w:t>
+            </w:r>
+            <w:r>
+              <w:rPr>
+                <w:rFonts w:hint="eastAsia"/>
+              </w:rPr>
+              <w:t>reen</w:t>
+            </w:r>
+          </w:p>
+        </w:tc>
+        <w:tc>
+          <w:tcPr>
+            <w:tcW w:w="647" w:type="dxa"/>
+            <w:noWrap/>
+            <w:hideMark/>
+          </w:tcPr>
+          <w:p>
+            <w:r>
+              <w:rPr>
+                <w:rFonts w:hint="eastAsia"/>
+              </w:rPr>
+              <w:t>0.5</w:t>
+            </w:r>
+          </w:p>
+        </w:tc>
+        <w:tc>
+          <w:tcPr>
+            <w:tcW w:w="660" w:type="dxa"/>
+            <w:noWrap/>
+            <w:hideMark/>
+          </w:tcPr>
+          <w:p/>
+        </w:tc>
+        <w:tc>
+          <w:tcPr>
+            <w:tcW w:w="560" w:type="dxa"/>
+            <w:noWrap/>
+            <w:hideMark/>
+          </w:tcPr>
+          <w:p/>
+        </w:tc>
+        <w:tc>
+          <w:tcPr>
+            <w:tcW w:w="757" w:type="dxa"/>
+            <w:noWrap/>
+            <w:hideMark/>
+          </w:tcPr>
+          <w:p/>
+        </w:tc>
+      </w:tr>
+      <w:tr>
+        <w:trPr>
+          <w:trHeight w:val="720"/>
+        </w:trPr>
+        <w:tc>
+          <w:tcPr>
+            <w:tcW w:w="681" w:type="dxa"/>
+            <w:vMerge/>
+            <w:noWrap/>
+            <w:hideMark/>
+          </w:tcPr>
+          <w:p/>
+        </w:tc>
+        <w:tc>
+          <w:tcPr>
+            <w:tcW w:w="1297" w:type="dxa"/>
+            <w:vMerge/>
+            <w:noWrap/>
+            <w:hideMark/>
+          </w:tcPr>
+          <w:p/>
+        </w:tc>
+        <w:tc>
+          <w:tcPr>
+            <w:tcW w:w="627" w:type="dxa"/>
+            <w:noWrap/>
+            <w:hideMark/>
+          </w:tcPr>
+          <w:p>
+            <w:r>
+              <w:rPr>
+                <w:rFonts w:hint="eastAsia"/>
+              </w:rPr>
+              <w:t>1.3</w:t>
+            </w:r>
+          </w:p>
+        </w:tc>
+        <w:tc>
+          <w:tcPr>
+            <w:tcW w:w="1379" w:type="dxa"/>
+            <w:noWrap/>
+            <w:hideMark/>
+          </w:tcPr>
+          <w:p>
+            <w:r>
+              <w:rPr>
+                <w:rFonts w:hint="eastAsia"/>
+              </w:rPr>
+              <w:t>Content modification</w:t>
+            </w:r>
+          </w:p>
+        </w:tc>
+        <w:tc>
+          <w:tcPr>
+            <w:tcW w:w="2078" w:type="dxa"/>
+            <w:hideMark/>
+          </w:tcPr>
+          <w:p>
+            <w:r>
+              <w:t>D</w:t>
+            </w:r>
+            <w:r>
+              <w:rPr>
+                <w:rFonts w:hint="eastAsia"/>
+              </w:rPr>
+              <w:t xml:space="preserve">ynamically </w:t>
+            </w:r>
+            <w:r>
+              <w:t xml:space="preserve">adjust </w:t>
+            </w:r>
+            <w:r>
+              <w:rPr>
+                <w:rFonts w:hint="eastAsia"/>
+              </w:rPr>
+              <w:t xml:space="preserve">the content of website </w:t>
+            </w:r>
+            <w:r>
+              <w:t xml:space="preserve">such as </w:t>
+            </w:r>
+            <w:r>
+              <w:rPr>
+                <w:rFonts w:hint="eastAsia"/>
+              </w:rPr>
+              <w:t>display status and layout based on dpi</w:t>
+            </w:r>
+          </w:p>
+        </w:tc>
+        <w:tc>
+          <w:tcPr>
+            <w:tcW w:w="647" w:type="dxa"/>
+            <w:noWrap/>
+            <w:hideMark/>
+          </w:tcPr>
+          <w:p>
+            <w:r>
+              <w:rPr>
+                <w:rFonts w:hint="eastAsia"/>
+              </w:rPr>
+              <w:t>1.5</w:t>
+            </w:r>
+          </w:p>
+        </w:tc>
+        <w:tc>
+          <w:tcPr>
+            <w:tcW w:w="660" w:type="dxa"/>
+            <w:noWrap/>
+            <w:hideMark/>
+          </w:tcPr>
+          <w:p/>
+        </w:tc>
+        <w:tc>
+          <w:tcPr>
+            <w:tcW w:w="560" w:type="dxa"/>
+            <w:noWrap/>
+            <w:hideMark/>
+          </w:tcPr>
+          <w:p/>
+        </w:tc>
+        <w:tc>
+          <w:tcPr>
+            <w:tcW w:w="757" w:type="dxa"/>
+            <w:noWrap/>
+            <w:hideMark/>
+          </w:tcPr>
+          <w:p/>
+        </w:tc>
+      </w:tr>
+      <w:tr>
+        <w:trPr>
+          <w:trHeight w:val="450"/>
+        </w:trPr>
+        <w:tc>
+          <w:tcPr>
+            <w:tcW w:w="681" w:type="dxa"/>
+            <w:vMerge w:val="restart"/>
+            <w:noWrap/>
+            <w:hideMark/>
+          </w:tcPr>
+          <w:p>
+            <w:r>
+              <w:rPr>
+                <w:rFonts w:hint="eastAsia"/>
+              </w:rPr>
+              <w:t>2</w:t>
+            </w:r>
+          </w:p>
+        </w:tc>
+        <w:tc>
+          <w:tcPr>
+            <w:tcW w:w="1297" w:type="dxa"/>
+            <w:vMerge w:val="restart"/>
+            <w:noWrap/>
+            <w:hideMark/>
+          </w:tcPr>
+          <w:p>
+            <w:r>
+              <w:rPr>
+                <w:rFonts w:hint="eastAsia"/>
+              </w:rPr>
+              <w:t>Self-adaptability</w:t>
+            </w:r>
+          </w:p>
+        </w:tc>
+        <w:tc>
+          <w:tcPr>
+            <w:tcW w:w="627" w:type="dxa"/>
+            <w:noWrap/>
+            <w:hideMark/>
+          </w:tcPr>
+          <w:p>
+            <w:r>
+              <w:rPr>
+                <w:rFonts w:hint="eastAsia"/>
+              </w:rPr>
+              <w:t>2.1</w:t>
+            </w:r>
+          </w:p>
+        </w:tc>
+        <w:tc>
+          <w:tcPr>
+            <w:tcW w:w="1379" w:type="dxa"/>
+            <w:noWrap/>
+            <w:hideMark/>
+          </w:tcPr>
+          <w:p>
+            <w:r>
+              <w:rPr>
+                <w:rFonts w:hint="eastAsia"/>
+              </w:rPr>
+              <w:t>Device detection</w:t>
+            </w:r>
+          </w:p>
+        </w:tc>
+        <w:tc>
+          <w:tcPr>
+            <w:tcW w:w="2078" w:type="dxa"/>
+            <w:hideMark/>
+          </w:tcPr>
+          <w:p>
+            <w:r>
+              <w:rPr>
+                <w:rFonts w:hint="eastAsia"/>
+              </w:rPr>
+              <w:t>Acquiring the device</w:t>
+            </w:r>
+            <w:r>
+              <w:rPr>
+                <w:rFonts w:hint="eastAsia"/>
+              </w:rPr>
+              <w:br/>
+              <w:t>typ</w:t>
+            </w:r>
+            <w:r>
+              <w:rPr>
+                <w:rFonts w:hint="eastAsia"/>
+              </w:rPr>
+              <w:t>e(mobile, pad and pc)</w:t>
+            </w:r>
+          </w:p>
+        </w:tc>
+        <w:tc>
+          <w:tcPr>
+            <w:tcW w:w="647" w:type="dxa"/>
+            <w:noWrap/>
+            <w:hideMark/>
+          </w:tcPr>
+          <w:p>
+            <w:r>
+              <w:rPr>
+                <w:rFonts w:hint="eastAsia"/>
+              </w:rPr>
+              <w:t>0.5</w:t>
+            </w:r>
+          </w:p>
+        </w:tc>
+        <w:tc>
+          <w:tcPr>
+            <w:tcW w:w="660" w:type="dxa"/>
+            <w:noWrap/>
+            <w:hideMark/>
+          </w:tcPr>
+          <w:p/>
+        </w:tc>
+        <w:tc>
+          <w:tcPr>
+            <w:tcW w:w="560" w:type="dxa"/>
+            <w:noWrap/>
+            <w:hideMark/>
+          </w:tcPr>
+          <w:p/>
+        </w:tc>
+        <w:tc>
+          <w:tcPr>
+            <w:tcW w:w="757" w:type="dxa"/>
+            <w:noWrap/>
+            <w:hideMark/>
+          </w:tcPr>
+          <w:p/>
+        </w:tc>
+      </w:tr>
+      <w:tr>
+        <w:trPr>
+          <w:trHeight w:val="690"/>
+        </w:trPr>
+        <w:tc>
+          <w:tcPr>
+            <w:tcW w:w="681" w:type="dxa"/>
+            <w:vMerge/>
+            <w:noWrap/>
+            <w:hideMark/>
+          </w:tcPr>
+          <w:p/>
+        </w:tc>
+        <w:tc>
+          <w:tcPr>
+            <w:tcW w:w="1297" w:type="dxa"/>
+            <w:vMerge/>
+            <w:noWrap/>
+            <w:hideMark/>
+          </w:tcPr>
+          <w:p/>
+        </w:tc>
+        <w:tc>
+          <w:tcPr>
+            <w:tcW w:w="627" w:type="dxa"/>
+            <w:noWrap/>
+            <w:hideMark/>
+          </w:tcPr>
+          <w:p>
+            <w:r>
+              <w:rPr>
+                <w:rFonts w:hint="eastAsia"/>
+              </w:rPr>
+              <w:t>2.2</w:t>
+            </w:r>
+          </w:p>
+        </w:tc>
+        <w:tc>
+          <w:tcPr>
+            <w:tcW w:w="1379" w:type="dxa"/>
+            <w:noWrap/>
+            <w:hideMark/>
+          </w:tcPr>
+          <w:p>
+            <w:r>
+              <w:rPr>
+                <w:rFonts w:hint="eastAsia"/>
+              </w:rPr>
+              <w:t>Framework modification</w:t>
+            </w:r>
+          </w:p>
+        </w:tc>
+        <w:tc>
+          <w:tcPr>
+            <w:tcW w:w="2078" w:type="dxa"/>
+            <w:hideMark/>
+          </w:tcPr>
+          <w:p>
+            <w:r>
+              <w:rPr>
+                <w:rFonts w:hint="eastAsia"/>
+              </w:rPr>
+              <w:t>Choosing different framework</w:t>
+            </w:r>
+            <w:r>
+              <w:t>s</w:t>
+            </w:r>
+            <w:r>
+              <w:rPr>
+                <w:rFonts w:hint="eastAsia"/>
+              </w:rPr>
+              <w:t xml:space="preserve"> </w:t>
+            </w:r>
+            <w:r>
+              <w:t>to</w:t>
+            </w:r>
+            <w:r>
+              <w:rPr>
+                <w:rFonts w:hint="eastAsia"/>
+              </w:rPr>
+              <w:t xml:space="preserve"> display </w:t>
+            </w:r>
+            <w:r>
+              <w:rPr>
+                <w:rFonts w:hint="eastAsia"/>
+              </w:rPr>
+              <w:t>the</w:t>
+            </w:r>
+            <w:r>
+              <w:rPr>
+                <w:rFonts w:hint="eastAsia"/>
+              </w:rPr>
+              <w:t xml:space="preserve"> content based on the device typ</w:t>
+            </w:r>
+            <w:r>
+              <w:rPr>
+                <w:rFonts w:hint="eastAsia"/>
+              </w:rPr>
+              <w:t>e</w:t>
+            </w:r>
+          </w:p>
+        </w:tc>
+        <w:tc>
+          <w:tcPr>
+            <w:tcW w:w="647" w:type="dxa"/>
+            <w:noWrap/>
+            <w:hideMark/>
+          </w:tcPr>
+          <w:p>
+            <w:r>
+              <w:rPr>
+                <w:rFonts w:hint="eastAsia"/>
+              </w:rPr>
+              <w:t>1</w:t>
+            </w:r>
+          </w:p>
+        </w:tc>
+        <w:tc>
+          <w:tcPr>
+            <w:tcW w:w="660" w:type="dxa"/>
+            <w:noWrap/>
+            <w:hideMark/>
+          </w:tcPr>
+          <w:p/>
+        </w:tc>
+        <w:tc>
+          <w:tcPr>
+            <w:tcW w:w="560" w:type="dxa"/>
+            <w:noWrap/>
+            <w:hideMark/>
+          </w:tcPr>
+          <w:p/>
+        </w:tc>
+        <w:tc>
+          <w:tcPr>
+            <w:tcW w:w="757" w:type="dxa"/>
+            <w:noWrap/>
+            <w:hideMark/>
+          </w:tcPr>
+          <w:p/>
+        </w:tc>
+      </w:tr>
+      <w:tr>
+        <w:trPr>
+          <w:trHeight w:val="450"/>
+        </w:trPr>
+        <w:tc>
+          <w:tcPr>
+            <w:tcW w:w="681" w:type="dxa"/>
+            <w:noWrap/>
+            <w:hideMark/>
+          </w:tcPr>
+          <w:p>
+            <w:r>
+              <w:rPr>
+                <w:rFonts w:hint="eastAsia"/>
+              </w:rPr>
+              <w:t>3</w:t>
+            </w:r>
+          </w:p>
+        </w:tc>
+        <w:tc>
+          <w:tcPr>
+            <w:tcW w:w="1297" w:type="dxa"/>
+            <w:noWrap/>
+            <w:hideMark/>
+          </w:tcPr>
+          <w:p>
+            <w:r>
+              <w:rPr>
+                <w:rFonts w:hint="eastAsia"/>
+              </w:rPr>
+              <w:t>Registration</w:t>
+            </w:r>
+          </w:p>
+        </w:tc>
+        <w:tc>
+          <w:tcPr>
+            <w:tcW w:w="627" w:type="dxa"/>
+            <w:noWrap/>
+            <w:hideMark/>
+          </w:tcPr>
+          <w:p>
+            <w:r>
+              <w:rPr>
+                <w:rFonts w:hint="eastAsia"/>
+              </w:rPr>
+              <w:t>3.1</w:t>
+            </w:r>
+          </w:p>
+        </w:tc>
+        <w:tc>
+          <w:tcPr>
+            <w:tcW w:w="1379" w:type="dxa"/>
+            <w:noWrap/>
+            <w:hideMark/>
+          </w:tcPr>
+          <w:p>
+            <w:r>
+              <w:rPr>
+                <w:rFonts w:hint="eastAsia"/>
+              </w:rPr>
+              <w:t>Authenticate user</w:t>
+            </w:r>
+          </w:p>
+        </w:tc>
+        <w:tc>
+          <w:tcPr>
+            <w:tcW w:w="2078" w:type="dxa"/>
+            <w:hideMark/>
+          </w:tcPr>
+          <w:p>
+            <w:r>
+              <w:rPr>
+                <w:rFonts w:hint="eastAsia"/>
+              </w:rPr>
+              <w:t xml:space="preserve">Achieving the function </w:t>
+            </w:r>
+            <w:r>
+              <w:rPr>
+                <w:rFonts w:hint="eastAsia"/>
+              </w:rPr>
+              <w:br/>
+              <w:t>of login and log</w:t>
+            </w:r>
+            <w:r>
+              <w:rPr>
+                <w:rFonts w:hint="eastAsia"/>
+              </w:rPr>
+              <w:t>out</w:t>
+            </w:r>
+          </w:p>
+        </w:tc>
+        <w:tc>
+          <w:tcPr>
+            <w:tcW w:w="647" w:type="dxa"/>
+            <w:noWrap/>
+            <w:hideMark/>
+          </w:tcPr>
+          <w:p>
+            <w:r>
+              <w:rPr>
+                <w:rFonts w:hint="eastAsia"/>
+              </w:rPr>
+              <w:t>1.5</w:t>
+            </w:r>
+          </w:p>
+        </w:tc>
+        <w:tc>
+          <w:tcPr>
+            <w:tcW w:w="660" w:type="dxa"/>
+            <w:noWrap/>
+            <w:hideMark/>
+          </w:tcPr>
+          <w:p/>
+        </w:tc>
+        <w:tc>
+          <w:tcPr>
+            <w:tcW w:w="560" w:type="dxa"/>
+            <w:noWrap/>
+            <w:hideMark/>
+          </w:tcPr>
+          <w:p/>
+        </w:tc>
+        <w:tc>
+          <w:tcPr>
+            <w:tcW w:w="757" w:type="dxa"/>
+            <w:noWrap/>
+            <w:hideMark/>
+          </w:tcPr>
+          <w:p/>
+        </w:tc>
+      </w:tr>
+      <w:tr>
+        <w:trPr>
+          <w:trHeight w:val="270"/>
+        </w:trPr>
+        <w:tc>
+          <w:tcPr>
+            <w:tcW w:w="681" w:type="dxa"/>
+            <w:vMerge w:val="restart"/>
+            <w:noWrap/>
+            <w:hideMark/>
+          </w:tcPr>
+          <w:p>
+            <w:r>
+              <w:rPr>
+                <w:rFonts w:hint="eastAsia"/>
+              </w:rPr>
+              <w:t>4</w:t>
+            </w:r>
+          </w:p>
+        </w:tc>
+        <w:tc>
+          <w:tcPr>
+            <w:tcW w:w="1297" w:type="dxa"/>
+            <w:vMerge w:val="restart"/>
+            <w:noWrap/>
+            <w:hideMark/>
+          </w:tcPr>
+          <w:p>
+            <w:r>
+              <w:rPr>
+                <w:rFonts w:hint="eastAsia"/>
+              </w:rPr>
+              <w:t>Courses</w:t>
+            </w:r>
+          </w:p>
+        </w:tc>
+        <w:tc>
+          <w:tcPr>
+            <w:tcW w:w="627" w:type="dxa"/>
+            <w:noWrap/>
+            <w:hideMark/>
+          </w:tcPr>
+          <w:p>
+            <w:r>
+              <w:rPr>
+                <w:rFonts w:hint="eastAsia"/>
+              </w:rPr>
+              <w:t>4.1</w:t>
+            </w:r>
+          </w:p>
+        </w:tc>
+        <w:tc>
+          <w:tcPr>
+            <w:tcW w:w="1379" w:type="dxa"/>
+            <w:noWrap/>
+            <w:hideMark/>
+          </w:tcPr>
+          <w:p>
+            <w:r>
+              <w:rPr>
+                <w:rFonts w:hint="eastAsia"/>
+              </w:rPr>
+              <w:t>Course list</w:t>
+            </w:r>
+          </w:p>
+        </w:tc>
+        <w:tc>
+          <w:tcPr>
+            <w:tcW w:w="2078" w:type="dxa"/>
+            <w:noWrap/>
+            <w:hideMark/>
+          </w:tcPr>
+          <w:p>
+            <w:r>
+              <w:rPr>
+                <w:rFonts w:hint="eastAsia"/>
+              </w:rPr>
+              <w:t>Displaying all available courses</w:t>
+            </w:r>
+          </w:p>
+        </w:tc>
+        <w:tc>
+          <w:tcPr>
+            <w:tcW w:w="647" w:type="dxa"/>
+            <w:noWrap/>
+            <w:hideMark/>
+          </w:tcPr>
+          <w:p>
+            <w:r>
+              <w:rPr>
+                <w:rFonts w:hint="eastAsia"/>
+              </w:rPr>
+              <w:t>0.5</w:t>
+            </w:r>
+          </w:p>
+        </w:tc>
+        <w:tc>
+          <w:tcPr>
+            <w:tcW w:w="660" w:type="dxa"/>
+            <w:noWrap/>
+            <w:hideMark/>
+          </w:tcPr>
+          <w:p/>
+        </w:tc>
+        <w:tc>
+          <w:tcPr>
+            <w:tcW w:w="560" w:type="dxa"/>
+            <w:noWrap/>
+            <w:hideMark/>
+          </w:tcPr>
+          <w:p/>
+        </w:tc>
+        <w:tc>
+          <w:tcPr>
+            <w:tcW w:w="757" w:type="dxa"/>
+            <w:noWrap/>
+            <w:hideMark/>
+          </w:tcPr>
+          <w:p/>
+        </w:tc>
+      </w:tr>
+      <w:tr>
+        <w:trPr>
+          <w:trHeight w:val="450"/>
+        </w:trPr>
+        <w:tc>
+          <w:tcPr>
+            <w:tcW w:w="681" w:type="dxa"/>
+            <w:vMerge/>
+            <w:noWrap/>
+            <w:hideMark/>
+          </w:tcPr>
+          <w:p/>
+        </w:tc>
+        <w:tc>
+          <w:tcPr>
+            <w:tcW w:w="1297" w:type="dxa"/>
+            <w:vMerge/>
+            <w:noWrap/>
+            <w:hideMark/>
+          </w:tcPr>
+          <w:p/>
+        </w:tc>
+        <w:tc>
+          <w:tcPr>
+            <w:tcW w:w="627" w:type="dxa"/>
+            <w:noWrap/>
+            <w:hideMark/>
+          </w:tcPr>
+          <w:p>
+            <w:r>
+              <w:rPr>
+                <w:rFonts w:hint="eastAsia"/>
+              </w:rPr>
+              <w:t>4.2</w:t>
+            </w:r>
+          </w:p>
+        </w:tc>
+        <w:tc>
+          <w:tcPr>
+            <w:tcW w:w="1379" w:type="dxa"/>
+            <w:noWrap/>
+            <w:hideMark/>
+          </w:tcPr>
+          <w:p>
+            <w:r>
+              <w:rPr>
+                <w:rFonts w:hint="eastAsia"/>
+              </w:rPr>
+              <w:t>Course bill</w:t>
+            </w:r>
+          </w:p>
+        </w:tc>
+        <w:tc>
+          <w:tcPr>
+            <w:tcW w:w="2078" w:type="dxa"/>
+            <w:hideMark/>
+          </w:tcPr>
+          <w:p>
+            <w:r>
+              <w:rPr>
+                <w:rFonts w:hint="eastAsia"/>
+              </w:rPr>
+              <w:t>Putting the course</w:t>
+            </w:r>
+            <w:r>
+              <w:t>s</w:t>
+            </w:r>
+            <w:r>
+              <w:rPr>
+                <w:rFonts w:hint="eastAsia"/>
+              </w:rPr>
+              <w:t xml:space="preserve"> </w:t>
+            </w:r>
+            <w:r>
+              <w:t xml:space="preserve">which are selected by </w:t>
+            </w:r>
+            <w:r>
+              <w:rPr>
+                <w:rFonts w:hint="eastAsia"/>
+              </w:rPr>
+              <w:t xml:space="preserve">user </w:t>
+            </w:r>
+            <w:r>
+              <w:rPr>
+                <w:rFonts w:hint="eastAsia"/>
+              </w:rPr>
+              <w:t xml:space="preserve">into shopping </w:t>
+            </w:r>
+            <w:r>
+              <w:rPr>
+                <w:rFonts w:hint="eastAsia"/>
+              </w:rPr>
+              <w:t>basket</w:t>
+            </w:r>
+          </w:p>
+        </w:tc>
+        <w:tc>
+          <w:tcPr>
+            <w:tcW w:w="647" w:type="dxa"/>
+            <w:noWrap/>
+            <w:hideMark/>
+          </w:tcPr>
+          <w:p>
+            <w:r>
+              <w:rPr>
+                <w:rFonts w:hint="eastAsia"/>
+              </w:rPr>
+              <w:t>1</w:t>
+            </w:r>
+          </w:p>
+        </w:tc>
+        <w:tc>
+          <w:tcPr>
+            <w:tcW w:w="660" w:type="dxa"/>
+            <w:noWrap/>
+            <w:hideMark/>
+          </w:tcPr>
+          <w:p/>
+        </w:tc>
+        <w:tc>
+          <w:tcPr>
+            <w:tcW w:w="560" w:type="dxa"/>
+            <w:noWrap/>
+            <w:hideMark/>
+          </w:tcPr>
+          <w:p/>
+        </w:tc>
+        <w:tc>
+          <w:tcPr>
+            <w:tcW w:w="757" w:type="dxa"/>
+            <w:noWrap/>
+            <w:hideMark/>
+          </w:tcPr>
+          <w:p/>
+        </w:tc>
+      </w:tr>
+      <w:tr>
+        <w:trPr>
+          <w:trHeight w:val="270"/>
+        </w:trPr>
+        <w:tc>
+          <w:tcPr>
+            <w:tcW w:w="681" w:type="dxa"/>
+            <w:vMerge w:val="restart"/>
+            <w:noWrap/>
+            <w:hideMark/>
+          </w:tcPr>
+          <w:p>
+            <w:r>
+              <w:rPr>
+                <w:rFonts w:hint="eastAsia"/>
+              </w:rPr>
+              <w:t>5</w:t>
+            </w:r>
+          </w:p>
+        </w:tc>
+        <w:tc>
+          <w:tcPr>
+            <w:tcW w:w="1297" w:type="dxa"/>
+            <w:vMerge w:val="restart"/>
+            <w:noWrap/>
+            <w:hideMark/>
+          </w:tcPr>
+          <w:p>
+            <w:r>
+              <w:rPr>
+                <w:rFonts w:hint="eastAsia"/>
+              </w:rPr>
+              <w:t>Success stories</w:t>
+            </w:r>
+          </w:p>
+        </w:tc>
+        <w:tc>
+          <w:tcPr>
+            <w:tcW w:w="627" w:type="dxa"/>
+            <w:noWrap/>
+            <w:hideMark/>
+          </w:tcPr>
+          <w:p>
+            <w:r>
+              <w:rPr>
+                <w:rFonts w:hint="eastAsia"/>
+              </w:rPr>
+              <w:t>5.1</w:t>
+            </w:r>
+          </w:p>
+        </w:tc>
+        <w:tc>
+          <w:tcPr>
+            <w:tcW w:w="1379" w:type="dxa"/>
+            <w:noWrap/>
+            <w:hideMark/>
+          </w:tcPr>
+          <w:p>
+            <w:r>
+              <w:rPr>
+                <w:rFonts w:hint="eastAsia"/>
+              </w:rPr>
+              <w:t>Success stories board</w:t>
+            </w:r>
+          </w:p>
+        </w:tc>
+        <w:tc>
+          <w:tcPr>
+            <w:tcW w:w="2078" w:type="dxa"/>
+            <w:noWrap/>
+            <w:hideMark/>
+          </w:tcPr>
+          <w:p>
+            <w:r>
+              <w:t>Demonstrating</w:t>
+            </w:r>
+            <w:r>
+              <w:rPr>
+                <w:rFonts w:hint="eastAsia"/>
+              </w:rPr>
+              <w:t xml:space="preserve"> all success stories</w:t>
+            </w:r>
+            <w:r>
+              <w:t xml:space="preserve"> on a board</w:t>
+            </w:r>
+          </w:p>
+        </w:tc>
+        <w:tc>
+          <w:tcPr>
+            <w:tcW w:w="647" w:type="dxa"/>
+            <w:noWrap/>
+            <w:hideMark/>
+          </w:tcPr>
+          <w:p>
+            <w:r>
+              <w:rPr>
+                <w:rFonts w:hint="eastAsia"/>
+              </w:rPr>
+              <w:t>1.5</w:t>
+            </w:r>
+          </w:p>
+        </w:tc>
+        <w:tc>
+          <w:tcPr>
+            <w:tcW w:w="660" w:type="dxa"/>
+            <w:noWrap/>
+            <w:hideMark/>
+          </w:tcPr>
+          <w:p/>
+        </w:tc>
+        <w:tc>
+          <w:tcPr>
+            <w:tcW w:w="560" w:type="dxa"/>
+            <w:noWrap/>
+            <w:hideMark/>
+          </w:tcPr>
+          <w:p/>
+        </w:tc>
+        <w:tc>
+          <w:tcPr>
+            <w:tcW w:w="757" w:type="dxa"/>
+            <w:noWrap/>
+            <w:hideMark/>
+          </w:tcPr>
+          <w:p/>
+        </w:tc>
+      </w:tr>
+      <w:tr>
+        <w:trPr>
+          <w:trHeight w:val="450"/>
+        </w:trPr>
+        <w:tc>
+          <w:tcPr>
+            <w:tcW w:w="681" w:type="dxa"/>
+            <w:vMerge/>
+            <w:noWrap/>
+            <w:hideMark/>
+          </w:tcPr>
+          <w:p/>
+        </w:tc>
+        <w:tc>
+          <w:tcPr>
+            <w:tcW w:w="1297" w:type="dxa"/>
+            <w:vMerge/>
+            <w:noWrap/>
+            <w:hideMark/>
+          </w:tcPr>
+          <w:p/>
+        </w:tc>
+        <w:tc>
+          <w:tcPr>
+            <w:tcW w:w="627" w:type="dxa"/>
+            <w:noWrap/>
+            <w:hideMark/>
+          </w:tcPr>
+          <w:p>
+            <w:r>
+              <w:rPr>
+                <w:rFonts w:hint="eastAsia"/>
+              </w:rPr>
+              <w:t>5.2</w:t>
+            </w:r>
+          </w:p>
+        </w:tc>
+        <w:tc>
+          <w:tcPr>
+            <w:tcW w:w="1379" w:type="dxa"/>
+            <w:noWrap/>
+            <w:hideMark/>
+          </w:tcPr>
+          <w:p>
+            <w:r>
+              <w:rPr>
+                <w:rFonts w:hint="eastAsia"/>
+              </w:rPr>
+              <w:t>Helpful</w:t>
+            </w:r>
+            <w:r>
+              <w:rPr>
+                <w:rFonts w:hint="eastAsia"/>
+              </w:rPr>
+              <w:t xml:space="preserve"> courses</w:t>
+            </w:r>
+          </w:p>
+        </w:tc>
+        <w:tc>
+          <w:tcPr>
+            <w:tcW w:w="2078" w:type="dxa"/>
+            <w:hideMark/>
+          </w:tcPr>
+          <w:p>
+            <w:r>
+              <w:rPr>
+                <w:rFonts w:hint="eastAsia"/>
+              </w:rPr>
+              <w:t>Showing the successful user's courses in every success stories</w:t>
+            </w:r>
+          </w:p>
+        </w:tc>
+        <w:tc>
+          <w:tcPr>
+            <w:tcW w:w="647" w:type="dxa"/>
+            <w:noWrap/>
+            <w:hideMark/>
+          </w:tcPr>
+          <w:p>
+            <w:r>
+              <w:rPr>
+                <w:rFonts w:hint="eastAsia"/>
+              </w:rPr>
+              <w:t>0.5</w:t>
+            </w:r>
+          </w:p>
+        </w:tc>
+        <w:tc>
+          <w:tcPr>
+            <w:tcW w:w="660" w:type="dxa"/>
+            <w:noWrap/>
+            <w:hideMark/>
+          </w:tcPr>
+          <w:p/>
+        </w:tc>
+        <w:tc>
+          <w:tcPr>
+            <w:tcW w:w="560" w:type="dxa"/>
+            <w:noWrap/>
+            <w:hideMark/>
+          </w:tcPr>
+          <w:p/>
+        </w:tc>
+        <w:tc>
+          <w:tcPr>
+            <w:tcW w:w="757" w:type="dxa"/>
+            <w:noWrap/>
+            <w:hideMark/>
+          </w:tcPr>
+          <w:p/>
+        </w:tc>
+      </w:tr>
+    </w:tbl>
+    <w:p>
+      <w:pPr>
+        <w:pStyle w:val="aa"/>
+        <w:ind w:left="1080"/>
+      </w:pPr>
+      <w:bookmarkStart w:id="14" w:name="_GoBack"/>
       <w:bookmarkEnd w:id="14"/>
-    </w:p>
-    <w:p>
-      <w:pPr>
-        <w:pStyle w:val="aa"/>
-        <w:ind w:left="1080"/>
-      </w:pPr>
-    </w:p>
-    <w:p>
-      <w:pPr>
-        <w:pStyle w:val="aa"/>
-        <w:ind w:left="1080"/>
-      </w:pPr>
-    </w:p>
-    <w:p>
-      <w:pPr>
-        <w:pStyle w:val="aa"/>
-        <w:ind w:left="1080"/>
-        <w:rPr>
-          <w:lang w:val="en-US"/>
-        </w:rPr>
-      </w:pPr>
-    </w:p>
-    <w:p>
-      <w:pPr>
-        <w:pStyle w:val="aa"/>
-        <w:ind w:left="1080"/>
-      </w:pPr>
-    </w:p>
-    <w:p>
-      <w:pPr>
-        <w:pStyle w:val="aa"/>
-        <w:ind w:left="1080"/>
-      </w:pPr>
     </w:p>
     <w:p>
       <w:pPr>
@@ -2718,7 +4130,7 @@
           <w:numId w:val="2"/>
         </w:numPr>
       </w:pPr>
-      <w:bookmarkStart w:id="15" w:name="_Toc427102517"/>
+      <w:bookmarkStart w:id="15" w:name="_Toc301163551"/>
       <w:r>
         <w:t>Project Timetable and Schedule Monitoring</w:t>
       </w:r>
@@ -2825,7 +4237,7 @@
           <w:numId w:val="11"/>
         </w:numPr>
       </w:pPr>
-      <w:bookmarkStart w:id="25" w:name="_Toc427102521"/>
+      <w:bookmarkStart w:id="25" w:name="_Toc301163552"/>
       <w:r>
         <w:t>Client Meeting Plan</w:t>
       </w:r>
@@ -2857,7 +4269,7 @@
           <w:numId w:val="11"/>
         </w:numPr>
       </w:pPr>
-      <w:bookmarkStart w:id="26" w:name="_Toc427102522"/>
+      <w:bookmarkStart w:id="26" w:name="_Toc301163553"/>
       <w:r>
         <w:t>Team Meeting Plan</w:t>
       </w:r>
@@ -3731,7 +5143,7 @@
           <w:numId w:val="11"/>
         </w:numPr>
       </w:pPr>
-      <w:bookmarkStart w:id="27" w:name="_Toc427102523"/>
+      <w:bookmarkStart w:id="27" w:name="_Toc301163554"/>
       <w:r>
         <w:t>Project Development Plan</w:t>
       </w:r>
@@ -3741,18 +5153,382 @@
       <w:pPr>
         <w:pStyle w:val="aa"/>
         <w:ind w:left="1080"/>
-      </w:pPr>
+        <w:rPr>
+          <w:rFonts w:hint="eastAsia"/>
+        </w:rPr>
+      </w:pPr>
+      <w:r>
+        <w:t>Software development approach is consist of 4 parts: Design Workshop and Sprint 1,2,3. In the design workshop, a mock up model will be delivered, as a demonstration of what can be done, and how system works. And in each following sprint, core functionality will be built, and new features will be incrementally add. Software Testing will be applied within each sprint to ensure functionality correctness, usability and robustness of the system.</w:t>
+      </w:r>
     </w:p>
     <w:p>
       <w:pPr>
         <w:pStyle w:val="aa"/>
         <w:ind w:left="1080"/>
+        <w:rPr>
+          <w:rFonts w:hint="eastAsia"/>
+        </w:rPr>
       </w:pPr>
     </w:p>
     <w:p>
       <w:pPr>
         <w:pStyle w:val="aa"/>
         <w:ind w:left="1080"/>
+        <w:rPr>
+          <w:b/>
+        </w:rPr>
+      </w:pPr>
+      <w:r>
+        <w:rPr>
+          <w:b/>
+        </w:rPr>
+        <w:t>Design Workshop (Duration 1 week)</w:t>
+      </w:r>
+    </w:p>
+    <w:p>
+      <w:pPr>
+        <w:pStyle w:val="aa"/>
+        <w:ind w:left="1080"/>
+      </w:pPr>
+      <w:r>
+        <w:t xml:space="preserve">A mock up system with minimum functionality and show case of adaption to different size of device will be developed. Including web site main page, course list and course details. </w:t>
+      </w:r>
+    </w:p>
+    <w:p>
+      <w:pPr>
+        <w:pStyle w:val="aa"/>
+        <w:ind w:left="1080"/>
+        <w:rPr>
+          <w:rFonts w:hint="eastAsia"/>
+        </w:rPr>
+      </w:pPr>
+    </w:p>
+    <w:p>
+      <w:pPr>
+        <w:pStyle w:val="aa"/>
+        <w:ind w:left="1080"/>
+      </w:pPr>
+      <w:r>
+        <w:t>Each page should be fully customized to adapt desktop/laptop, tablet and mobile phone. Program should be able to detect and apply customized layout framework for each screen size.</w:t>
+      </w:r>
+    </w:p>
+    <w:p>
+      <w:pPr>
+        <w:pStyle w:val="aa"/>
+        <w:ind w:left="1080"/>
+        <w:rPr>
+          <w:rFonts w:hint="eastAsia"/>
+        </w:rPr>
+      </w:pPr>
+    </w:p>
+    <w:p>
+      <w:pPr>
+        <w:pStyle w:val="aa"/>
+        <w:ind w:left="1080"/>
+        <w:rPr>
+          <w:lang w:val="en-US"/>
+        </w:rPr>
+      </w:pPr>
+      <w:r>
+        <w:t>Deliverable consist of a demo system with mock up data</w:t>
+      </w:r>
+      <w:r>
+        <w:rPr>
+          <w:lang w:val="en-US"/>
+        </w:rPr>
+        <w:t>.</w:t>
+      </w:r>
+    </w:p>
+    <w:p>
+      <w:pPr>
+        <w:pStyle w:val="aa"/>
+        <w:ind w:left="1080"/>
+        <w:rPr>
+          <w:rFonts w:hint="eastAsia"/>
+        </w:rPr>
+      </w:pPr>
+    </w:p>
+    <w:p>
+      <w:pPr>
+        <w:pStyle w:val="aa"/>
+        <w:ind w:left="1080"/>
+        <w:rPr>
+          <w:b/>
+        </w:rPr>
+      </w:pPr>
+      <w:r>
+        <w:rPr>
+          <w:b/>
+        </w:rPr>
+        <w:t>Sprint 1</w:t>
+      </w:r>
+    </w:p>
+    <w:p>
+      <w:pPr>
+        <w:pStyle w:val="aa"/>
+        <w:ind w:left="1080"/>
+      </w:pPr>
+      <w:r>
+        <w:t xml:space="preserve">Core function of the system will be developed in this phase, including main page, course list and course detail, dynamic menu, course category. Each page will be applied by size adaption framework, tuned and tested on each screen size device. Server interaction will be concurrently developed. </w:t>
+      </w:r>
+    </w:p>
+    <w:p>
+      <w:pPr>
+        <w:pStyle w:val="aa"/>
+        <w:ind w:left="1080"/>
+      </w:pPr>
+    </w:p>
+    <w:p/>
+    <w:p>
+      <w:pPr>
+        <w:pStyle w:val="aa"/>
+        <w:ind w:left="1080"/>
+      </w:pPr>
+      <w:r>
+        <w:t>Deliverable consist of minimum fully functional online course web site, with well tuned adaption to each screen size device from desktop/laptop, tablet to mobile phone.</w:t>
+      </w:r>
+    </w:p>
+    <w:p>
+      <w:pPr>
+        <w:pStyle w:val="aa"/>
+        <w:ind w:left="1080"/>
+      </w:pPr>
+    </w:p>
+    <w:p>
+      <w:pPr>
+        <w:pStyle w:val="aa"/>
+        <w:ind w:left="1080"/>
+        <w:rPr>
+          <w:b/>
+        </w:rPr>
+      </w:pPr>
+      <w:r>
+        <w:rPr>
+          <w:b/>
+        </w:rPr>
+        <w:t>Sprint 2</w:t>
+      </w:r>
+    </w:p>
+    <w:p>
+      <w:pPr>
+        <w:pStyle w:val="aa"/>
+        <w:ind w:left="1080"/>
+      </w:pPr>
+      <w:r>
+        <w:t xml:space="preserve">Implement visitor customized content, categorized success stories and dynamic recommended courses. Focus on functionality on recognition of visitor’s personal background and behaviour, generate customized content for each type of visitor, display successfully stories and corresponding courses which leads to high possibility of commit deals. </w:t>
+      </w:r>
+    </w:p>
+    <w:p>
+      <w:pPr>
+        <w:pStyle w:val="aa"/>
+        <w:ind w:left="1080"/>
+        <w:rPr>
+          <w:rFonts w:hint="eastAsia"/>
+        </w:rPr>
+      </w:pPr>
+    </w:p>
+    <w:p>
+      <w:pPr>
+        <w:pStyle w:val="aa"/>
+        <w:ind w:left="1080"/>
+      </w:pPr>
+      <w:r>
+        <w:t>Deliverable consist of visitor recognition functionality, dynamic content based on visitor’s category, successful stories and list of corresponding courses. Integrated with sprint 1.</w:t>
+      </w:r>
+    </w:p>
+    <w:p>
+      <w:pPr>
+        <w:pStyle w:val="aa"/>
+        <w:ind w:left="1080"/>
+        <w:rPr>
+          <w:rFonts w:hint="eastAsia"/>
+        </w:rPr>
+      </w:pPr>
+    </w:p>
+    <w:p>
+      <w:pPr>
+        <w:pStyle w:val="aa"/>
+        <w:ind w:left="1080"/>
+        <w:rPr>
+          <w:b/>
+        </w:rPr>
+      </w:pPr>
+      <w:r>
+        <w:rPr>
+          <w:b/>
+        </w:rPr>
+        <w:t>Sprint 3</w:t>
+      </w:r>
+    </w:p>
+    <w:p>
+      <w:pPr>
+        <w:pStyle w:val="aa"/>
+        <w:ind w:left="1080"/>
+      </w:pPr>
+      <w:r>
+        <w:t xml:space="preserve">On-line help desk, shopping cart, and other potential customer requirements. These are add-on features to the system. According to the customer, these functionalities need further discussion. As for now, development plan for this part of the project is not clarified. Refinement of product backlog will be done along while project on-going. </w:t>
+      </w:r>
+    </w:p>
+    <w:p>
+      <w:pPr>
+        <w:pStyle w:val="aa"/>
+        <w:ind w:left="1080"/>
+      </w:pPr>
+    </w:p>
+    <w:p>
+      <w:pPr>
+        <w:pStyle w:val="aa"/>
+        <w:ind w:left="1080"/>
+      </w:pPr>
+      <w:r>
+        <w:t>Deliverable to be decided.</w:t>
+      </w:r>
+    </w:p>
+    <w:p>
+      <w:pPr>
+        <w:pStyle w:val="aa"/>
+        <w:ind w:left="1080"/>
+        <w:rPr>
+          <w:rFonts w:hint="eastAsia"/>
+        </w:rPr>
+      </w:pPr>
+    </w:p>
+    <w:p>
+      <w:pPr>
+        <w:pStyle w:val="aa"/>
+        <w:ind w:left="1080"/>
+        <w:rPr>
+          <w:b/>
+        </w:rPr>
+      </w:pPr>
+      <w:r>
+        <w:rPr>
+          <w:b/>
+        </w:rPr>
+        <w:t>Software Testing</w:t>
+      </w:r>
+    </w:p>
+    <w:p>
+      <w:pPr>
+        <w:pStyle w:val="aa"/>
+        <w:ind w:left="1080"/>
+      </w:pPr>
+      <w:r>
+        <w:t xml:space="preserve">Test scenarios will be designed and test cases will be executed within each sprint. Defect management tool will be used on demands. Defects will be labelled with 3 levels of severity: </w:t>
+      </w:r>
+    </w:p>
+    <w:p>
+      <w:pPr>
+        <w:pStyle w:val="aa"/>
+        <w:ind w:left="1080"/>
+      </w:pPr>
+      <w:r>
+        <w:rPr>
+          <w:rFonts w:hint="eastAsia"/>
+        </w:rPr>
+        <w:t>•</w:t>
+      </w:r>
+      <w:r>
+        <w:tab/>
+        <w:t>Critical – system clash, module level failure, infrastructure failure, etc.</w:t>
+      </w:r>
+    </w:p>
+    <w:p>
+      <w:pPr>
+        <w:pStyle w:val="aa"/>
+        <w:ind w:left="1080"/>
+      </w:pPr>
+      <w:r>
+        <w:rPr>
+          <w:rFonts w:hint="eastAsia"/>
+        </w:rPr>
+        <w:t>•</w:t>
+      </w:r>
+      <w:r>
+        <w:tab/>
+        <w:t>Major – functional misbehaviour, missing functionality, etc.</w:t>
+      </w:r>
+    </w:p>
+    <w:p>
+      <w:pPr>
+        <w:pStyle w:val="aa"/>
+        <w:ind w:left="1080"/>
+      </w:pPr>
+      <w:r>
+        <w:rPr>
+          <w:rFonts w:hint="eastAsia"/>
+        </w:rPr>
+        <w:t>•</w:t>
+      </w:r>
+      <w:r>
+        <w:tab/>
+        <w:t>Minor – layout issue, user friendly issue, issues with work around, etc.</w:t>
+      </w:r>
+    </w:p>
+    <w:p>
+      <w:pPr>
+        <w:pStyle w:val="aa"/>
+        <w:ind w:left="1080"/>
+        <w:rPr>
+          <w:rFonts w:hint="eastAsia"/>
+        </w:rPr>
+      </w:pPr>
+    </w:p>
+    <w:p>
+      <w:pPr>
+        <w:pStyle w:val="aa"/>
+        <w:ind w:left="1080"/>
+      </w:pPr>
+      <w:r>
+        <w:t>Testing scope include unit testing, integration testing and system testing. There will be organized integration testing and system testing within each sprint, before customer acceptance tests.</w:t>
+      </w:r>
+    </w:p>
+    <w:p>
+      <w:pPr>
+        <w:pStyle w:val="aa"/>
+        <w:ind w:left="1080"/>
+      </w:pPr>
+      <w:r>
+        <w:t>Deliverable consist of test reports.</w:t>
+      </w:r>
+    </w:p>
+    <w:p>
+      <w:pPr>
+        <w:pStyle w:val="aa"/>
+        <w:ind w:left="1080"/>
+      </w:pPr>
+    </w:p>
+    <w:p>
+      <w:pPr>
+        <w:pStyle w:val="aa"/>
+        <w:ind w:left="1080"/>
+        <w:rPr>
+          <w:b/>
+        </w:rPr>
+      </w:pPr>
+      <w:r>
+        <w:rPr>
+          <w:b/>
+        </w:rPr>
+        <w:t>Software Release</w:t>
+      </w:r>
+    </w:p>
+    <w:p>
+      <w:pPr>
+        <w:pStyle w:val="aa"/>
+        <w:ind w:left="1080"/>
+      </w:pPr>
+      <w:r>
+        <w:t>System will be bundled as deployable, together with design documents, test reports, installation guide and user guide.</w:t>
+      </w:r>
+    </w:p>
+    <w:p>
+      <w:pPr>
+        <w:pStyle w:val="aa"/>
+        <w:ind w:left="1080"/>
+        <w:rPr>
+          <w:lang w:val="en-US"/>
+        </w:rPr>
       </w:pPr>
     </w:p>
     <w:p>
@@ -3763,7 +5539,7 @@
           <w:numId w:val="11"/>
         </w:numPr>
       </w:pPr>
-      <w:bookmarkStart w:id="28" w:name="_Toc427102524"/>
+      <w:bookmarkStart w:id="28" w:name="_Toc301163555"/>
       <w:r>
         <w:t>Risk Management Plan</w:t>
       </w:r>
@@ -3866,7 +5642,7 @@
           <w:numId w:val="11"/>
         </w:numPr>
       </w:pPr>
-      <w:bookmarkStart w:id="29" w:name="_Toc427102525"/>
+      <w:bookmarkStart w:id="29" w:name="_Toc301163556"/>
       <w:r>
         <w:t>Change Management Plan</w:t>
       </w:r>
@@ -3919,7 +5695,7 @@
           <w:numId w:val="2"/>
         </w:numPr>
       </w:pPr>
-      <w:bookmarkStart w:id="30" w:name="_Toc427102526"/>
+      <w:bookmarkStart w:id="30" w:name="_Toc301163557"/>
       <w:r>
         <w:t>Project Configuration</w:t>
       </w:r>
@@ -3968,7 +5744,7 @@
           <w:numId w:val="11"/>
         </w:numPr>
       </w:pPr>
-      <w:bookmarkStart w:id="34" w:name="_Toc427102528"/>
+      <w:bookmarkStart w:id="34" w:name="_Toc301163558"/>
       <w:r>
         <w:t>Plan Management Tool</w:t>
       </w:r>
@@ -4273,12 +6049,9 @@
       <w:pPr>
         <w:pStyle w:val="aa"/>
         <w:ind w:left="1080"/>
-      </w:pPr>
-    </w:p>
-    <w:p>
-      <w:pPr>
-        <w:pStyle w:val="aa"/>
-        <w:ind w:left="1080"/>
+        <w:rPr>
+          <w:lang w:val="en-US"/>
+        </w:rPr>
       </w:pPr>
     </w:p>
     <w:p>
@@ -4289,7 +6062,7 @@
           <w:numId w:val="11"/>
         </w:numPr>
       </w:pPr>
-      <w:bookmarkStart w:id="35" w:name="_Toc427102529"/>
+      <w:bookmarkStart w:id="35" w:name="_Toc301163559"/>
       <w:r>
         <w:t>Source Management Tool</w:t>
       </w:r>
@@ -4443,43 +6216,10 @@
     <w:p>
       <w:pPr>
         <w:pStyle w:val="aa"/>
-        <w:ind w:left="1800"/>
-      </w:pPr>
-    </w:p>
-    <w:p>
-      <w:pPr>
-        <w:pStyle w:val="aa"/>
-        <w:ind w:left="1800"/>
-      </w:pPr>
-    </w:p>
-    <w:p>
-      <w:pPr>
-        <w:pStyle w:val="aa"/>
         <w:ind w:left="1080"/>
-      </w:pPr>
-    </w:p>
-    <w:p>
-      <w:pPr>
-        <w:pStyle w:val="aa"/>
-        <w:ind w:left="1080"/>
-      </w:pPr>
-    </w:p>
-    <w:p>
-      <w:pPr>
-        <w:pStyle w:val="aa"/>
-        <w:ind w:left="1080"/>
-      </w:pPr>
-    </w:p>
-    <w:p>
-      <w:pPr>
-        <w:pStyle w:val="aa"/>
-        <w:ind w:left="1080"/>
-      </w:pPr>
-    </w:p>
-    <w:p>
-      <w:pPr>
-        <w:pStyle w:val="aa"/>
-        <w:ind w:left="1080"/>
+        <w:rPr>
+          <w:lang w:val="en-US"/>
+        </w:rPr>
       </w:pPr>
     </w:p>
     <w:p/>
@@ -4609,7 +6349,7 @@
                                 <w:rPr>
                                   <w:noProof/>
                                 </w:rPr>
-                                <w:t>1</w:t>
+                                <w:t>6</w:t>
                               </w:r>
                               <w:r>
                                 <w:rPr>
@@ -4675,7 +6415,7 @@
                           <w:rPr>
                             <w:noProof/>
                           </w:rPr>
-                          <w:t>7</w:t>
+                          <w:t>6</w:t>
                         </w:r>
                         <w:r>
                           <w:rPr>
@@ -7914,7 +9654,7 @@
 </file>
 
 <file path=customXml/itemProps1.xml><?xml version="1.0" encoding="utf-8"?>
-<ds:datastoreItem xmlns:ds="http://schemas.openxmlformats.org/officeDocument/2006/customXml" ds:itemID="{5B137A6F-27DD-ED44-9791-8BB36B3AFB2C}">
+<ds:datastoreItem xmlns:ds="http://schemas.openxmlformats.org/officeDocument/2006/customXml" ds:itemID="{2D2A8A38-5BD6-364F-B876-0A720DC711E1}">
   <ds:schemaRefs>
     <ds:schemaRef ds:uri="http://schemas.openxmlformats.org/officeDocument/2006/bibliography"/>
   </ds:schemaRefs>

</xml_diff>

<commit_message>
Draft of change management process. (Kaii)
This reverts commit 71b692f3dc09179dcd88a24d0995fa5bf168955b.
</commit_message>
<xml_diff>
--- a/PCB/02 Plans & Actuals/2.1_Project Plan/SE761-VEL-ProjectPlan.docx
+++ b/PCB/02 Plans & Actuals/2.1_Project Plan/SE761-VEL-ProjectPlan.docx
@@ -448,7 +448,7 @@
             <w:rPr>
               <w:noProof/>
             </w:rPr>
-            <w:instrText xml:space="preserve"> PAGEREF _Toc301163543 \h </w:instrText>
+            <w:instrText xml:space="preserve"> PAGEREF _Toc301171460 \h </w:instrText>
           </w:r>
           <w:r>
             <w:rPr>
@@ -525,7 +525,7 @@
             <w:rPr>
               <w:noProof/>
             </w:rPr>
-            <w:instrText xml:space="preserve"> PAGEREF _Toc301163544 \h </w:instrText>
+            <w:instrText xml:space="preserve"> PAGEREF _Toc301171461 \h </w:instrText>
           </w:r>
           <w:r>
             <w:rPr>
@@ -602,7 +602,7 @@
             <w:rPr>
               <w:noProof/>
             </w:rPr>
-            <w:instrText xml:space="preserve"> PAGEREF _Toc301163545 \h </w:instrText>
+            <w:instrText xml:space="preserve"> PAGEREF _Toc301171462 \h </w:instrText>
           </w:r>
           <w:r>
             <w:rPr>
@@ -679,7 +679,7 @@
             <w:rPr>
               <w:noProof/>
             </w:rPr>
-            <w:instrText xml:space="preserve"> PAGEREF _Toc301163546 \h </w:instrText>
+            <w:instrText xml:space="preserve"> PAGEREF _Toc301171463 \h </w:instrText>
           </w:r>
           <w:r>
             <w:rPr>
@@ -756,7 +756,7 @@
             <w:rPr>
               <w:noProof/>
             </w:rPr>
-            <w:instrText xml:space="preserve"> PAGEREF _Toc301163547 \h </w:instrText>
+            <w:instrText xml:space="preserve"> PAGEREF _Toc301171464 \h </w:instrText>
           </w:r>
           <w:r>
             <w:rPr>
@@ -833,7 +833,7 @@
             <w:rPr>
               <w:noProof/>
             </w:rPr>
-            <w:instrText xml:space="preserve"> PAGEREF _Toc301163548 \h </w:instrText>
+            <w:instrText xml:space="preserve"> PAGEREF _Toc301171465 \h </w:instrText>
           </w:r>
           <w:r>
             <w:rPr>
@@ -916,7 +916,7 @@
             <w:rPr>
               <w:noProof/>
             </w:rPr>
-            <w:instrText xml:space="preserve"> PAGEREF _Toc301163549 \h </w:instrText>
+            <w:instrText xml:space="preserve"> PAGEREF _Toc301171466 \h </w:instrText>
           </w:r>
           <w:r>
             <w:rPr>
@@ -993,7 +993,7 @@
             <w:rPr>
               <w:noProof/>
             </w:rPr>
-            <w:instrText xml:space="preserve"> PAGEREF _Toc301163550 \h </w:instrText>
+            <w:instrText xml:space="preserve"> PAGEREF _Toc301171467 \h </w:instrText>
           </w:r>
           <w:r>
             <w:rPr>
@@ -1070,7 +1070,7 @@
             <w:rPr>
               <w:noProof/>
             </w:rPr>
-            <w:instrText xml:space="preserve"> PAGEREF _Toc301163551 \h </w:instrText>
+            <w:instrText xml:space="preserve"> PAGEREF _Toc301171468 \h </w:instrText>
           </w:r>
           <w:r>
             <w:rPr>
@@ -1147,7 +1147,7 @@
             <w:rPr>
               <w:noProof/>
             </w:rPr>
-            <w:instrText xml:space="preserve"> PAGEREF _Toc301163552 \h </w:instrText>
+            <w:instrText xml:space="preserve"> PAGEREF _Toc301171469 \h </w:instrText>
           </w:r>
           <w:r>
             <w:rPr>
@@ -1224,7 +1224,7 @@
             <w:rPr>
               <w:noProof/>
             </w:rPr>
-            <w:instrText xml:space="preserve"> PAGEREF _Toc301163553 \h </w:instrText>
+            <w:instrText xml:space="preserve"> PAGEREF _Toc301171470 \h </w:instrText>
           </w:r>
           <w:r>
             <w:rPr>
@@ -1301,7 +1301,7 @@
             <w:rPr>
               <w:noProof/>
             </w:rPr>
-            <w:instrText xml:space="preserve"> PAGEREF _Toc301163554 \h </w:instrText>
+            <w:instrText xml:space="preserve"> PAGEREF _Toc301171471 \h </w:instrText>
           </w:r>
           <w:r>
             <w:rPr>
@@ -1378,7 +1378,7 @@
             <w:rPr>
               <w:noProof/>
             </w:rPr>
-            <w:instrText xml:space="preserve"> PAGEREF _Toc301163555 \h </w:instrText>
+            <w:instrText xml:space="preserve"> PAGEREF _Toc301171472 \h </w:instrText>
           </w:r>
           <w:r>
             <w:rPr>
@@ -1455,7 +1455,7 @@
             <w:rPr>
               <w:noProof/>
             </w:rPr>
-            <w:instrText xml:space="preserve"> PAGEREF _Toc301163556 \h </w:instrText>
+            <w:instrText xml:space="preserve"> PAGEREF _Toc301171473 \h </w:instrText>
           </w:r>
           <w:r>
             <w:rPr>
@@ -1532,7 +1532,7 @@
             <w:rPr>
               <w:noProof/>
             </w:rPr>
-            <w:instrText xml:space="preserve"> PAGEREF _Toc301163557 \h </w:instrText>
+            <w:instrText xml:space="preserve"> PAGEREF _Toc301171474 \h </w:instrText>
           </w:r>
           <w:r>
             <w:rPr>
@@ -1609,7 +1609,7 @@
             <w:rPr>
               <w:noProof/>
             </w:rPr>
-            <w:instrText xml:space="preserve"> PAGEREF _Toc301163558 \h </w:instrText>
+            <w:instrText xml:space="preserve"> PAGEREF _Toc301171475 \h </w:instrText>
           </w:r>
           <w:r>
             <w:rPr>
@@ -1686,7 +1686,7 @@
             <w:rPr>
               <w:noProof/>
             </w:rPr>
-            <w:instrText xml:space="preserve"> PAGEREF _Toc301163559 \h </w:instrText>
+            <w:instrText xml:space="preserve"> PAGEREF _Toc301171476 \h </w:instrText>
           </w:r>
           <w:r>
             <w:rPr>
@@ -1724,19 +1724,6 @@
         </w:p>
       </w:sdtContent>
     </w:sdt>
-    <w:p>
-      <w:pPr>
-        <w:spacing w:line="240" w:lineRule="auto"/>
-        <w:rPr>
-          <w:lang w:val="en-US"/>
-        </w:rPr>
-      </w:pPr>
-    </w:p>
-    <w:p>
-      <w:pPr>
-        <w:spacing w:line="240" w:lineRule="auto"/>
-      </w:pPr>
-    </w:p>
     <w:p/>
     <w:p>
       <w:r>
@@ -1751,7 +1738,7 @@
           <w:numId w:val="2"/>
         </w:numPr>
       </w:pPr>
-      <w:bookmarkStart w:id="0" w:name="_Toc301163543"/>
+      <w:bookmarkStart w:id="0" w:name="_Toc301171460"/>
       <w:r>
         <w:t>Introduction</w:t>
       </w:r>
@@ -1792,7 +1779,7 @@
           <w:numId w:val="3"/>
         </w:numPr>
       </w:pPr>
-      <w:bookmarkStart w:id="1" w:name="_Toc301163544"/>
+      <w:bookmarkStart w:id="1" w:name="_Toc301171461"/>
       <w:r>
         <w:t>Project Overview</w:t>
       </w:r>
@@ -1833,7 +1820,6 @@
         <w:pStyle w:val="aa"/>
         <w:ind w:left="1080"/>
         <w:rPr>
-          <w:rFonts w:hint="eastAsia"/>
           <w:lang w:val="en-US"/>
         </w:rPr>
       </w:pPr>
@@ -1849,7 +1835,6 @@
         <w:pStyle w:val="aa"/>
         <w:ind w:left="1080"/>
         <w:rPr>
-          <w:rFonts w:hint="eastAsia"/>
           <w:lang w:val="en-US"/>
         </w:rPr>
       </w:pPr>
@@ -1943,7 +1928,7 @@
           <w:numId w:val="3"/>
         </w:numPr>
       </w:pPr>
-      <w:bookmarkStart w:id="2" w:name="_Toc301163545"/>
+      <w:bookmarkStart w:id="2" w:name="_Toc301171462"/>
       <w:r>
         <w:t>Project Approach</w:t>
       </w:r>
@@ -2093,7 +2078,7 @@
           <w:numId w:val="3"/>
         </w:numPr>
       </w:pPr>
-      <w:bookmarkStart w:id="3" w:name="_Toc301163546"/>
+      <w:bookmarkStart w:id="3" w:name="_Toc301171463"/>
       <w:r>
         <w:t>Project P</w:t>
       </w:r>
@@ -2263,7 +2248,7 @@
           <w:numId w:val="3"/>
         </w:numPr>
       </w:pPr>
-      <w:bookmarkStart w:id="4" w:name="_Toc301163547"/>
+      <w:bookmarkStart w:id="4" w:name="_Toc301171464"/>
       <w:r>
         <w:t>Project</w:t>
       </w:r>
@@ -2411,7 +2396,7 @@
           <w:numId w:val="2"/>
         </w:numPr>
       </w:pPr>
-      <w:bookmarkStart w:id="5" w:name="_Toc301163548"/>
+      <w:bookmarkStart w:id="5" w:name="_Toc301171465"/>
       <w:r>
         <w:t>Requirement</w:t>
       </w:r>
@@ -2495,7 +2480,7 @@
           <w:rFonts w:asciiTheme="minorHAnsi" w:hAnsiTheme="minorHAnsi"/>
         </w:rPr>
       </w:pPr>
-      <w:bookmarkStart w:id="12" w:name="_Toc301163549"/>
+      <w:bookmarkStart w:id="12" w:name="_Toc301171466"/>
       <w:r>
         <w:t>Product</w:t>
       </w:r>
@@ -2516,6 +2501,410 @@
         </w:rPr>
       </w:pPr>
     </w:p>
+    <w:tbl>
+      <w:tblPr>
+        <w:tblStyle w:val="a9"/>
+        <w:tblW w:w="0" w:type="auto"/>
+        <w:tblInd w:w="1080" w:type="dxa"/>
+        <w:tblLook w:val="04A0" w:firstRow="1" w:lastRow="0" w:firstColumn="1" w:lastColumn="0" w:noHBand="0" w:noVBand="1"/>
+      </w:tblPr>
+      <w:tblGrid>
+        <w:gridCol w:w="583"/>
+        <w:gridCol w:w="948"/>
+        <w:gridCol w:w="5911"/>
+      </w:tblGrid>
+      <w:tr>
+        <w:tc>
+          <w:tcPr>
+            <w:tcW w:w="588" w:type="dxa"/>
+            <w:shd w:val="clear" w:color="auto" w:fill="F2F2F2" w:themeFill="background1" w:themeFillShade="F2"/>
+          </w:tcPr>
+          <w:p>
+            <w:pPr>
+              <w:pStyle w:val="aa"/>
+              <w:ind w:left="0"/>
+              <w:rPr>
+                <w:rFonts w:asciiTheme="majorHAnsi" w:hAnsiTheme="majorHAnsi"/>
+                <w:lang w:val="en-US"/>
+              </w:rPr>
+            </w:pPr>
+            <w:r>
+              <w:rPr>
+                <w:rFonts w:asciiTheme="majorHAnsi" w:hAnsiTheme="majorHAnsi"/>
+                <w:lang w:val="en-US"/>
+              </w:rPr>
+              <w:t>No.</w:t>
+            </w:r>
+          </w:p>
+        </w:tc>
+        <w:tc>
+          <w:tcPr>
+            <w:tcW w:w="567" w:type="dxa"/>
+            <w:shd w:val="clear" w:color="auto" w:fill="F2F2F2" w:themeFill="background1" w:themeFillShade="F2"/>
+          </w:tcPr>
+          <w:p>
+            <w:pPr>
+              <w:pStyle w:val="aa"/>
+              <w:ind w:left="0"/>
+              <w:jc w:val="center"/>
+              <w:rPr>
+                <w:rFonts w:asciiTheme="majorHAnsi" w:hAnsiTheme="majorHAnsi" w:hint="eastAsia"/>
+              </w:rPr>
+            </w:pPr>
+            <w:r>
+              <w:rPr>
+                <w:rFonts w:asciiTheme="majorHAnsi" w:hAnsiTheme="majorHAnsi"/>
+              </w:rPr>
+              <w:t>Priority</w:t>
+            </w:r>
+          </w:p>
+        </w:tc>
+        <w:tc>
+          <w:tcPr>
+            <w:tcW w:w="6287" w:type="dxa"/>
+            <w:shd w:val="clear" w:color="auto" w:fill="F2F2F2" w:themeFill="background1" w:themeFillShade="F2"/>
+          </w:tcPr>
+          <w:p>
+            <w:pPr>
+              <w:pStyle w:val="aa"/>
+              <w:ind w:left="0"/>
+              <w:jc w:val="center"/>
+              <w:rPr>
+                <w:rFonts w:asciiTheme="majorHAnsi" w:hAnsiTheme="majorHAnsi"/>
+                <w:lang w:val="en-US"/>
+              </w:rPr>
+            </w:pPr>
+            <w:r>
+              <w:rPr>
+                <w:rFonts w:asciiTheme="majorHAnsi" w:hAnsiTheme="majorHAnsi"/>
+                <w:lang w:val="en-US"/>
+              </w:rPr>
+              <w:t>Item</w:t>
+            </w:r>
+            <w:r>
+              <w:rPr>
+                <w:rFonts w:asciiTheme="majorHAnsi" w:hAnsiTheme="majorHAnsi"/>
+                <w:lang w:val="en-US"/>
+              </w:rPr>
+              <w:t xml:space="preserve"> (User Story)</w:t>
+            </w:r>
+          </w:p>
+        </w:tc>
+      </w:tr>
+      <w:tr>
+        <w:tc>
+          <w:tcPr>
+            <w:tcW w:w="588" w:type="dxa"/>
+          </w:tcPr>
+          <w:p>
+            <w:pPr>
+              <w:pStyle w:val="aa"/>
+              <w:ind w:left="0"/>
+              <w:jc w:val="center"/>
+              <w:rPr>
+                <w:rFonts w:asciiTheme="majorHAnsi" w:hAnsiTheme="majorHAnsi" w:hint="eastAsia"/>
+              </w:rPr>
+            </w:pPr>
+            <w:r>
+              <w:rPr>
+                <w:rFonts w:asciiTheme="majorHAnsi" w:hAnsiTheme="majorHAnsi" w:hint="eastAsia"/>
+              </w:rPr>
+              <w:t>1</w:t>
+            </w:r>
+          </w:p>
+        </w:tc>
+        <w:tc>
+          <w:tcPr>
+            <w:tcW w:w="567" w:type="dxa"/>
+          </w:tcPr>
+          <w:p>
+            <w:pPr>
+              <w:pStyle w:val="aa"/>
+              <w:ind w:left="0"/>
+              <w:jc w:val="center"/>
+              <w:rPr>
+                <w:rFonts w:asciiTheme="majorHAnsi" w:hAnsiTheme="majorHAnsi" w:hint="eastAsia"/>
+              </w:rPr>
+            </w:pPr>
+            <w:r>
+              <w:rPr>
+                <w:rFonts w:asciiTheme="majorHAnsi" w:hAnsiTheme="majorHAnsi" w:hint="eastAsia"/>
+              </w:rPr>
+              <w:t>1</w:t>
+            </w:r>
+          </w:p>
+        </w:tc>
+        <w:tc>
+          <w:tcPr>
+            <w:tcW w:w="6287" w:type="dxa"/>
+          </w:tcPr>
+          <w:p>
+            <w:pPr>
+              <w:pStyle w:val="aa"/>
+              <w:ind w:left="0"/>
+              <w:rPr>
+                <w:rFonts w:asciiTheme="majorHAnsi" w:hAnsiTheme="majorHAnsi" w:hint="eastAsia"/>
+              </w:rPr>
+            </w:pPr>
+            <w:r>
+              <w:rPr>
+                <w:rFonts w:asciiTheme="majorHAnsi" w:hAnsiTheme="majorHAnsi"/>
+              </w:rPr>
+              <w:t>Getskills website should adapt the size of the browser automatically with respect to the device in which the website is seen. For e.g. if the website is seen then the mobile phone, then the browser should change its size according to mobile phone screen, and display its contents properly. If the website is viewed from a Tablet / Laptop then the browser should change its size automatically in such a way that it displays content properly in the tablet/Laptop respectively.</w:t>
+            </w:r>
+          </w:p>
+          <w:p>
+            <w:pPr>
+              <w:pStyle w:val="aa"/>
+              <w:ind w:left="0"/>
+              <w:rPr>
+                <w:rFonts w:asciiTheme="majorHAnsi" w:hAnsiTheme="majorHAnsi" w:hint="eastAsia"/>
+              </w:rPr>
+            </w:pPr>
+          </w:p>
+        </w:tc>
+      </w:tr>
+      <w:tr>
+        <w:tc>
+          <w:tcPr>
+            <w:tcW w:w="588" w:type="dxa"/>
+          </w:tcPr>
+          <w:p>
+            <w:pPr>
+              <w:pStyle w:val="aa"/>
+              <w:ind w:left="0"/>
+              <w:jc w:val="center"/>
+              <w:rPr>
+                <w:rFonts w:asciiTheme="majorHAnsi" w:hAnsiTheme="majorHAnsi" w:hint="eastAsia"/>
+              </w:rPr>
+            </w:pPr>
+            <w:r>
+              <w:rPr>
+                <w:rFonts w:asciiTheme="majorHAnsi" w:hAnsiTheme="majorHAnsi" w:hint="eastAsia"/>
+              </w:rPr>
+              <w:t>2</w:t>
+            </w:r>
+          </w:p>
+        </w:tc>
+        <w:tc>
+          <w:tcPr>
+            <w:tcW w:w="567" w:type="dxa"/>
+          </w:tcPr>
+          <w:p>
+            <w:pPr>
+              <w:pStyle w:val="aa"/>
+              <w:ind w:left="0"/>
+              <w:jc w:val="center"/>
+              <w:rPr>
+                <w:rFonts w:asciiTheme="majorHAnsi" w:hAnsiTheme="majorHAnsi" w:hint="eastAsia"/>
+              </w:rPr>
+            </w:pPr>
+            <w:r>
+              <w:rPr>
+                <w:rFonts w:asciiTheme="majorHAnsi" w:hAnsiTheme="majorHAnsi" w:hint="eastAsia"/>
+              </w:rPr>
+              <w:t>2</w:t>
+            </w:r>
+          </w:p>
+        </w:tc>
+        <w:tc>
+          <w:tcPr>
+            <w:tcW w:w="6287" w:type="dxa"/>
+          </w:tcPr>
+          <w:p>
+            <w:pPr>
+              <w:pStyle w:val="aa"/>
+              <w:ind w:left="0"/>
+              <w:rPr>
+                <w:rFonts w:asciiTheme="majorHAnsi" w:hAnsiTheme="majorHAnsi"/>
+              </w:rPr>
+            </w:pPr>
+            <w:r>
+              <w:rPr>
+                <w:rFonts w:asciiTheme="majorHAnsi" w:hAnsiTheme="majorHAnsi"/>
+              </w:rPr>
+              <w:t>As a visitor to "GetSkills" website, the visitor can select a test and make payments to the selected tests, without registering in the Getskills website.</w:t>
+            </w:r>
+          </w:p>
+          <w:p>
+            <w:pPr>
+              <w:pStyle w:val="aa"/>
+              <w:ind w:left="0"/>
+              <w:rPr>
+                <w:rFonts w:asciiTheme="majorHAnsi" w:hAnsiTheme="majorHAnsi" w:hint="eastAsia"/>
+              </w:rPr>
+            </w:pPr>
+            <w:r>
+              <w:rPr>
+                <w:rFonts w:asciiTheme="majorHAnsi" w:hAnsiTheme="majorHAnsi"/>
+              </w:rPr>
+              <w:t xml:space="preserve">
+</w:t>
+            </w:r>
+          </w:p>
+        </w:tc>
+      </w:tr>
+      <w:tr>
+        <w:tc>
+          <w:tcPr>
+            <w:tcW w:w="588" w:type="dxa"/>
+          </w:tcPr>
+          <w:p>
+            <w:pPr>
+              <w:pStyle w:val="aa"/>
+              <w:ind w:left="0"/>
+              <w:jc w:val="center"/>
+              <w:rPr>
+                <w:rFonts w:asciiTheme="majorHAnsi" w:hAnsiTheme="majorHAnsi" w:hint="eastAsia"/>
+              </w:rPr>
+            </w:pPr>
+            <w:r>
+              <w:rPr>
+                <w:rFonts w:asciiTheme="majorHAnsi" w:hAnsiTheme="majorHAnsi" w:hint="eastAsia"/>
+              </w:rPr>
+              <w:t>3</w:t>
+            </w:r>
+          </w:p>
+        </w:tc>
+        <w:tc>
+          <w:tcPr>
+            <w:tcW w:w="567" w:type="dxa"/>
+          </w:tcPr>
+          <w:p>
+            <w:pPr>
+              <w:pStyle w:val="aa"/>
+              <w:ind w:left="0"/>
+              <w:jc w:val="center"/>
+              <w:rPr>
+                <w:rFonts w:asciiTheme="majorHAnsi" w:hAnsiTheme="majorHAnsi" w:hint="eastAsia"/>
+              </w:rPr>
+            </w:pPr>
+            <w:r>
+              <w:rPr>
+                <w:rFonts w:asciiTheme="majorHAnsi" w:hAnsiTheme="majorHAnsi" w:hint="eastAsia"/>
+              </w:rPr>
+              <w:t>2</w:t>
+            </w:r>
+          </w:p>
+        </w:tc>
+        <w:tc>
+          <w:tcPr>
+            <w:tcW w:w="6287" w:type="dxa"/>
+          </w:tcPr>
+          <w:p>
+            <w:pPr>
+              <w:pStyle w:val="aa"/>
+              <w:ind w:left="0"/>
+              <w:rPr>
+                <w:rFonts w:asciiTheme="majorHAnsi" w:hAnsiTheme="majorHAnsi"/>
+              </w:rPr>
+            </w:pPr>
+            <w:r>
+              <w:rPr>
+                <w:rFonts w:asciiTheme="majorHAnsi" w:hAnsiTheme="majorHAnsi"/>
+              </w:rPr>
+              <w:t>Visitors of Getskills website is categorised based on the survey. Based on the category, Successful stories of alumni's associated with Getskills is published. On viewing the Successful stories of Alumni, the visitor is prompted to take a similar course / test that is available in Getskills.</w:t>
+            </w:r>
+          </w:p>
+          <w:p>
+            <w:pPr>
+              <w:pStyle w:val="aa"/>
+              <w:ind w:left="0"/>
+              <w:rPr>
+                <w:rFonts w:asciiTheme="majorHAnsi" w:hAnsiTheme="majorHAnsi" w:hint="eastAsia"/>
+              </w:rPr>
+            </w:pPr>
+            <w:r>
+              <w:rPr>
+                <w:rFonts w:asciiTheme="majorHAnsi" w:hAnsiTheme="majorHAnsi"/>
+              </w:rPr>
+              <w:t xml:space="preserve">
+</w:t>
+            </w:r>
+          </w:p>
+        </w:tc>
+      </w:tr>
+      <w:tr>
+        <w:tc>
+          <w:tcPr>
+            <w:tcW w:w="588" w:type="dxa"/>
+          </w:tcPr>
+          <w:p>
+            <w:pPr>
+              <w:pStyle w:val="aa"/>
+              <w:ind w:left="0"/>
+              <w:jc w:val="center"/>
+              <w:rPr>
+                <w:rFonts w:asciiTheme="majorHAnsi" w:hAnsiTheme="majorHAnsi" w:hint="eastAsia"/>
+              </w:rPr>
+            </w:pPr>
+            <w:r>
+              <w:rPr>
+                <w:rFonts w:asciiTheme="majorHAnsi" w:hAnsiTheme="majorHAnsi" w:hint="eastAsia"/>
+              </w:rPr>
+              <w:t>4</w:t>
+            </w:r>
+          </w:p>
+        </w:tc>
+        <w:tc>
+          <w:tcPr>
+            <w:tcW w:w="567" w:type="dxa"/>
+          </w:tcPr>
+          <w:p>
+            <w:pPr>
+              <w:pStyle w:val="aa"/>
+              <w:ind w:left="0"/>
+              <w:jc w:val="center"/>
+              <w:rPr>
+                <w:rFonts w:asciiTheme="majorHAnsi" w:hAnsiTheme="majorHAnsi" w:hint="eastAsia"/>
+              </w:rPr>
+            </w:pPr>
+            <w:r>
+              <w:rPr>
+                <w:rFonts w:asciiTheme="majorHAnsi" w:hAnsiTheme="majorHAnsi" w:hint="eastAsia"/>
+              </w:rPr>
+              <w:t>3</w:t>
+            </w:r>
+          </w:p>
+        </w:tc>
+        <w:tc>
+          <w:tcPr>
+            <w:tcW w:w="6287" w:type="dxa"/>
+          </w:tcPr>
+          <w:p>
+            <w:pPr>
+              <w:pStyle w:val="aa"/>
+              <w:ind w:left="0"/>
+              <w:rPr>
+                <w:rFonts w:asciiTheme="majorHAnsi" w:hAnsiTheme="majorHAnsi"/>
+              </w:rPr>
+            </w:pPr>
+            <w:r>
+              <w:rPr>
+                <w:rFonts w:asciiTheme="majorHAnsi" w:hAnsiTheme="majorHAnsi"/>
+              </w:rPr>
+              <w:t>An exclusive webpage is allotted to promote Getskills Automation Tool, with Successful stories of automation tool implemented companies.</w:t>
+            </w:r>
+          </w:p>
+          <w:p>
+            <w:pPr>
+              <w:pStyle w:val="aa"/>
+              <w:ind w:left="0"/>
+              <w:rPr>
+                <w:rFonts w:asciiTheme="majorHAnsi" w:hAnsiTheme="majorHAnsi" w:hint="eastAsia"/>
+              </w:rPr>
+            </w:pPr>
+            <w:r>
+              <w:rPr>
+                <w:rFonts w:asciiTheme="majorHAnsi" w:hAnsiTheme="majorHAnsi"/>
+              </w:rPr>
+              <w:t xml:space="preserve">
+</w:t>
+            </w:r>
+          </w:p>
+        </w:tc>
+      </w:tr>
+    </w:tbl>
     <w:p>
       <w:pPr>
         <w:pStyle w:val="aa"/>
@@ -2533,6 +2922,22 @@
           <w:rFonts w:asciiTheme="majorHAnsi" w:hAnsiTheme="majorHAnsi"/>
         </w:rPr>
       </w:pPr>
+    </w:p>
+    <w:p>
+      <w:pPr>
+        <w:rPr>
+          <w:rFonts w:asciiTheme="majorHAnsi" w:eastAsiaTheme="majorEastAsia" w:hAnsiTheme="majorHAnsi" w:cstheme="majorBidi"/>
+          <w:b/>
+          <w:bCs/>
+          <w:color w:val="4F81BD" w:themeColor="accent1"/>
+          <w:sz w:val="28"/>
+          <w:szCs w:val="26"/>
+        </w:rPr>
+      </w:pPr>
+      <w:bookmarkStart w:id="13" w:name="_Toc301171467"/>
+      <w:r>
+        <w:br w:type="page"/>
+      </w:r>
     </w:p>
     <w:p>
       <w:pPr>
@@ -2542,7 +2947,8 @@
           <w:numId w:val="10"/>
         </w:numPr>
       </w:pPr>
-      <w:bookmarkStart w:id="13" w:name="_Toc301163550"/>
+      <w:bookmarkStart w:id="14" w:name="_GoBack"/>
+      <w:bookmarkEnd w:id="14"/>
       <w:r>
         <w:t>Sprint Backlog</w:t>
       </w:r>
@@ -3212,11 +3618,16 @@
             <w:hideMark/>
           </w:tcPr>
           <w:p>
-            <w:r>
-              <w:rPr>
-                <w:rFonts w:hint="eastAsia"/>
-              </w:rPr>
-              <w:t>2</w:t>
+            <w:pPr>
+              <w:rPr>
+                <w:lang w:val="en-US"/>
+              </w:rPr>
+            </w:pPr>
+            <w:r>
+              <w:rPr>
+                <w:lang w:val="en-US"/>
+              </w:rPr>
+              <w:t>1</w:t>
             </w:r>
           </w:p>
         </w:tc>
@@ -3475,642 +3886,7 @@
           <w:p/>
         </w:tc>
       </w:tr>
-      <w:tr>
-        <w:trPr>
-          <w:trHeight w:val="450"/>
-        </w:trPr>
-        <w:tc>
-          <w:tcPr>
-            <w:tcW w:w="681" w:type="dxa"/>
-            <w:noWrap/>
-            <w:hideMark/>
-          </w:tcPr>
-          <w:p>
-            <w:r>
-              <w:rPr>
-                <w:rFonts w:hint="eastAsia"/>
-              </w:rPr>
-              <w:t>3</w:t>
-            </w:r>
-          </w:p>
-        </w:tc>
-        <w:tc>
-          <w:tcPr>
-            <w:tcW w:w="1297" w:type="dxa"/>
-            <w:noWrap/>
-            <w:hideMark/>
-          </w:tcPr>
-          <w:p>
-            <w:r>
-              <w:rPr>
-                <w:rFonts w:hint="eastAsia"/>
-              </w:rPr>
-              <w:t>Registration</w:t>
-            </w:r>
-          </w:p>
-        </w:tc>
-        <w:tc>
-          <w:tcPr>
-            <w:tcW w:w="627" w:type="dxa"/>
-            <w:noWrap/>
-            <w:hideMark/>
-          </w:tcPr>
-          <w:p>
-            <w:r>
-              <w:rPr>
-                <w:rFonts w:hint="eastAsia"/>
-              </w:rPr>
-              <w:t>3.1</w:t>
-            </w:r>
-          </w:p>
-        </w:tc>
-        <w:tc>
-          <w:tcPr>
-            <w:tcW w:w="1379" w:type="dxa"/>
-            <w:noWrap/>
-            <w:hideMark/>
-          </w:tcPr>
-          <w:p>
-            <w:r>
-              <w:rPr>
-                <w:rFonts w:hint="eastAsia"/>
-              </w:rPr>
-              <w:t>Authenticate user</w:t>
-            </w:r>
-          </w:p>
-        </w:tc>
-        <w:tc>
-          <w:tcPr>
-            <w:tcW w:w="2078" w:type="dxa"/>
-            <w:hideMark/>
-          </w:tcPr>
-          <w:p>
-            <w:r>
-              <w:rPr>
-                <w:rFonts w:hint="eastAsia"/>
-              </w:rPr>
-              <w:t xml:space="preserve">Achieving the function </w:t>
-            </w:r>
-            <w:r>
-              <w:rPr>
-                <w:rFonts w:hint="eastAsia"/>
-              </w:rPr>
-              <w:br/>
-              <w:t>of login and log</w:t>
-            </w:r>
-            <w:r>
-              <w:rPr>
-                <w:rFonts w:hint="eastAsia"/>
-              </w:rPr>
-              <w:t>out</w:t>
-            </w:r>
-          </w:p>
-        </w:tc>
-        <w:tc>
-          <w:tcPr>
-            <w:tcW w:w="647" w:type="dxa"/>
-            <w:noWrap/>
-            <w:hideMark/>
-          </w:tcPr>
-          <w:p>
-            <w:r>
-              <w:rPr>
-                <w:rFonts w:hint="eastAsia"/>
-              </w:rPr>
-              <w:t>1.5</w:t>
-            </w:r>
-          </w:p>
-        </w:tc>
-        <w:tc>
-          <w:tcPr>
-            <w:tcW w:w="660" w:type="dxa"/>
-            <w:noWrap/>
-            <w:hideMark/>
-          </w:tcPr>
-          <w:p/>
-        </w:tc>
-        <w:tc>
-          <w:tcPr>
-            <w:tcW w:w="560" w:type="dxa"/>
-            <w:noWrap/>
-            <w:hideMark/>
-          </w:tcPr>
-          <w:p/>
-        </w:tc>
-        <w:tc>
-          <w:tcPr>
-            <w:tcW w:w="757" w:type="dxa"/>
-            <w:noWrap/>
-            <w:hideMark/>
-          </w:tcPr>
-          <w:p/>
-        </w:tc>
-      </w:tr>
-      <w:tr>
-        <w:trPr>
-          <w:trHeight w:val="270"/>
-        </w:trPr>
-        <w:tc>
-          <w:tcPr>
-            <w:tcW w:w="681" w:type="dxa"/>
-            <w:vMerge w:val="restart"/>
-            <w:noWrap/>
-            <w:hideMark/>
-          </w:tcPr>
-          <w:p>
-            <w:r>
-              <w:rPr>
-                <w:rFonts w:hint="eastAsia"/>
-              </w:rPr>
-              <w:t>4</w:t>
-            </w:r>
-          </w:p>
-        </w:tc>
-        <w:tc>
-          <w:tcPr>
-            <w:tcW w:w="1297" w:type="dxa"/>
-            <w:vMerge w:val="restart"/>
-            <w:noWrap/>
-            <w:hideMark/>
-          </w:tcPr>
-          <w:p>
-            <w:r>
-              <w:rPr>
-                <w:rFonts w:hint="eastAsia"/>
-              </w:rPr>
-              <w:t>Courses</w:t>
-            </w:r>
-          </w:p>
-        </w:tc>
-        <w:tc>
-          <w:tcPr>
-            <w:tcW w:w="627" w:type="dxa"/>
-            <w:noWrap/>
-            <w:hideMark/>
-          </w:tcPr>
-          <w:p>
-            <w:r>
-              <w:rPr>
-                <w:rFonts w:hint="eastAsia"/>
-              </w:rPr>
-              <w:t>4.1</w:t>
-            </w:r>
-          </w:p>
-        </w:tc>
-        <w:tc>
-          <w:tcPr>
-            <w:tcW w:w="1379" w:type="dxa"/>
-            <w:noWrap/>
-            <w:hideMark/>
-          </w:tcPr>
-          <w:p>
-            <w:r>
-              <w:rPr>
-                <w:rFonts w:hint="eastAsia"/>
-              </w:rPr>
-              <w:t>Course list</w:t>
-            </w:r>
-          </w:p>
-        </w:tc>
-        <w:tc>
-          <w:tcPr>
-            <w:tcW w:w="2078" w:type="dxa"/>
-            <w:noWrap/>
-            <w:hideMark/>
-          </w:tcPr>
-          <w:p>
-            <w:r>
-              <w:rPr>
-                <w:rFonts w:hint="eastAsia"/>
-              </w:rPr>
-              <w:t>Displaying all available courses</w:t>
-            </w:r>
-          </w:p>
-        </w:tc>
-        <w:tc>
-          <w:tcPr>
-            <w:tcW w:w="647" w:type="dxa"/>
-            <w:noWrap/>
-            <w:hideMark/>
-          </w:tcPr>
-          <w:p>
-            <w:r>
-              <w:rPr>
-                <w:rFonts w:hint="eastAsia"/>
-              </w:rPr>
-              <w:t>0.5</w:t>
-            </w:r>
-          </w:p>
-        </w:tc>
-        <w:tc>
-          <w:tcPr>
-            <w:tcW w:w="660" w:type="dxa"/>
-            <w:noWrap/>
-            <w:hideMark/>
-          </w:tcPr>
-          <w:p/>
-        </w:tc>
-        <w:tc>
-          <w:tcPr>
-            <w:tcW w:w="560" w:type="dxa"/>
-            <w:noWrap/>
-            <w:hideMark/>
-          </w:tcPr>
-          <w:p/>
-        </w:tc>
-        <w:tc>
-          <w:tcPr>
-            <w:tcW w:w="757" w:type="dxa"/>
-            <w:noWrap/>
-            <w:hideMark/>
-          </w:tcPr>
-          <w:p/>
-        </w:tc>
-      </w:tr>
-      <w:tr>
-        <w:trPr>
-          <w:trHeight w:val="450"/>
-        </w:trPr>
-        <w:tc>
-          <w:tcPr>
-            <w:tcW w:w="681" w:type="dxa"/>
-            <w:vMerge/>
-            <w:noWrap/>
-            <w:hideMark/>
-          </w:tcPr>
-          <w:p/>
-        </w:tc>
-        <w:tc>
-          <w:tcPr>
-            <w:tcW w:w="1297" w:type="dxa"/>
-            <w:vMerge/>
-            <w:noWrap/>
-            <w:hideMark/>
-          </w:tcPr>
-          <w:p/>
-        </w:tc>
-        <w:tc>
-          <w:tcPr>
-            <w:tcW w:w="627" w:type="dxa"/>
-            <w:noWrap/>
-            <w:hideMark/>
-          </w:tcPr>
-          <w:p>
-            <w:r>
-              <w:rPr>
-                <w:rFonts w:hint="eastAsia"/>
-              </w:rPr>
-              <w:t>4.2</w:t>
-            </w:r>
-          </w:p>
-        </w:tc>
-        <w:tc>
-          <w:tcPr>
-            <w:tcW w:w="1379" w:type="dxa"/>
-            <w:noWrap/>
-            <w:hideMark/>
-          </w:tcPr>
-          <w:p>
-            <w:r>
-              <w:rPr>
-                <w:rFonts w:hint="eastAsia"/>
-              </w:rPr>
-              <w:t>Course bill</w:t>
-            </w:r>
-          </w:p>
-        </w:tc>
-        <w:tc>
-          <w:tcPr>
-            <w:tcW w:w="2078" w:type="dxa"/>
-            <w:hideMark/>
-          </w:tcPr>
-          <w:p>
-            <w:r>
-              <w:rPr>
-                <w:rFonts w:hint="eastAsia"/>
-              </w:rPr>
-              <w:t>Putting the course</w:t>
-            </w:r>
-            <w:r>
-              <w:t>s</w:t>
-            </w:r>
-            <w:r>
-              <w:rPr>
-                <w:rFonts w:hint="eastAsia"/>
-              </w:rPr>
-              <w:t xml:space="preserve"> </w:t>
-            </w:r>
-            <w:r>
-              <w:t xml:space="preserve">which are selected by </w:t>
-            </w:r>
-            <w:r>
-              <w:rPr>
-                <w:rFonts w:hint="eastAsia"/>
-              </w:rPr>
-              <w:t xml:space="preserve">user </w:t>
-            </w:r>
-            <w:r>
-              <w:rPr>
-                <w:rFonts w:hint="eastAsia"/>
-              </w:rPr>
-              <w:t xml:space="preserve">into shopping </w:t>
-            </w:r>
-            <w:r>
-              <w:rPr>
-                <w:rFonts w:hint="eastAsia"/>
-              </w:rPr>
-              <w:t>basket</w:t>
-            </w:r>
-          </w:p>
-        </w:tc>
-        <w:tc>
-          <w:tcPr>
-            <w:tcW w:w="647" w:type="dxa"/>
-            <w:noWrap/>
-            <w:hideMark/>
-          </w:tcPr>
-          <w:p>
-            <w:r>
-              <w:rPr>
-                <w:rFonts w:hint="eastAsia"/>
-              </w:rPr>
-              <w:t>1</w:t>
-            </w:r>
-          </w:p>
-        </w:tc>
-        <w:tc>
-          <w:tcPr>
-            <w:tcW w:w="660" w:type="dxa"/>
-            <w:noWrap/>
-            <w:hideMark/>
-          </w:tcPr>
-          <w:p/>
-        </w:tc>
-        <w:tc>
-          <w:tcPr>
-            <w:tcW w:w="560" w:type="dxa"/>
-            <w:noWrap/>
-            <w:hideMark/>
-          </w:tcPr>
-          <w:p/>
-        </w:tc>
-        <w:tc>
-          <w:tcPr>
-            <w:tcW w:w="757" w:type="dxa"/>
-            <w:noWrap/>
-            <w:hideMark/>
-          </w:tcPr>
-          <w:p/>
-        </w:tc>
-      </w:tr>
-      <w:tr>
-        <w:trPr>
-          <w:trHeight w:val="270"/>
-        </w:trPr>
-        <w:tc>
-          <w:tcPr>
-            <w:tcW w:w="681" w:type="dxa"/>
-            <w:vMerge w:val="restart"/>
-            <w:noWrap/>
-            <w:hideMark/>
-          </w:tcPr>
-          <w:p>
-            <w:r>
-              <w:rPr>
-                <w:rFonts w:hint="eastAsia"/>
-              </w:rPr>
-              <w:t>5</w:t>
-            </w:r>
-          </w:p>
-        </w:tc>
-        <w:tc>
-          <w:tcPr>
-            <w:tcW w:w="1297" w:type="dxa"/>
-            <w:vMerge w:val="restart"/>
-            <w:noWrap/>
-            <w:hideMark/>
-          </w:tcPr>
-          <w:p>
-            <w:r>
-              <w:rPr>
-                <w:rFonts w:hint="eastAsia"/>
-              </w:rPr>
-              <w:t>Success stories</w:t>
-            </w:r>
-          </w:p>
-        </w:tc>
-        <w:tc>
-          <w:tcPr>
-            <w:tcW w:w="627" w:type="dxa"/>
-            <w:noWrap/>
-            <w:hideMark/>
-          </w:tcPr>
-          <w:p>
-            <w:r>
-              <w:rPr>
-                <w:rFonts w:hint="eastAsia"/>
-              </w:rPr>
-              <w:t>5.1</w:t>
-            </w:r>
-          </w:p>
-        </w:tc>
-        <w:tc>
-          <w:tcPr>
-            <w:tcW w:w="1379" w:type="dxa"/>
-            <w:noWrap/>
-            <w:hideMark/>
-          </w:tcPr>
-          <w:p>
-            <w:r>
-              <w:rPr>
-                <w:rFonts w:hint="eastAsia"/>
-              </w:rPr>
-              <w:t>Success stories board</w:t>
-            </w:r>
-          </w:p>
-        </w:tc>
-        <w:tc>
-          <w:tcPr>
-            <w:tcW w:w="2078" w:type="dxa"/>
-            <w:noWrap/>
-            <w:hideMark/>
-          </w:tcPr>
-          <w:p>
-            <w:r>
-              <w:t>Demonstrating</w:t>
-            </w:r>
-            <w:r>
-              <w:rPr>
-                <w:rFonts w:hint="eastAsia"/>
-              </w:rPr>
-              <w:t xml:space="preserve"> all success stories</w:t>
-            </w:r>
-            <w:r>
-              <w:t xml:space="preserve"> on a board</w:t>
-            </w:r>
-          </w:p>
-        </w:tc>
-        <w:tc>
-          <w:tcPr>
-            <w:tcW w:w="647" w:type="dxa"/>
-            <w:noWrap/>
-            <w:hideMark/>
-          </w:tcPr>
-          <w:p>
-            <w:r>
-              <w:rPr>
-                <w:rFonts w:hint="eastAsia"/>
-              </w:rPr>
-              <w:t>1.5</w:t>
-            </w:r>
-          </w:p>
-        </w:tc>
-        <w:tc>
-          <w:tcPr>
-            <w:tcW w:w="660" w:type="dxa"/>
-            <w:noWrap/>
-            <w:hideMark/>
-          </w:tcPr>
-          <w:p/>
-        </w:tc>
-        <w:tc>
-          <w:tcPr>
-            <w:tcW w:w="560" w:type="dxa"/>
-            <w:noWrap/>
-            <w:hideMark/>
-          </w:tcPr>
-          <w:p/>
-        </w:tc>
-        <w:tc>
-          <w:tcPr>
-            <w:tcW w:w="757" w:type="dxa"/>
-            <w:noWrap/>
-            <w:hideMark/>
-          </w:tcPr>
-          <w:p/>
-        </w:tc>
-      </w:tr>
-      <w:tr>
-        <w:trPr>
-          <w:trHeight w:val="450"/>
-        </w:trPr>
-        <w:tc>
-          <w:tcPr>
-            <w:tcW w:w="681" w:type="dxa"/>
-            <w:vMerge/>
-            <w:noWrap/>
-            <w:hideMark/>
-          </w:tcPr>
-          <w:p/>
-        </w:tc>
-        <w:tc>
-          <w:tcPr>
-            <w:tcW w:w="1297" w:type="dxa"/>
-            <w:vMerge/>
-            <w:noWrap/>
-            <w:hideMark/>
-          </w:tcPr>
-          <w:p/>
-        </w:tc>
-        <w:tc>
-          <w:tcPr>
-            <w:tcW w:w="627" w:type="dxa"/>
-            <w:noWrap/>
-            <w:hideMark/>
-          </w:tcPr>
-          <w:p>
-            <w:r>
-              <w:rPr>
-                <w:rFonts w:hint="eastAsia"/>
-              </w:rPr>
-              <w:t>5.2</w:t>
-            </w:r>
-          </w:p>
-        </w:tc>
-        <w:tc>
-          <w:tcPr>
-            <w:tcW w:w="1379" w:type="dxa"/>
-            <w:noWrap/>
-            <w:hideMark/>
-          </w:tcPr>
-          <w:p>
-            <w:r>
-              <w:rPr>
-                <w:rFonts w:hint="eastAsia"/>
-              </w:rPr>
-              <w:t>Helpful</w:t>
-            </w:r>
-            <w:r>
-              <w:rPr>
-                <w:rFonts w:hint="eastAsia"/>
-              </w:rPr>
-              <w:t xml:space="preserve"> courses</w:t>
-            </w:r>
-          </w:p>
-        </w:tc>
-        <w:tc>
-          <w:tcPr>
-            <w:tcW w:w="2078" w:type="dxa"/>
-            <w:hideMark/>
-          </w:tcPr>
-          <w:p>
-            <w:r>
-              <w:rPr>
-                <w:rFonts w:hint="eastAsia"/>
-              </w:rPr>
-              <w:t>Showing the successful user's courses in every success stories</w:t>
-            </w:r>
-          </w:p>
-        </w:tc>
-        <w:tc>
-          <w:tcPr>
-            <w:tcW w:w="647" w:type="dxa"/>
-            <w:noWrap/>
-            <w:hideMark/>
-          </w:tcPr>
-          <w:p>
-            <w:r>
-              <w:rPr>
-                <w:rFonts w:hint="eastAsia"/>
-              </w:rPr>
-              <w:t>0.5</w:t>
-            </w:r>
-          </w:p>
-        </w:tc>
-        <w:tc>
-          <w:tcPr>
-            <w:tcW w:w="660" w:type="dxa"/>
-            <w:noWrap/>
-            <w:hideMark/>
-          </w:tcPr>
-          <w:p/>
-        </w:tc>
-        <w:tc>
-          <w:tcPr>
-            <w:tcW w:w="560" w:type="dxa"/>
-            <w:noWrap/>
-            <w:hideMark/>
-          </w:tcPr>
-          <w:p/>
-        </w:tc>
-        <w:tc>
-          <w:tcPr>
-            <w:tcW w:w="757" w:type="dxa"/>
-            <w:noWrap/>
-            <w:hideMark/>
-          </w:tcPr>
-          <w:p/>
-        </w:tc>
-      </w:tr>
     </w:tbl>
-    <w:p>
-      <w:pPr>
-        <w:pStyle w:val="aa"/>
-        <w:ind w:left="1080"/>
-      </w:pPr>
-      <w:bookmarkStart w:id="14" w:name="_GoBack"/>
-      <w:bookmarkEnd w:id="14"/>
-    </w:p>
     <w:p>
       <w:pPr>
         <w:pStyle w:val="aa"/>
@@ -4130,7 +3906,7 @@
           <w:numId w:val="2"/>
         </w:numPr>
       </w:pPr>
-      <w:bookmarkStart w:id="15" w:name="_Toc301163551"/>
+      <w:bookmarkStart w:id="15" w:name="_Toc301171468"/>
       <w:r>
         <w:t>Project Timetable and Schedule Monitoring</w:t>
       </w:r>
@@ -4237,7 +4013,7 @@
           <w:numId w:val="11"/>
         </w:numPr>
       </w:pPr>
-      <w:bookmarkStart w:id="25" w:name="_Toc301163552"/>
+      <w:bookmarkStart w:id="25" w:name="_Toc301171469"/>
       <w:r>
         <w:t>Client Meeting Plan</w:t>
       </w:r>
@@ -4248,7 +4024,377 @@
         <w:pStyle w:val="aa"/>
         <w:ind w:left="1080"/>
       </w:pPr>
-    </w:p>
+      <w:r>
+        <w:t>The availabile time of Client Meeting, at client’s office are as following.</w:t>
+      </w:r>
+      <w:r>
+        <w:t xml:space="preserve"> </w:t>
+      </w:r>
+    </w:p>
+    <w:tbl>
+      <w:tblPr>
+        <w:tblStyle w:val="a9"/>
+        <w:tblW w:w="0" w:type="auto"/>
+        <w:tblInd w:w="1080" w:type="dxa"/>
+        <w:tblLook w:val="04A0" w:firstRow="1" w:lastRow="0" w:firstColumn="1" w:lastColumn="0" w:noHBand="0" w:noVBand="1"/>
+      </w:tblPr>
+      <w:tblGrid>
+        <w:gridCol w:w="588"/>
+        <w:gridCol w:w="2693"/>
+        <w:gridCol w:w="4161"/>
+      </w:tblGrid>
+      <w:tr>
+        <w:tc>
+          <w:tcPr>
+            <w:tcW w:w="588" w:type="dxa"/>
+            <w:shd w:val="clear" w:color="auto" w:fill="DBE5F1" w:themeFill="accent1" w:themeFillTint="33"/>
+          </w:tcPr>
+          <w:p>
+            <w:pPr>
+              <w:pStyle w:val="aa"/>
+              <w:ind w:left="0"/>
+              <w:jc w:val="center"/>
+            </w:pPr>
+            <w:r>
+              <w:t>No.</w:t>
+            </w:r>
+          </w:p>
+        </w:tc>
+        <w:tc>
+          <w:tcPr>
+            <w:tcW w:w="2693" w:type="dxa"/>
+            <w:shd w:val="clear" w:color="auto" w:fill="DBE5F1" w:themeFill="accent1" w:themeFillTint="33"/>
+          </w:tcPr>
+          <w:p>
+            <w:pPr>
+              <w:pStyle w:val="aa"/>
+              <w:ind w:left="0"/>
+            </w:pPr>
+            <w:r>
+              <w:t>Week Day</w:t>
+            </w:r>
+          </w:p>
+        </w:tc>
+        <w:tc>
+          <w:tcPr>
+            <w:tcW w:w="4161" w:type="dxa"/>
+            <w:shd w:val="clear" w:color="auto" w:fill="DBE5F1" w:themeFill="accent1" w:themeFillTint="33"/>
+          </w:tcPr>
+          <w:p>
+            <w:pPr>
+              <w:pStyle w:val="aa"/>
+              <w:ind w:left="0"/>
+            </w:pPr>
+            <w:r>
+              <w:t>Time</w:t>
+            </w:r>
+          </w:p>
+        </w:tc>
+      </w:tr>
+      <w:tr>
+        <w:tc>
+          <w:tcPr>
+            <w:tcW w:w="588" w:type="dxa"/>
+          </w:tcPr>
+          <w:p>
+            <w:pPr>
+              <w:pStyle w:val="aa"/>
+              <w:ind w:left="0"/>
+              <w:jc w:val="center"/>
+            </w:pPr>
+            <w:r>
+              <w:t>1</w:t>
+            </w:r>
+          </w:p>
+        </w:tc>
+        <w:tc>
+          <w:tcPr>
+            <w:tcW w:w="2693" w:type="dxa"/>
+          </w:tcPr>
+          <w:p>
+            <w:pPr>
+              <w:pStyle w:val="aa"/>
+              <w:ind w:left="0"/>
+            </w:pPr>
+            <w:r>
+              <w:t>Monday</w:t>
+            </w:r>
+          </w:p>
+        </w:tc>
+        <w:tc>
+          <w:tcPr>
+            <w:tcW w:w="4161" w:type="dxa"/>
+          </w:tcPr>
+          <w:p>
+            <w:pPr>
+              <w:pStyle w:val="aa"/>
+              <w:ind w:left="0"/>
+              <w:rPr>
+                <w:lang w:val="en-US"/>
+              </w:rPr>
+            </w:pPr>
+            <w:r>
+              <w:rPr>
+                <w:lang w:val="en-US"/>
+              </w:rPr>
+              <w:t>5:00 pm ~</w:t>
+            </w:r>
+            <w:r>
+              <w:rPr>
+                <w:lang w:val="en-US"/>
+              </w:rPr>
+              <w:t xml:space="preserve"> 6:00 </w:t>
+            </w:r>
+            <w:r>
+              <w:rPr>
+                <w:lang w:val="en-US"/>
+              </w:rPr>
+              <w:t>pm</w:t>
+            </w:r>
+          </w:p>
+        </w:tc>
+      </w:tr>
+      <w:tr>
+        <w:tc>
+          <w:tcPr>
+            <w:tcW w:w="588" w:type="dxa"/>
+          </w:tcPr>
+          <w:p>
+            <w:pPr>
+              <w:pStyle w:val="aa"/>
+              <w:ind w:left="0"/>
+              <w:jc w:val="center"/>
+            </w:pPr>
+            <w:r>
+              <w:t>2</w:t>
+            </w:r>
+          </w:p>
+        </w:tc>
+        <w:tc>
+          <w:tcPr>
+            <w:tcW w:w="2693" w:type="dxa"/>
+          </w:tcPr>
+          <w:p>
+            <w:pPr>
+              <w:pStyle w:val="aa"/>
+              <w:ind w:left="0"/>
+            </w:pPr>
+            <w:r>
+              <w:t>Tuesday</w:t>
+            </w:r>
+          </w:p>
+        </w:tc>
+        <w:tc>
+          <w:tcPr>
+            <w:tcW w:w="4161" w:type="dxa"/>
+          </w:tcPr>
+          <w:p>
+            <w:pPr>
+              <w:pStyle w:val="aa"/>
+              <w:ind w:left="0"/>
+            </w:pPr>
+            <w:r>
+              <w:rPr>
+                <w:lang w:val="en-US"/>
+              </w:rPr>
+              <w:t>5:00 pm ~</w:t>
+            </w:r>
+            <w:r>
+              <w:rPr>
+                <w:lang w:val="en-US"/>
+              </w:rPr>
+              <w:t xml:space="preserve"> 6:00 </w:t>
+            </w:r>
+            <w:r>
+              <w:rPr>
+                <w:lang w:val="en-US"/>
+              </w:rPr>
+              <w:t>pm</w:t>
+            </w:r>
+          </w:p>
+        </w:tc>
+      </w:tr>
+      <w:tr>
+        <w:tc>
+          <w:tcPr>
+            <w:tcW w:w="588" w:type="dxa"/>
+          </w:tcPr>
+          <w:p>
+            <w:pPr>
+              <w:pStyle w:val="aa"/>
+              <w:ind w:left="0"/>
+              <w:jc w:val="center"/>
+            </w:pPr>
+            <w:r>
+              <w:t>3</w:t>
+            </w:r>
+          </w:p>
+        </w:tc>
+        <w:tc>
+          <w:tcPr>
+            <w:tcW w:w="2693" w:type="dxa"/>
+          </w:tcPr>
+          <w:p>
+            <w:pPr>
+              <w:pStyle w:val="aa"/>
+              <w:ind w:left="0"/>
+            </w:pPr>
+            <w:r>
+              <w:t>Wednesday</w:t>
+            </w:r>
+          </w:p>
+        </w:tc>
+        <w:tc>
+          <w:tcPr>
+            <w:tcW w:w="4161" w:type="dxa"/>
+          </w:tcPr>
+          <w:p>
+            <w:pPr>
+              <w:pStyle w:val="aa"/>
+              <w:ind w:left="0"/>
+            </w:pPr>
+            <w:r>
+              <w:rPr>
+                <w:lang w:val="en-US"/>
+              </w:rPr>
+              <w:t>5:00 pm ~</w:t>
+            </w:r>
+            <w:r>
+              <w:rPr>
+                <w:lang w:val="en-US"/>
+              </w:rPr>
+              <w:t xml:space="preserve"> 6:00 </w:t>
+            </w:r>
+            <w:r>
+              <w:rPr>
+                <w:lang w:val="en-US"/>
+              </w:rPr>
+              <w:t>pm</w:t>
+            </w:r>
+          </w:p>
+        </w:tc>
+      </w:tr>
+      <w:tr>
+        <w:tc>
+          <w:tcPr>
+            <w:tcW w:w="588" w:type="dxa"/>
+          </w:tcPr>
+          <w:p>
+            <w:pPr>
+              <w:pStyle w:val="aa"/>
+              <w:ind w:left="0"/>
+              <w:jc w:val="center"/>
+            </w:pPr>
+            <w:r>
+              <w:t>4</w:t>
+            </w:r>
+          </w:p>
+        </w:tc>
+        <w:tc>
+          <w:tcPr>
+            <w:tcW w:w="2693" w:type="dxa"/>
+          </w:tcPr>
+          <w:p>
+            <w:pPr>
+              <w:pStyle w:val="aa"/>
+              <w:ind w:left="0"/>
+            </w:pPr>
+            <w:r>
+              <w:t>Thursday</w:t>
+            </w:r>
+          </w:p>
+        </w:tc>
+        <w:tc>
+          <w:tcPr>
+            <w:tcW w:w="4161" w:type="dxa"/>
+          </w:tcPr>
+          <w:p>
+            <w:pPr>
+              <w:pStyle w:val="aa"/>
+              <w:ind w:left="0"/>
+            </w:pPr>
+            <w:r>
+              <w:rPr>
+                <w:lang w:val="en-US"/>
+              </w:rPr>
+              <w:t>5:00 pm ~</w:t>
+            </w:r>
+            <w:r>
+              <w:rPr>
+                <w:lang w:val="en-US"/>
+              </w:rPr>
+              <w:t xml:space="preserve"> 6:00 </w:t>
+            </w:r>
+            <w:r>
+              <w:rPr>
+                <w:lang w:val="en-US"/>
+              </w:rPr>
+              <w:t>pm</w:t>
+            </w:r>
+          </w:p>
+        </w:tc>
+      </w:tr>
+      <w:tr>
+        <w:tc>
+          <w:tcPr>
+            <w:tcW w:w="588" w:type="dxa"/>
+          </w:tcPr>
+          <w:p>
+            <w:pPr>
+              <w:pStyle w:val="aa"/>
+              <w:ind w:left="0"/>
+              <w:jc w:val="center"/>
+            </w:pPr>
+            <w:r>
+              <w:t>5</w:t>
+            </w:r>
+          </w:p>
+        </w:tc>
+        <w:tc>
+          <w:tcPr>
+            <w:tcW w:w="2693" w:type="dxa"/>
+          </w:tcPr>
+          <w:p>
+            <w:pPr>
+              <w:pStyle w:val="aa"/>
+              <w:ind w:left="0"/>
+            </w:pPr>
+            <w:r>
+              <w:t>Friday</w:t>
+            </w:r>
+          </w:p>
+        </w:tc>
+        <w:tc>
+          <w:tcPr>
+            <w:tcW w:w="4161" w:type="dxa"/>
+          </w:tcPr>
+          <w:p>
+            <w:pPr>
+              <w:pStyle w:val="aa"/>
+              <w:ind w:left="0"/>
+            </w:pPr>
+            <w:r>
+              <w:rPr>
+                <w:lang w:val="en-US"/>
+              </w:rPr>
+              <w:t>5:00 pm ~</w:t>
+            </w:r>
+            <w:r>
+              <w:rPr>
+                <w:lang w:val="en-US"/>
+              </w:rPr>
+              <w:t xml:space="preserve"> 6:00 </w:t>
+            </w:r>
+            <w:r>
+              <w:rPr>
+                <w:lang w:val="en-US"/>
+              </w:rPr>
+              <w:t>pm</w:t>
+            </w:r>
+          </w:p>
+        </w:tc>
+      </w:tr>
+    </w:tbl>
     <w:p>
       <w:pPr>
         <w:pStyle w:val="aa"/>
@@ -4269,7 +4415,7 @@
           <w:numId w:val="11"/>
         </w:numPr>
       </w:pPr>
-      <w:bookmarkStart w:id="26" w:name="_Toc301163553"/>
+      <w:bookmarkStart w:id="26" w:name="_Toc301171470"/>
       <w:r>
         <w:t>Team Meeting Plan</w:t>
       </w:r>
@@ -4295,15 +4441,12 @@
         </w:rPr>
         <w:t>internal communication plan defined as below:</w:t>
       </w:r>
-    </w:p>
-    <w:p>
-      <w:pPr>
-        <w:pStyle w:val="aa"/>
-        <w:ind w:left="1080"/>
+      <w:r>
         <w:rPr>
           <w:lang w:val="en-US"/>
         </w:rPr>
-      </w:pPr>
+        <w:t xml:space="preserve"> </w:t>
+      </w:r>
     </w:p>
     <w:tbl>
       <w:tblPr>
@@ -4324,6 +4467,7 @@
         <w:tc>
           <w:tcPr>
             <w:tcW w:w="567" w:type="dxa"/>
+            <w:shd w:val="clear" w:color="auto" w:fill="DBE5F1" w:themeFill="accent1" w:themeFillTint="33"/>
           </w:tcPr>
           <w:p>
             <w:pPr>
@@ -4351,6 +4495,7 @@
         <w:tc>
           <w:tcPr>
             <w:tcW w:w="1478" w:type="dxa"/>
+            <w:shd w:val="clear" w:color="auto" w:fill="DBE5F1" w:themeFill="accent1" w:themeFillTint="33"/>
           </w:tcPr>
           <w:p>
             <w:pPr>
@@ -4371,6 +4516,7 @@
         <w:tc>
           <w:tcPr>
             <w:tcW w:w="1681" w:type="dxa"/>
+            <w:shd w:val="clear" w:color="auto" w:fill="DBE5F1" w:themeFill="accent1" w:themeFillTint="33"/>
           </w:tcPr>
           <w:p>
             <w:pPr>
@@ -4391,6 +4537,7 @@
         <w:tc>
           <w:tcPr>
             <w:tcW w:w="1206" w:type="dxa"/>
+            <w:shd w:val="clear" w:color="auto" w:fill="DBE5F1" w:themeFill="accent1" w:themeFillTint="33"/>
           </w:tcPr>
           <w:p>
             <w:pPr>
@@ -4411,6 +4558,7 @@
         <w:tc>
           <w:tcPr>
             <w:tcW w:w="1150" w:type="dxa"/>
+            <w:shd w:val="clear" w:color="auto" w:fill="DBE5F1" w:themeFill="accent1" w:themeFillTint="33"/>
           </w:tcPr>
           <w:p>
             <w:pPr>
@@ -4431,6 +4579,7 @@
         <w:tc>
           <w:tcPr>
             <w:tcW w:w="1198" w:type="dxa"/>
+            <w:shd w:val="clear" w:color="auto" w:fill="DBE5F1" w:themeFill="accent1" w:themeFillTint="33"/>
           </w:tcPr>
           <w:p>
             <w:pPr>
@@ -5143,7 +5292,7 @@
           <w:numId w:val="11"/>
         </w:numPr>
       </w:pPr>
-      <w:bookmarkStart w:id="27" w:name="_Toc301163554"/>
+      <w:bookmarkStart w:id="27" w:name="_Toc301171471"/>
       <w:r>
         <w:t>Project Development Plan</w:t>
       </w:r>
@@ -5153,9 +5302,6 @@
       <w:pPr>
         <w:pStyle w:val="aa"/>
         <w:ind w:left="1080"/>
-        <w:rPr>
-          <w:rFonts w:hint="eastAsia"/>
-        </w:rPr>
       </w:pPr>
       <w:r>
         <w:t>Software development approach is consist of 4 parts: Design Workshop and Sprint 1,2,3. In the design workshop, a mock up model will be delivered, as a demonstration of what can be done, and how system works. And in each following sprint, core functionality will be built, and new features will be incrementally add. Software Testing will be applied within each sprint to ensure functionality correctness, usability and robustness of the system.</w:t>
@@ -5165,9 +5311,6 @@
       <w:pPr>
         <w:pStyle w:val="aa"/>
         <w:ind w:left="1080"/>
-        <w:rPr>
-          <w:rFonts w:hint="eastAsia"/>
-        </w:rPr>
       </w:pPr>
     </w:p>
     <w:p>
@@ -5198,9 +5341,6 @@
       <w:pPr>
         <w:pStyle w:val="aa"/>
         <w:ind w:left="1080"/>
-        <w:rPr>
-          <w:rFonts w:hint="eastAsia"/>
-        </w:rPr>
       </w:pPr>
     </w:p>
     <w:p>
@@ -5216,9 +5356,6 @@
       <w:pPr>
         <w:pStyle w:val="aa"/>
         <w:ind w:left="1080"/>
-        <w:rPr>
-          <w:rFonts w:hint="eastAsia"/>
-        </w:rPr>
       </w:pPr>
     </w:p>
     <w:p>
@@ -5243,9 +5380,6 @@
       <w:pPr>
         <w:pStyle w:val="aa"/>
         <w:ind w:left="1080"/>
-        <w:rPr>
-          <w:rFonts w:hint="eastAsia"/>
-        </w:rPr>
       </w:pPr>
     </w:p>
     <w:p>
@@ -5322,9 +5456,6 @@
       <w:pPr>
         <w:pStyle w:val="aa"/>
         <w:ind w:left="1080"/>
-        <w:rPr>
-          <w:rFonts w:hint="eastAsia"/>
-        </w:rPr>
       </w:pPr>
     </w:p>
     <w:p>
@@ -5340,9 +5471,6 @@
       <w:pPr>
         <w:pStyle w:val="aa"/>
         <w:ind w:left="1080"/>
-        <w:rPr>
-          <w:rFonts w:hint="eastAsia"/>
-        </w:rPr>
       </w:pPr>
     </w:p>
     <w:p>
@@ -5388,9 +5516,6 @@
       <w:pPr>
         <w:pStyle w:val="aa"/>
         <w:ind w:left="1080"/>
-        <w:rPr>
-          <w:rFonts w:hint="eastAsia"/>
-        </w:rPr>
       </w:pPr>
     </w:p>
     <w:p>
@@ -5469,9 +5594,6 @@
       <w:pPr>
         <w:pStyle w:val="aa"/>
         <w:ind w:left="1080"/>
-        <w:rPr>
-          <w:rFonts w:hint="eastAsia"/>
-        </w:rPr>
       </w:pPr>
     </w:p>
     <w:p>
@@ -5482,6 +5604,12 @@
       <w:r>
         <w:t>Testing scope include unit testing, integration testing and system testing. There will be organized integration testing and system testing within each sprint, before customer acceptance tests.</w:t>
       </w:r>
+    </w:p>
+    <w:p>
+      <w:pPr>
+        <w:pStyle w:val="aa"/>
+        <w:ind w:left="1080"/>
+      </w:pPr>
     </w:p>
     <w:p>
       <w:pPr>
@@ -5539,7 +5667,7 @@
           <w:numId w:val="11"/>
         </w:numPr>
       </w:pPr>
-      <w:bookmarkStart w:id="28" w:name="_Toc301163555"/>
+      <w:bookmarkStart w:id="28" w:name="_Toc301171472"/>
       <w:r>
         <w:t>Risk Management Plan</w:t>
       </w:r>
@@ -5642,7 +5770,7 @@
           <w:numId w:val="11"/>
         </w:numPr>
       </w:pPr>
-      <w:bookmarkStart w:id="29" w:name="_Toc301163556"/>
+      <w:bookmarkStart w:id="29" w:name="_Toc301171473"/>
       <w:r>
         <w:t>Change Management Plan</w:t>
       </w:r>
@@ -5652,7 +5780,97 @@
       <w:pPr>
         <w:pStyle w:val="aa"/>
         <w:ind w:left="1080"/>
-      </w:pPr>
+        <w:rPr>
+          <w:lang w:val="en-US"/>
+        </w:rPr>
+      </w:pPr>
+      <w:r>
+        <w:t>Changing requirement is welcome, even late. [</w:t>
+      </w:r>
+      <w:r>
+        <w:t>Principles behind the Agile Manifesto</w:t>
+      </w:r>
+      <w:r>
+        <w:t>]</w:t>
+      </w:r>
+      <w:r>
+        <w:rPr>
+          <w:lang w:val="en-US"/>
+        </w:rPr>
+        <w:t xml:space="preserve"> </w:t>
+      </w:r>
+    </w:p>
+    <w:p>
+      <w:pPr>
+        <w:pStyle w:val="aa"/>
+        <w:numPr>
+          <w:ilvl w:val="0"/>
+          <w:numId w:val="18"/>
+        </w:numPr>
+        <w:rPr>
+          <w:lang w:val="en-US"/>
+        </w:rPr>
+      </w:pPr>
+      <w:r>
+        <w:rPr>
+          <w:lang w:val="en-US"/>
+        </w:rPr>
+        <w:t>The Product Owner is responsible for ensuring the integrity of work products backlog within a project</w:t>
+      </w:r>
+      <w:r>
+        <w:rPr>
+          <w:lang w:val="en-US"/>
+        </w:rPr>
+        <w:t xml:space="preserve"> and introduction of</w:t>
+      </w:r>
+      <w:r>
+        <w:rPr>
+          <w:lang w:val="en-US"/>
+        </w:rPr>
+        <w:t xml:space="preserve"> changing requirement during sprint planning.</w:t>
+      </w:r>
+    </w:p>
+    <w:p>
+      <w:pPr>
+        <w:pStyle w:val="aa"/>
+        <w:numPr>
+          <w:ilvl w:val="0"/>
+          <w:numId w:val="18"/>
+        </w:numPr>
+        <w:rPr>
+          <w:lang w:val="en-US"/>
+        </w:rPr>
+      </w:pPr>
+      <w:r>
+        <w:rPr>
+          <w:lang w:val="en-US"/>
+        </w:rPr>
+        <w:t>Scrum master and team will i</w:t>
+      </w:r>
+      <w:r>
+        <w:rPr>
+          <w:lang w:val="en-US"/>
+        </w:rPr>
+        <w:t xml:space="preserve">mplement change control processes </w:t>
+      </w:r>
+      <w:r>
+        <w:rPr>
+          <w:lang w:val="en-US"/>
+        </w:rPr>
+        <w:t xml:space="preserve">during daily scrum in case of the change requirement can affect the scope of current </w:t>
+      </w:r>
+      <w:r>
+        <w:rPr>
+          <w:lang w:val="en-US"/>
+        </w:rPr>
+        <w:t>s</w:t>
+      </w:r>
+      <w:r>
+        <w:rPr>
+          <w:lang w:val="en-US"/>
+        </w:rPr>
+        <w:t>print.</w:t>
+      </w:r>
     </w:p>
     <w:p>
       <w:pPr>
@@ -5665,26 +5883,59 @@
         <w:pStyle w:val="aa"/>
         <w:ind w:left="1080"/>
       </w:pPr>
-    </w:p>
-    <w:p>
-      <w:pPr>
-        <w:pStyle w:val="aa"/>
-        <w:ind w:left="1080"/>
-      </w:pPr>
-    </w:p>
-    <w:p>
-      <w:pPr>
+      <w:r>
         <w:rPr>
-          <w:rFonts w:asciiTheme="majorHAnsi" w:eastAsiaTheme="majorEastAsia" w:hAnsiTheme="majorHAnsi" w:cstheme="majorBidi"/>
-          <w:b/>
-          <w:bCs/>
-          <w:color w:val="365F91" w:themeColor="accent1" w:themeShade="BF"/>
-          <w:sz w:val="36"/>
-          <w:szCs w:val="28"/>
+          <w:noProof/>
+          <w:lang w:val="en-US"/>
         </w:rPr>
-      </w:pPr>
-      <w:r>
-        <w:br w:type="page"/>
+        <w:drawing>
+          <wp:inline distT="0" distB="0" distL="0" distR="0" wp14:anchorId="0901093F" wp14:editId="15A3FEC7">
+            <wp:extent cx="4571731" cy="2770065"/>
+            <wp:effectExtent l="0" t="0" r="635" b="0"/>
+            <wp:docPr id="47" name="图片 2"/>
+            <wp:cNvGraphicFramePr>
+              <a:graphicFrameLocks xmlns:a="http://schemas.openxmlformats.org/drawingml/2006/main" noChangeAspect="1"/>
+            </wp:cNvGraphicFramePr>
+            <a:graphic xmlns:a="http://schemas.openxmlformats.org/drawingml/2006/main">
+              <a:graphicData uri="http://schemas.openxmlformats.org/drawingml/2006/picture">
+                <pic:pic xmlns:pic="http://schemas.openxmlformats.org/drawingml/2006/picture">
+                  <pic:nvPicPr>
+                    <pic:cNvPr id="0" name="Picture 2"/>
+                    <pic:cNvPicPr>
+                      <a:picLocks noChangeAspect="1" noChangeArrowheads="1"/>
+                    </pic:cNvPicPr>
+                  </pic:nvPicPr>
+                  <pic:blipFill>
+                    <a:blip r:embed="rId11">
+                      <a:extLst>
+                        <a:ext uri="{28A0092B-C50C-407E-A947-70E740481C1C}">
+                          <a14:useLocalDpi xmlns:a14="http://schemas.microsoft.com/office/drawing/2010/main" val="0"/>
+                        </a:ext>
+                      </a:extLst>
+                    </a:blip>
+                    <a:srcRect/>
+                    <a:stretch>
+                      <a:fillRect/>
+                    </a:stretch>
+                  </pic:blipFill>
+                  <pic:spPr bwMode="auto">
+                    <a:xfrm>
+                      <a:off x="0" y="0"/>
+                      <a:ext cx="4571731" cy="2770065"/>
+                    </a:xfrm>
+                    <a:prstGeom prst="rect">
+                      <a:avLst/>
+                    </a:prstGeom>
+                    <a:noFill/>
+                    <a:ln>
+                      <a:noFill/>
+                    </a:ln>
+                  </pic:spPr>
+                </pic:pic>
+              </a:graphicData>
+            </a:graphic>
+          </wp:inline>
+        </w:drawing>
       </w:r>
     </w:p>
     <w:p>
@@ -5695,7 +5946,7 @@
           <w:numId w:val="2"/>
         </w:numPr>
       </w:pPr>
-      <w:bookmarkStart w:id="30" w:name="_Toc301163557"/>
+      <w:bookmarkStart w:id="30" w:name="_Toc301171474"/>
       <w:r>
         <w:t>Project Configuration</w:t>
       </w:r>
@@ -5744,7 +5995,7 @@
           <w:numId w:val="11"/>
         </w:numPr>
       </w:pPr>
-      <w:bookmarkStart w:id="34" w:name="_Toc301163558"/>
+      <w:bookmarkStart w:id="34" w:name="_Toc301171475"/>
       <w:r>
         <w:t>Plan Management Tool</w:t>
       </w:r>
@@ -5788,7 +6039,7 @@
         <w:pStyle w:val="aa"/>
         <w:ind w:left="1800"/>
       </w:pPr>
-      <w:hyperlink r:id="rId11" w:history="1">
+      <w:hyperlink r:id="rId12" w:history="1">
         <w:r>
           <w:rPr>
             <w:rStyle w:val="ab"/>
@@ -5880,7 +6131,7 @@
                     <pic:cNvPicPr/>
                   </pic:nvPicPr>
                   <pic:blipFill>
-                    <a:blip r:embed="rId12"/>
+                    <a:blip r:embed="rId13"/>
                     <a:stretch>
                       <a:fillRect/>
                     </a:stretch>
@@ -5937,76 +6188,6 @@
             <wp:extent cx="4140000" cy="2304313"/>
             <wp:effectExtent l="0" t="0" r="0" b="1270"/>
             <wp:docPr id="1" name="Picture 1"/>
-            <wp:cNvGraphicFramePr>
-              <a:graphicFrameLocks xmlns:a="http://schemas.openxmlformats.org/drawingml/2006/main" noChangeAspect="1"/>
-            </wp:cNvGraphicFramePr>
-            <a:graphic xmlns:a="http://schemas.openxmlformats.org/drawingml/2006/main">
-              <a:graphicData uri="http://schemas.openxmlformats.org/drawingml/2006/picture">
-                <pic:pic xmlns:pic="http://schemas.openxmlformats.org/drawingml/2006/picture">
-                  <pic:nvPicPr>
-                    <pic:cNvPr id="0" name=""/>
-                    <pic:cNvPicPr/>
-                  </pic:nvPicPr>
-                  <pic:blipFill>
-                    <a:blip r:embed="rId13"/>
-                    <a:stretch>
-                      <a:fillRect/>
-                    </a:stretch>
-                  </pic:blipFill>
-                  <pic:spPr>
-                    <a:xfrm>
-                      <a:off x="0" y="0"/>
-                      <a:ext cx="4140000" cy="2304313"/>
-                    </a:xfrm>
-                    <a:prstGeom prst="rect">
-                      <a:avLst/>
-                    </a:prstGeom>
-                  </pic:spPr>
-                </pic:pic>
-              </a:graphicData>
-            </a:graphic>
-          </wp:inline>
-        </w:drawing>
-      </w:r>
-    </w:p>
-    <w:p>
-      <w:pPr>
-        <w:pStyle w:val="aa"/>
-        <w:ind w:left="1800"/>
-      </w:pPr>
-    </w:p>
-    <w:p>
-      <w:r>
-        <w:br w:type="page"/>
-      </w:r>
-    </w:p>
-    <w:p>
-      <w:pPr>
-        <w:pStyle w:val="aa"/>
-        <w:numPr>
-          <w:ilvl w:val="0"/>
-          <w:numId w:val="12"/>
-        </w:numPr>
-      </w:pPr>
-      <w:r>
-        <w:t>Burn-down Chart</w:t>
-      </w:r>
-    </w:p>
-    <w:p>
-      <w:pPr>
-        <w:pStyle w:val="aa"/>
-        <w:ind w:left="1800"/>
-      </w:pPr>
-      <w:r>
-        <w:rPr>
-          <w:noProof/>
-          <w:lang w:val="en-US"/>
-        </w:rPr>
-        <w:drawing>
-          <wp:inline distT="0" distB="0" distL="0" distR="0" wp14:anchorId="0A9D2D2C" wp14:editId="4ADAAD9A">
-            <wp:extent cx="4140000" cy="2304313"/>
-            <wp:effectExtent l="0" t="0" r="0" b="1270"/>
-            <wp:docPr id="6" name="Picture 6"/>
             <wp:cNvGraphicFramePr>
               <a:graphicFrameLocks xmlns:a="http://schemas.openxmlformats.org/drawingml/2006/main" noChangeAspect="1"/>
             </wp:cNvGraphicFramePr>
@@ -6046,6 +6227,76 @@
       </w:pPr>
     </w:p>
     <w:p>
+      <w:r>
+        <w:br w:type="page"/>
+      </w:r>
+    </w:p>
+    <w:p>
+      <w:pPr>
+        <w:pStyle w:val="aa"/>
+        <w:numPr>
+          <w:ilvl w:val="0"/>
+          <w:numId w:val="12"/>
+        </w:numPr>
+      </w:pPr>
+      <w:r>
+        <w:t>Burn-down Chart</w:t>
+      </w:r>
+    </w:p>
+    <w:p>
+      <w:pPr>
+        <w:pStyle w:val="aa"/>
+        <w:ind w:left="1800"/>
+      </w:pPr>
+      <w:r>
+        <w:rPr>
+          <w:noProof/>
+          <w:lang w:val="en-US"/>
+        </w:rPr>
+        <w:drawing>
+          <wp:inline distT="0" distB="0" distL="0" distR="0" wp14:anchorId="0A9D2D2C" wp14:editId="4ADAAD9A">
+            <wp:extent cx="4140000" cy="2304313"/>
+            <wp:effectExtent l="0" t="0" r="0" b="1270"/>
+            <wp:docPr id="6" name="Picture 6"/>
+            <wp:cNvGraphicFramePr>
+              <a:graphicFrameLocks xmlns:a="http://schemas.openxmlformats.org/drawingml/2006/main" noChangeAspect="1"/>
+            </wp:cNvGraphicFramePr>
+            <a:graphic xmlns:a="http://schemas.openxmlformats.org/drawingml/2006/main">
+              <a:graphicData uri="http://schemas.openxmlformats.org/drawingml/2006/picture">
+                <pic:pic xmlns:pic="http://schemas.openxmlformats.org/drawingml/2006/picture">
+                  <pic:nvPicPr>
+                    <pic:cNvPr id="0" name=""/>
+                    <pic:cNvPicPr/>
+                  </pic:nvPicPr>
+                  <pic:blipFill>
+                    <a:blip r:embed="rId15"/>
+                    <a:stretch>
+                      <a:fillRect/>
+                    </a:stretch>
+                  </pic:blipFill>
+                  <pic:spPr>
+                    <a:xfrm>
+                      <a:off x="0" y="0"/>
+                      <a:ext cx="4140000" cy="2304313"/>
+                    </a:xfrm>
+                    <a:prstGeom prst="rect">
+                      <a:avLst/>
+                    </a:prstGeom>
+                  </pic:spPr>
+                </pic:pic>
+              </a:graphicData>
+            </a:graphic>
+          </wp:inline>
+        </w:drawing>
+      </w:r>
+    </w:p>
+    <w:p>
+      <w:pPr>
+        <w:pStyle w:val="aa"/>
+        <w:ind w:left="1800"/>
+      </w:pPr>
+    </w:p>
+    <w:p>
       <w:pPr>
         <w:pStyle w:val="aa"/>
         <w:ind w:left="1080"/>
@@ -6062,7 +6313,7 @@
           <w:numId w:val="11"/>
         </w:numPr>
       </w:pPr>
-      <w:bookmarkStart w:id="35" w:name="_Toc301163559"/>
+      <w:bookmarkStart w:id="35" w:name="_Toc301171476"/>
       <w:r>
         <w:t>Source Management Tool</w:t>
       </w:r>
@@ -6109,7 +6360,7 @@
           <w:rStyle w:val="ab"/>
         </w:rPr>
       </w:pPr>
-      <w:hyperlink r:id="rId15" w:history="1">
+      <w:hyperlink r:id="rId16" w:history="1">
         <w:r>
           <w:rPr>
             <w:rStyle w:val="ab"/>
@@ -6186,7 +6437,7 @@
                     <pic:cNvPicPr/>
                   </pic:nvPicPr>
                   <pic:blipFill>
-                    <a:blip r:embed="rId16"/>
+                    <a:blip r:embed="rId17"/>
                     <a:stretch>
                       <a:fillRect/>
                     </a:stretch>
@@ -6224,8 +6475,8 @@
     </w:p>
     <w:p/>
     <w:sectPr>
-      <w:headerReference w:type="default" r:id="rId17"/>
-      <w:footerReference w:type="default" r:id="rId18"/>
+      <w:headerReference w:type="default" r:id="rId18"/>
+      <w:footerReference w:type="default" r:id="rId19"/>
       <w:pgSz w:w="11906" w:h="16838"/>
       <w:pgMar w:top="1843" w:right="1800" w:bottom="1440" w:left="1800" w:header="708" w:footer="708" w:gutter="0"/>
       <w:cols w:space="708"/>
@@ -6277,7 +6528,6 @@
           <w:docPartUnique/>
         </w:docPartObj>
       </w:sdtPr>
-      <w:sdtEndPr/>
       <w:sdtContent>
         <w:r>
           <w:rPr>
@@ -6349,7 +6599,7 @@
                                 <w:rPr>
                                   <w:noProof/>
                                 </w:rPr>
-                                <w:t>6</w:t>
+                                <w:t>1</w:t>
                               </w:r>
                               <w:r>
                                 <w:rPr>
@@ -6415,7 +6665,7 @@
                           <w:rPr>
                             <w:noProof/>
                           </w:rPr>
-                          <w:t>6</w:t>
+                          <w:t>1</w:t>
                         </w:r>
                         <w:r>
                           <w:rPr>
@@ -6692,6 +6942,119 @@
 <file path=word/numbering.xml><?xml version="1.0" encoding="utf-8"?>
 <w:numbering xmlns:wpc="http://schemas.microsoft.com/office/word/2010/wordprocessingCanvas" xmlns:mo="http://schemas.microsoft.com/office/mac/office/2008/main" xmlns:mc="http://schemas.openxmlformats.org/markup-compatibility/2006" xmlns:mv="urn:schemas-microsoft-com:mac:vml" xmlns:o="urn:schemas-microsoft-com:office:office" xmlns:r="http://schemas.openxmlformats.org/officeDocument/2006/relationships" xmlns:m="http://schemas.openxmlformats.org/officeDocument/2006/math" xmlns:v="urn:schemas-microsoft-com:vml" xmlns:wp14="http://schemas.microsoft.com/office/word/2010/wordprocessingDrawing" xmlns:wp="http://schemas.openxmlformats.org/drawingml/2006/wordprocessingDrawing" xmlns:w10="urn:schemas-microsoft-com:office:word" xmlns:w="http://schemas.openxmlformats.org/wordprocessingml/2006/main" xmlns:w14="http://schemas.microsoft.com/office/word/2010/wordml" xmlns:wpg="http://schemas.microsoft.com/office/word/2010/wordprocessingGroup" xmlns:wpi="http://schemas.microsoft.com/office/word/2010/wordprocessingInk" xmlns:wne="http://schemas.microsoft.com/office/word/2006/wordml" xmlns:wps="http://schemas.microsoft.com/office/word/2010/wordprocessingShape" mc:Ignorable="w14 wp14">
   <w:abstractNum w:abstractNumId="0">
+    <w:nsid w:val="036C05F3"/>
+    <w:multiLevelType w:val="hybridMultilevel"/>
+    <w:tmpl w:val="B9883676"/>
+    <w:lvl w:ilvl="0" w:tplc="14090009">
+      <w:start w:val="1"/>
+      <w:numFmt w:val="bullet"/>
+      <w:lvlText w:val=""/>
+      <w:lvlJc w:val="left"/>
+      <w:pPr>
+        <w:ind w:left="1560" w:hanging="480"/>
+      </w:pPr>
+      <w:rPr>
+        <w:rFonts w:ascii="Wingdings" w:hAnsi="Wingdings" w:hint="default"/>
+      </w:rPr>
+    </w:lvl>
+    <w:lvl w:ilvl="1" w:tplc="04090003" w:tentative="1">
+      <w:start w:val="1"/>
+      <w:numFmt w:val="bullet"/>
+      <w:lvlText w:val=""/>
+      <w:lvlJc w:val="left"/>
+      <w:pPr>
+        <w:ind w:left="2040" w:hanging="480"/>
+      </w:pPr>
+      <w:rPr>
+        <w:rFonts w:ascii="Wingdings" w:hAnsi="Wingdings" w:hint="default"/>
+      </w:rPr>
+    </w:lvl>
+    <w:lvl w:ilvl="2" w:tplc="04090005" w:tentative="1">
+      <w:start w:val="1"/>
+      <w:numFmt w:val="bullet"/>
+      <w:lvlText w:val=""/>
+      <w:lvlJc w:val="left"/>
+      <w:pPr>
+        <w:ind w:left="2520" w:hanging="480"/>
+      </w:pPr>
+      <w:rPr>
+        <w:rFonts w:ascii="Wingdings" w:hAnsi="Wingdings" w:hint="default"/>
+      </w:rPr>
+    </w:lvl>
+    <w:lvl w:ilvl="3" w:tplc="04090001" w:tentative="1">
+      <w:start w:val="1"/>
+      <w:numFmt w:val="bullet"/>
+      <w:lvlText w:val=""/>
+      <w:lvlJc w:val="left"/>
+      <w:pPr>
+        <w:ind w:left="3000" w:hanging="480"/>
+      </w:pPr>
+      <w:rPr>
+        <w:rFonts w:ascii="Wingdings" w:hAnsi="Wingdings" w:hint="default"/>
+      </w:rPr>
+    </w:lvl>
+    <w:lvl w:ilvl="4" w:tplc="04090003" w:tentative="1">
+      <w:start w:val="1"/>
+      <w:numFmt w:val="bullet"/>
+      <w:lvlText w:val=""/>
+      <w:lvlJc w:val="left"/>
+      <w:pPr>
+        <w:ind w:left="3480" w:hanging="480"/>
+      </w:pPr>
+      <w:rPr>
+        <w:rFonts w:ascii="Wingdings" w:hAnsi="Wingdings" w:hint="default"/>
+      </w:rPr>
+    </w:lvl>
+    <w:lvl w:ilvl="5" w:tplc="04090005" w:tentative="1">
+      <w:start w:val="1"/>
+      <w:numFmt w:val="bullet"/>
+      <w:lvlText w:val=""/>
+      <w:lvlJc w:val="left"/>
+      <w:pPr>
+        <w:ind w:left="3960" w:hanging="480"/>
+      </w:pPr>
+      <w:rPr>
+        <w:rFonts w:ascii="Wingdings" w:hAnsi="Wingdings" w:hint="default"/>
+      </w:rPr>
+    </w:lvl>
+    <w:lvl w:ilvl="6" w:tplc="04090001" w:tentative="1">
+      <w:start w:val="1"/>
+      <w:numFmt w:val="bullet"/>
+      <w:lvlText w:val=""/>
+      <w:lvlJc w:val="left"/>
+      <w:pPr>
+        <w:ind w:left="4440" w:hanging="480"/>
+      </w:pPr>
+      <w:rPr>
+        <w:rFonts w:ascii="Wingdings" w:hAnsi="Wingdings" w:hint="default"/>
+      </w:rPr>
+    </w:lvl>
+    <w:lvl w:ilvl="7" w:tplc="04090003" w:tentative="1">
+      <w:start w:val="1"/>
+      <w:numFmt w:val="bullet"/>
+      <w:lvlText w:val=""/>
+      <w:lvlJc w:val="left"/>
+      <w:pPr>
+        <w:ind w:left="4920" w:hanging="480"/>
+      </w:pPr>
+      <w:rPr>
+        <w:rFonts w:ascii="Wingdings" w:hAnsi="Wingdings" w:hint="default"/>
+      </w:rPr>
+    </w:lvl>
+    <w:lvl w:ilvl="8" w:tplc="04090005" w:tentative="1">
+      <w:start w:val="1"/>
+      <w:numFmt w:val="bullet"/>
+      <w:lvlText w:val=""/>
+      <w:lvlJc w:val="left"/>
+      <w:pPr>
+        <w:ind w:left="5400" w:hanging="480"/>
+      </w:pPr>
+      <w:rPr>
+        <w:rFonts w:ascii="Wingdings" w:hAnsi="Wingdings" w:hint="default"/>
+      </w:rPr>
+    </w:lvl>
+  </w:abstractNum>
+  <w:abstractNum w:abstractNumId="1">
     <w:nsid w:val="08D45B30"/>
     <w:multiLevelType w:val="multilevel"/>
     <w:tmpl w:val="D20A78F0"/>
@@ -6804,7 +7167,7 @@
       </w:rPr>
     </w:lvl>
   </w:abstractNum>
-  <w:abstractNum w:abstractNumId="1">
+  <w:abstractNum w:abstractNumId="2">
     <w:nsid w:val="11B750A6"/>
     <w:multiLevelType w:val="hybridMultilevel"/>
     <w:tmpl w:val="81FC4898"/>
@@ -6890,7 +7253,7 @@
       </w:pPr>
     </w:lvl>
   </w:abstractNum>
-  <w:abstractNum w:abstractNumId="2">
+  <w:abstractNum w:abstractNumId="3">
     <w:nsid w:val="127A1404"/>
     <w:multiLevelType w:val="hybridMultilevel"/>
     <w:tmpl w:val="286ACE3C"/>
@@ -6976,7 +7339,7 @@
       </w:pPr>
     </w:lvl>
   </w:abstractNum>
-  <w:abstractNum w:abstractNumId="3">
+  <w:abstractNum w:abstractNumId="4">
     <w:nsid w:val="157F4E0A"/>
     <w:multiLevelType w:val="hybridMultilevel"/>
     <w:tmpl w:val="1C148E02"/>
@@ -7062,7 +7425,7 @@
       </w:pPr>
     </w:lvl>
   </w:abstractNum>
-  <w:abstractNum w:abstractNumId="4">
+  <w:abstractNum w:abstractNumId="5">
     <w:nsid w:val="17AF5B81"/>
     <w:multiLevelType w:val="hybridMultilevel"/>
     <w:tmpl w:val="68A04368"/>
@@ -7148,7 +7511,7 @@
       </w:pPr>
     </w:lvl>
   </w:abstractNum>
-  <w:abstractNum w:abstractNumId="5">
+  <w:abstractNum w:abstractNumId="6">
     <w:nsid w:val="17D74B34"/>
     <w:multiLevelType w:val="multilevel"/>
     <w:tmpl w:val="1409001F"/>
@@ -7234,7 +7597,7 @@
       </w:pPr>
     </w:lvl>
   </w:abstractNum>
-  <w:abstractNum w:abstractNumId="6">
+  <w:abstractNum w:abstractNumId="7">
     <w:nsid w:val="21167DC6"/>
     <w:multiLevelType w:val="multilevel"/>
     <w:tmpl w:val="D20A78F0"/>
@@ -7347,7 +7710,7 @@
       </w:rPr>
     </w:lvl>
   </w:abstractNum>
-  <w:abstractNum w:abstractNumId="7">
+  <w:abstractNum w:abstractNumId="8">
     <w:nsid w:val="21492D26"/>
     <w:multiLevelType w:val="multilevel"/>
     <w:tmpl w:val="404ADABC"/>
@@ -7460,7 +7823,7 @@
       </w:rPr>
     </w:lvl>
   </w:abstractNum>
-  <w:abstractNum w:abstractNumId="8">
+  <w:abstractNum w:abstractNumId="9">
     <w:nsid w:val="286D2613"/>
     <w:multiLevelType w:val="hybridMultilevel"/>
     <w:tmpl w:val="266E9CF0"/>
@@ -7573,7 +7936,7 @@
       </w:rPr>
     </w:lvl>
   </w:abstractNum>
-  <w:abstractNum w:abstractNumId="9">
+  <w:abstractNum w:abstractNumId="10">
     <w:nsid w:val="2C7E15D5"/>
     <w:multiLevelType w:val="multilevel"/>
     <w:tmpl w:val="D20A78F0"/>
@@ -7686,7 +8049,7 @@
       </w:rPr>
     </w:lvl>
   </w:abstractNum>
-  <w:abstractNum w:abstractNumId="10">
+  <w:abstractNum w:abstractNumId="11">
     <w:nsid w:val="31F25C48"/>
     <w:multiLevelType w:val="multilevel"/>
     <w:tmpl w:val="32402D8E"/>
@@ -7799,7 +8162,7 @@
       </w:rPr>
     </w:lvl>
   </w:abstractNum>
-  <w:abstractNum w:abstractNumId="11">
+  <w:abstractNum w:abstractNumId="12">
     <w:nsid w:val="386B2B15"/>
     <w:multiLevelType w:val="multilevel"/>
     <w:tmpl w:val="1409001F"/>
@@ -7885,7 +8248,7 @@
       </w:pPr>
     </w:lvl>
   </w:abstractNum>
-  <w:abstractNum w:abstractNumId="12">
+  <w:abstractNum w:abstractNumId="13">
     <w:nsid w:val="3A10464E"/>
     <w:multiLevelType w:val="multilevel"/>
     <w:tmpl w:val="D20A78F0"/>
@@ -7998,7 +8361,7 @@
       </w:rPr>
     </w:lvl>
   </w:abstractNum>
-  <w:abstractNum w:abstractNumId="13">
+  <w:abstractNum w:abstractNumId="14">
     <w:nsid w:val="3EE45FA4"/>
     <w:multiLevelType w:val="multilevel"/>
     <w:tmpl w:val="B116101A"/>
@@ -8111,7 +8474,7 @@
       </w:rPr>
     </w:lvl>
   </w:abstractNum>
-  <w:abstractNum w:abstractNumId="14">
+  <w:abstractNum w:abstractNumId="15">
     <w:nsid w:val="42CD6963"/>
     <w:multiLevelType w:val="hybridMultilevel"/>
     <w:tmpl w:val="8D78DF66"/>
@@ -8197,7 +8560,7 @@
       </w:pPr>
     </w:lvl>
   </w:abstractNum>
-  <w:abstractNum w:abstractNumId="15">
+  <w:abstractNum w:abstractNumId="16">
     <w:nsid w:val="51C008D3"/>
     <w:multiLevelType w:val="multilevel"/>
     <w:tmpl w:val="1409001F"/>
@@ -8283,7 +8646,7 @@
       </w:pPr>
     </w:lvl>
   </w:abstractNum>
-  <w:abstractNum w:abstractNumId="16">
+  <w:abstractNum w:abstractNumId="17">
     <w:nsid w:val="62714BA6"/>
     <w:multiLevelType w:val="multilevel"/>
     <w:tmpl w:val="D20A78F0"/>
@@ -8397,55 +8760,58 @@
     </w:lvl>
   </w:abstractNum>
   <w:num w:numId="1">
+    <w:abstractNumId w:val="11"/>
+  </w:num>
+  <w:num w:numId="2">
+    <w:abstractNumId w:val="8"/>
+  </w:num>
+  <w:num w:numId="3">
+    <w:abstractNumId w:val="16"/>
+  </w:num>
+  <w:num w:numId="4">
+    <w:abstractNumId w:val="1"/>
+  </w:num>
+  <w:num w:numId="5">
+    <w:abstractNumId w:val="14"/>
+  </w:num>
+  <w:num w:numId="6">
+    <w:abstractNumId w:val="17"/>
+  </w:num>
+  <w:num w:numId="7">
+    <w:abstractNumId w:val="13"/>
+  </w:num>
+  <w:num w:numId="8">
+    <w:abstractNumId w:val="7"/>
+  </w:num>
+  <w:num w:numId="9">
     <w:abstractNumId w:val="10"/>
   </w:num>
-  <w:num w:numId="2">
-    <w:abstractNumId w:val="7"/>
+  <w:num w:numId="10">
+    <w:abstractNumId w:val="12"/>
   </w:num>
-  <w:num w:numId="3">
+  <w:num w:numId="11">
+    <w:abstractNumId w:val="6"/>
+  </w:num>
+  <w:num w:numId="12">
+    <w:abstractNumId w:val="9"/>
+  </w:num>
+  <w:num w:numId="13">
+    <w:abstractNumId w:val="5"/>
+  </w:num>
+  <w:num w:numId="14">
+    <w:abstractNumId w:val="3"/>
+  </w:num>
+  <w:num w:numId="15">
+    <w:abstractNumId w:val="4"/>
+  </w:num>
+  <w:num w:numId="16">
+    <w:abstractNumId w:val="2"/>
+  </w:num>
+  <w:num w:numId="17">
     <w:abstractNumId w:val="15"/>
   </w:num>
-  <w:num w:numId="4">
+  <w:num w:numId="18">
     <w:abstractNumId w:val="0"/>
-  </w:num>
-  <w:num w:numId="5">
-    <w:abstractNumId w:val="13"/>
-  </w:num>
-  <w:num w:numId="6">
-    <w:abstractNumId w:val="16"/>
-  </w:num>
-  <w:num w:numId="7">
-    <w:abstractNumId w:val="12"/>
-  </w:num>
-  <w:num w:numId="8">
-    <w:abstractNumId w:val="6"/>
-  </w:num>
-  <w:num w:numId="9">
-    <w:abstractNumId w:val="9"/>
-  </w:num>
-  <w:num w:numId="10">
-    <w:abstractNumId w:val="11"/>
-  </w:num>
-  <w:num w:numId="11">
-    <w:abstractNumId w:val="5"/>
-  </w:num>
-  <w:num w:numId="12">
-    <w:abstractNumId w:val="8"/>
-  </w:num>
-  <w:num w:numId="13">
-    <w:abstractNumId w:val="4"/>
-  </w:num>
-  <w:num w:numId="14">
-    <w:abstractNumId w:val="2"/>
-  </w:num>
-  <w:num w:numId="15">
-    <w:abstractNumId w:val="3"/>
-  </w:num>
-  <w:num w:numId="16">
-    <w:abstractNumId w:val="1"/>
-  </w:num>
-  <w:num w:numId="17">
-    <w:abstractNumId w:val="14"/>
   </w:num>
 </w:numbering>
 </file>
@@ -9654,7 +10020,7 @@
 </file>
 
 <file path=customXml/itemProps1.xml><?xml version="1.0" encoding="utf-8"?>
-<ds:datastoreItem xmlns:ds="http://schemas.openxmlformats.org/officeDocument/2006/customXml" ds:itemID="{2D2A8A38-5BD6-364F-B876-0A720DC711E1}">
+<ds:datastoreItem xmlns:ds="http://schemas.openxmlformats.org/officeDocument/2006/customXml" ds:itemID="{15761222-0A46-4B4B-9D24-D4F41870B016}">
   <ds:schemaRefs>
     <ds:schemaRef ds:uri="http://schemas.openxmlformats.org/officeDocument/2006/bibliography"/>
   </ds:schemaRefs>

</xml_diff>